<commit_message>
Checking in for version 2.1.5 - which now handles Top Rows and Descending Order By Fields and Descending Order By Field Set Fields.
Seems to work, all this new code is very untested.
</commit_message>
<xml_diff>
--- a/DataTier.Net/Class Room/Documents/DataTier.Net Users Guide.docx
+++ b/DataTier.Net/Class Room/Documents/DataTier.Net Users Guide.docx
@@ -34,7 +34,7 @@
                     <pic:cNvPicPr/>
                   </pic:nvPicPr>
                   <pic:blipFill>
-                    <a:blip r:embed="rId7" cstate="print">
+                    <a:blip r:embed="rId8" cstate="print">
                       <a:extLst>
                         <a:ext uri="{28A0092B-C50C-407E-A947-70E740481C1C}">
                           <a14:useLocalDpi xmlns:a14="http://schemas.microsoft.com/office/drawing/2010/main" val="0"/>
@@ -141,7 +141,7 @@
                     <pic:cNvPicPr/>
                   </pic:nvPicPr>
                   <pic:blipFill>
-                    <a:blip r:embed="rId8">
+                    <a:blip r:embed="rId9">
                       <a:extLst>
                         <a:ext uri="{28A0092B-C50C-407E-A947-70E740481C1C}">
                           <a14:useLocalDpi xmlns:a14="http://schemas.microsoft.com/office/drawing/2010/main" val="0"/>
@@ -187,7 +187,7 @@
           <w:szCs w:val="44"/>
         </w:rPr>
       </w:pPr>
-      <w:hyperlink r:id="rId9" w:history="1">
+      <w:hyperlink r:id="rId10" w:history="1">
         <w:r>
           <w:rPr>
             <w:rStyle w:val="Hyperlink"/>
@@ -536,13 +536,7 @@
         <w:rPr>
           <w:rFonts w:ascii="Arial" w:hAnsi="Arial" w:cs="Arial"/>
         </w:rPr>
-        <w:t>Delete, Update and Find</w:t>
-      </w:r>
-      <w:r>
-        <w:rPr>
-          <w:rFonts w:ascii="Arial" w:hAnsi="Arial" w:cs="Arial"/>
-        </w:rPr>
-        <w:t xml:space="preserve"> </w:t>
+        <w:t xml:space="preserve">Delete, Update and Find </w:t>
       </w:r>
       <w:r>
         <w:rPr>
@@ -720,7 +714,7 @@
                     <pic:cNvPicPr/>
                   </pic:nvPicPr>
                   <pic:blipFill>
-                    <a:blip r:embed="rId10">
+                    <a:blip r:embed="rId11">
                       <a:extLst>
                         <a:ext uri="{28A0092B-C50C-407E-A947-70E740481C1C}">
                           <a14:useLocalDpi xmlns:a14="http://schemas.microsoft.com/office/drawing/2010/main" val="0"/>
@@ -854,7 +848,7 @@
                     <pic:cNvPicPr/>
                   </pic:nvPicPr>
                   <pic:blipFill>
-                    <a:blip r:embed="rId11">
+                    <a:blip r:embed="rId12">
                       <a:extLst>
                         <a:ext uri="{28A0092B-C50C-407E-A947-70E740481C1C}">
                           <a14:useLocalDpi xmlns:a14="http://schemas.microsoft.com/office/drawing/2010/main" val="0"/>
@@ -973,7 +967,7 @@
                     <pic:cNvPicPr/>
                   </pic:nvPicPr>
                   <pic:blipFill>
-                    <a:blip r:embed="rId12"/>
+                    <a:blip r:embed="rId13"/>
                     <a:stretch>
                       <a:fillRect/>
                     </a:stretch>
@@ -1198,7 +1192,7 @@
                     <pic:cNvPicPr/>
                   </pic:nvPicPr>
                   <pic:blipFill>
-                    <a:blip r:embed="rId13">
+                    <a:blip r:embed="rId14">
                       <a:extLst>
                         <a:ext uri="{28A0092B-C50C-407E-A947-70E740481C1C}">
                           <a14:useLocalDpi xmlns:a14="http://schemas.microsoft.com/office/drawing/2010/main" val="0"/>
@@ -1364,7 +1358,7 @@
                     <pic:cNvPicPr/>
                   </pic:nvPicPr>
                   <pic:blipFill>
-                    <a:blip r:embed="rId14">
+                    <a:blip r:embed="rId15">
                       <a:extLst>
                         <a:ext uri="{28A0092B-C50C-407E-A947-70E740481C1C}">
                           <a14:useLocalDpi xmlns:a14="http://schemas.microsoft.com/office/drawing/2010/main" val="0"/>
@@ -1673,7 +1667,7 @@
                     <pic:cNvPicPr/>
                   </pic:nvPicPr>
                   <pic:blipFill>
-                    <a:blip r:embed="rId15">
+                    <a:blip r:embed="rId16">
                       <a:extLst>
                         <a:ext uri="{28A0092B-C50C-407E-A947-70E740481C1C}">
                           <a14:useLocalDpi xmlns:a14="http://schemas.microsoft.com/office/drawing/2010/main" val="0"/>
@@ -1766,7 +1760,7 @@
                     <pic:cNvPicPr/>
                   </pic:nvPicPr>
                   <pic:blipFill>
-                    <a:blip r:embed="rId16">
+                    <a:blip r:embed="rId17">
                       <a:extLst>
                         <a:ext uri="{28A0092B-C50C-407E-A947-70E740481C1C}">
                           <a14:useLocalDpi xmlns:a14="http://schemas.microsoft.com/office/drawing/2010/main" val="0"/>
@@ -2361,21 +2355,7 @@
         <w:rPr>
           <w:rFonts w:ascii="Arial" w:hAnsi="Arial" w:cs="Arial"/>
         </w:rPr>
-        <w:t xml:space="preserve">, is that now when you rebuild your project DataTier.Net, the file stored procedures.sql will update any custom procs with ‘Update </w:t>
-      </w:r>
-      <w:proofErr w:type="gramStart"/>
-      <w:r>
-        <w:rPr>
-          <w:rFonts w:ascii="Arial" w:hAnsi="Arial" w:cs="Arial"/>
-        </w:rPr>
-        <w:t>On</w:t>
-      </w:r>
-      <w:proofErr w:type="gramEnd"/>
-      <w:r>
-        <w:rPr>
-          <w:rFonts w:ascii="Arial" w:hAnsi="Arial" w:cs="Arial"/>
-        </w:rPr>
-        <w:t xml:space="preserve"> Build’ set to true. </w:t>
+        <w:t xml:space="preserve">, is that now when you rebuild your project DataTier.Net, the file stored procedures.sql will update any custom procs with ‘Update On Build’ set to true. </w:t>
       </w:r>
     </w:p>
     <w:p>
@@ -2672,7 +2652,7 @@
                     <pic:cNvPicPr/>
                   </pic:nvPicPr>
                   <pic:blipFill>
-                    <a:blip r:embed="rId17">
+                    <a:blip r:embed="rId18">
                       <a:extLst>
                         <a:ext uri="{28A0092B-C50C-407E-A947-70E740481C1C}">
                           <a14:useLocalDpi xmlns:a14="http://schemas.microsoft.com/office/drawing/2010/main" val="0"/>
@@ -2753,7 +2733,7 @@
                     <pic:cNvPicPr/>
                   </pic:nvPicPr>
                   <pic:blipFill>
-                    <a:blip r:embed="rId13" cstate="print">
+                    <a:blip r:embed="rId14" cstate="print">
                       <a:extLst>
                         <a:ext uri="{28A0092B-C50C-407E-A947-70E740481C1C}">
                           <a14:useLocalDpi xmlns:a14="http://schemas.microsoft.com/office/drawing/2010/main" val="0"/>
@@ -2854,7 +2834,7 @@
                     <pic:cNvPicPr/>
                   </pic:nvPicPr>
                   <pic:blipFill>
-                    <a:blip r:embed="rId18">
+                    <a:blip r:embed="rId19">
                       <a:extLst>
                         <a:ext uri="{28A0092B-C50C-407E-A947-70E740481C1C}">
                           <a14:useLocalDpi xmlns:a14="http://schemas.microsoft.com/office/drawing/2010/main" val="0"/>
@@ -3527,7 +3507,7 @@
                     <pic:cNvPicPr/>
                   </pic:nvPicPr>
                   <pic:blipFill>
-                    <a:blip r:embed="rId19">
+                    <a:blip r:embed="rId20">
                       <a:extLst>
                         <a:ext uri="{28A0092B-C50C-407E-A947-70E740481C1C}">
                           <a14:useLocalDpi xmlns:a14="http://schemas.microsoft.com/office/drawing/2010/main" val="0"/>
@@ -4037,7 +4017,7 @@
                     <pic:cNvPicPr/>
                   </pic:nvPicPr>
                   <pic:blipFill>
-                    <a:blip r:embed="rId20">
+                    <a:blip r:embed="rId21">
                       <a:extLst>
                         <a:ext uri="{28A0092B-C50C-407E-A947-70E740481C1C}">
                           <a14:useLocalDpi xmlns:a14="http://schemas.microsoft.com/office/drawing/2010/main" val="0"/>
@@ -4145,7 +4125,20 @@
         <w:rPr>
           <w:rFonts w:ascii="Arial" w:hAnsi="Arial" w:cs="Arial"/>
         </w:rPr>
-        <w:t>They all work basically the same, and then you end up on the ‘Confirm Changes Control’</w:t>
+        <w:t xml:space="preserve">They all work basically the same, and then you end up on the ‘Confirm Changes </w:t>
+      </w:r>
+    </w:p>
+    <w:p>
+      <w:pPr>
+        <w:rPr>
+          <w:rFonts w:ascii="Arial" w:hAnsi="Arial" w:cs="Arial"/>
+        </w:rPr>
+      </w:pPr>
+      <w:r>
+        <w:rPr>
+          <w:rFonts w:ascii="Arial" w:hAnsi="Arial" w:cs="Arial"/>
+        </w:rPr>
+        <w:t>Control’</w:t>
       </w:r>
       <w:r>
         <w:rPr>
@@ -4164,43 +4157,198 @@
       <w:pPr>
         <w:rPr>
           <w:rFonts w:ascii="Arial" w:hAnsi="Arial" w:cs="Arial"/>
-        </w:rPr>
-      </w:pPr>
-      <w:r>
-        <w:rPr>
-          <w:rFonts w:ascii="Arial" w:hAnsi="Arial" w:cs="Arial"/>
-          <w:b/>
+          <w:b/>
+          <w:bCs/>
+        </w:rPr>
+      </w:pPr>
+      <w:r>
+        <w:rPr>
+          <w:rFonts w:ascii="Arial" w:hAnsi="Arial" w:cs="Arial"/>
+          <w:b/>
+          <w:bCs/>
         </w:rPr>
         <w:lastRenderedPageBreak/>
-        <w:t>Confirm Changes Control</w:t>
-      </w:r>
-    </w:p>
-    <w:p>
-      <w:pPr>
-        <w:rPr>
-          <w:rFonts w:ascii="Arial" w:hAnsi="Arial" w:cs="Arial"/>
-          <w:b/>
-        </w:rPr>
-      </w:pPr>
-    </w:p>
-    <w:p>
-      <w:pPr>
-        <w:rPr>
-          <w:rFonts w:ascii="Arial" w:hAnsi="Arial" w:cs="Arial"/>
-          <w:b/>
-        </w:rPr>
-      </w:pPr>
-      <w:r>
-        <w:rPr>
-          <w:rFonts w:ascii="Arial" w:hAnsi="Arial" w:cs="Arial"/>
-          <w:b/>
+        <w:t>FieldSets</w:t>
+      </w:r>
+    </w:p>
+    <w:p>
+      <w:pPr>
+        <w:rPr>
+          <w:rFonts w:ascii="Arial" w:hAnsi="Arial" w:cs="Arial"/>
+          <w:b/>
+          <w:bCs/>
+        </w:rPr>
+      </w:pPr>
+    </w:p>
+    <w:p>
+      <w:pPr>
+        <w:rPr>
+          <w:rFonts w:ascii="Arial" w:hAnsi="Arial" w:cs="Arial"/>
+        </w:rPr>
+      </w:pPr>
+      <w:r>
+        <w:rPr>
+          <w:rFonts w:ascii="Arial" w:hAnsi="Arial" w:cs="Arial"/>
+        </w:rPr>
+        <w:t>A Fieldset is a collection of fields and there are several uses for fieldsets.</w:t>
+      </w:r>
+    </w:p>
+    <w:p>
+      <w:pPr>
+        <w:rPr>
+          <w:rFonts w:ascii="Arial" w:hAnsi="Arial" w:cs="Arial"/>
+        </w:rPr>
+      </w:pPr>
+    </w:p>
+    <w:p>
+      <w:pPr>
+        <w:pStyle w:val="ListParagraph"/>
+        <w:numPr>
+          <w:ilvl w:val="0"/>
+          <w:numId w:val="1"/>
+        </w:numPr>
+        <w:rPr>
+          <w:rFonts w:ascii="Arial" w:hAnsi="Arial" w:cs="Arial"/>
+        </w:rPr>
+      </w:pPr>
+      <w:r>
+        <w:rPr>
+          <w:rFonts w:ascii="Arial" w:hAnsi="Arial" w:cs="Arial"/>
+        </w:rPr>
+        <w:t>As a parameter list for methods</w:t>
+      </w:r>
+    </w:p>
+    <w:p>
+      <w:pPr>
+        <w:pStyle w:val="ListParagraph"/>
+        <w:numPr>
+          <w:ilvl w:val="0"/>
+          <w:numId w:val="1"/>
+        </w:numPr>
+        <w:rPr>
+          <w:rFonts w:ascii="Arial" w:hAnsi="Arial" w:cs="Arial"/>
+        </w:rPr>
+      </w:pPr>
+      <w:r>
+        <w:rPr>
+          <w:rFonts w:ascii="Arial" w:hAnsi="Arial" w:cs="Arial"/>
+        </w:rPr>
+        <w:t>Used to order by two or more fields *</w:t>
+      </w:r>
+    </w:p>
+    <w:p>
+      <w:pPr>
+        <w:pStyle w:val="ListParagraph"/>
+        <w:numPr>
+          <w:ilvl w:val="0"/>
+          <w:numId w:val="1"/>
+        </w:numPr>
+        <w:rPr>
+          <w:rFonts w:ascii="Arial" w:hAnsi="Arial" w:cs="Arial"/>
+        </w:rPr>
+      </w:pPr>
+      <w:r>
+        <w:rPr>
+          <w:rFonts w:ascii="Arial" w:hAnsi="Arial" w:cs="Arial"/>
+        </w:rPr>
+        <w:t>With custom readers where you only want to return a select set of fields</w:t>
+      </w:r>
+    </w:p>
+    <w:p>
+      <w:pPr>
+        <w:rPr>
+          <w:rFonts w:ascii="Arial" w:hAnsi="Arial" w:cs="Arial"/>
+        </w:rPr>
+      </w:pPr>
+    </w:p>
+    <w:p>
+      <w:pPr>
+        <w:rPr>
+          <w:rFonts w:ascii="Arial" w:hAnsi="Arial" w:cs="Arial"/>
+        </w:rPr>
+      </w:pPr>
+      <w:r>
+        <w:rPr>
+          <w:rFonts w:ascii="Arial" w:hAnsi="Arial" w:cs="Arial"/>
+        </w:rPr>
+        <w:t>* You could use a field set to order by one field, but a single field OrderBy</w:t>
+      </w:r>
+      <w:r>
+        <w:rPr>
+          <w:rFonts w:ascii="Arial" w:hAnsi="Arial" w:cs="Arial"/>
+        </w:rPr>
+        <w:t>T</w:t>
+      </w:r>
+      <w:r>
+        <w:rPr>
+          <w:rFonts w:ascii="Arial" w:hAnsi="Arial" w:cs="Arial"/>
+        </w:rPr>
+        <w:t>ype is recommended for this use case.</w:t>
+      </w:r>
+    </w:p>
+    <w:p>
+      <w:pPr>
+        <w:rPr>
+          <w:rFonts w:ascii="Arial" w:hAnsi="Arial" w:cs="Arial"/>
+        </w:rPr>
+      </w:pPr>
+    </w:p>
+    <w:p>
+      <w:pPr>
+        <w:rPr>
+          <w:rFonts w:ascii="Arial" w:hAnsi="Arial" w:cs="Arial"/>
+          <w:b/>
+          <w:bCs/>
+        </w:rPr>
+      </w:pPr>
+      <w:r>
+        <w:rPr>
+          <w:rFonts w:ascii="Arial" w:hAnsi="Arial" w:cs="Arial"/>
+          <w:b/>
+          <w:bCs/>
+        </w:rPr>
+        <w:t xml:space="preserve">Using </w:t>
+      </w:r>
+      <w:r>
+        <w:rPr>
+          <w:rFonts w:ascii="Arial" w:hAnsi="Arial" w:cs="Arial"/>
+          <w:b/>
+          <w:bCs/>
+        </w:rPr>
+        <w:t>t</w:t>
+      </w:r>
+      <w:r>
+        <w:rPr>
+          <w:rFonts w:ascii="Arial" w:hAnsi="Arial" w:cs="Arial"/>
+          <w:b/>
+          <w:bCs/>
+        </w:rPr>
+        <w:t>he FieldSet Editor</w:t>
+      </w:r>
+    </w:p>
+    <w:p>
+      <w:pPr>
+        <w:rPr>
+          <w:rFonts w:ascii="Arial" w:hAnsi="Arial" w:cs="Arial"/>
+        </w:rPr>
+      </w:pPr>
+    </w:p>
+    <w:p>
+      <w:pPr>
+        <w:rPr>
+          <w:rFonts w:ascii="Arial" w:hAnsi="Arial" w:cs="Arial"/>
+        </w:rPr>
+      </w:pPr>
+      <w:r>
+        <w:rPr>
+          <w:rFonts w:ascii="Arial" w:hAnsi="Arial" w:cs="Arial"/>
           <w:noProof/>
         </w:rPr>
         <w:drawing>
-          <wp:inline distT="0" distB="0" distL="0" distR="0" wp14:anchorId="7A502645" wp14:editId="408F75AF">
-            <wp:extent cx="4969565" cy="2902940"/>
-            <wp:effectExtent l="0" t="0" r="2540" b="0"/>
-            <wp:docPr id="14" name="Picture 14"/>
+          <wp:inline distT="0" distB="0" distL="0" distR="0" wp14:anchorId="2B25872C" wp14:editId="1F99FA13">
+            <wp:extent cx="5486400" cy="4117975"/>
+            <wp:effectExtent l="0" t="0" r="0" b="0"/>
+            <wp:docPr id="7" name="Picture 7" descr="A screenshot of a cell phone&#10;&#10;Description automatically generated"/>
             <wp:cNvGraphicFramePr>
               <a:graphicFrameLocks xmlns:a="http://schemas.openxmlformats.org/drawingml/2006/main" noChangeAspect="1"/>
             </wp:cNvGraphicFramePr>
@@ -4208,11 +4356,11 @@
               <a:graphicData uri="http://schemas.openxmlformats.org/drawingml/2006/picture">
                 <pic:pic xmlns:pic="http://schemas.openxmlformats.org/drawingml/2006/picture">
                   <pic:nvPicPr>
-                    <pic:cNvPr id="14" name="Confirm Changes.png"/>
+                    <pic:cNvPr id="7" name="FieldSetEditor.png"/>
                     <pic:cNvPicPr/>
                   </pic:nvPicPr>
                   <pic:blipFill>
-                    <a:blip r:embed="rId21">
+                    <a:blip r:embed="rId22">
                       <a:extLst>
                         <a:ext uri="{28A0092B-C50C-407E-A947-70E740481C1C}">
                           <a14:useLocalDpi xmlns:a14="http://schemas.microsoft.com/office/drawing/2010/main" val="0"/>
@@ -4226,7 +4374,7 @@
                   <pic:spPr>
                     <a:xfrm>
                       <a:off x="0" y="0"/>
-                      <a:ext cx="5075441" cy="2964787"/>
+                      <a:ext cx="5486400" cy="4117975"/>
                     </a:xfrm>
                     <a:prstGeom prst="rect">
                       <a:avLst/>
@@ -4238,6 +4386,577 @@
           </wp:inline>
         </w:drawing>
       </w:r>
+    </w:p>
+    <w:p>
+      <w:pPr>
+        <w:rPr>
+          <w:rFonts w:ascii="Arial" w:hAnsi="Arial" w:cs="Arial"/>
+          <w:b/>
+        </w:rPr>
+      </w:pPr>
+    </w:p>
+    <w:p>
+      <w:pPr>
+        <w:rPr>
+          <w:rFonts w:ascii="Arial" w:hAnsi="Arial" w:cs="Arial"/>
+          <w:bCs/>
+        </w:rPr>
+      </w:pPr>
+      <w:r>
+        <w:rPr>
+          <w:rFonts w:ascii="Arial" w:hAnsi="Arial" w:cs="Arial"/>
+          <w:bCs/>
+        </w:rPr>
+        <w:t>Click the Add button and give the new field set a name. Next select two or more fields. The reason two fields is required is the same functionality can be accomplished without a field set if you want to use only one field.</w:t>
+      </w:r>
+    </w:p>
+    <w:p>
+      <w:pPr>
+        <w:rPr>
+          <w:rFonts w:ascii="Arial" w:hAnsi="Arial" w:cs="Arial"/>
+          <w:b/>
+        </w:rPr>
+      </w:pPr>
+    </w:p>
+    <w:p>
+      <w:pPr>
+        <w:rPr>
+          <w:rFonts w:ascii="Arial" w:hAnsi="Arial" w:cs="Arial"/>
+          <w:b/>
+        </w:rPr>
+      </w:pPr>
+      <w:r>
+        <w:rPr>
+          <w:rFonts w:ascii="Arial" w:hAnsi="Arial" w:cs="Arial"/>
+          <w:b/>
+        </w:rPr>
+        <w:t xml:space="preserve">Parameter Mode </w:t>
+      </w:r>
+    </w:p>
+    <w:p>
+      <w:pPr>
+        <w:rPr>
+          <w:rFonts w:ascii="Arial" w:hAnsi="Arial" w:cs="Arial"/>
+          <w:b/>
+        </w:rPr>
+      </w:pPr>
+    </w:p>
+    <w:p>
+      <w:pPr>
+        <w:rPr>
+          <w:rFonts w:ascii="Arial" w:hAnsi="Arial" w:cs="Arial"/>
+          <w:bCs/>
+        </w:rPr>
+      </w:pPr>
+      <w:r>
+        <w:rPr>
+          <w:rFonts w:ascii="Arial" w:hAnsi="Arial" w:cs="Arial"/>
+          <w:bCs/>
+        </w:rPr>
+        <w:t>Parameter mode is used to create procedures with multiple parameters.</w:t>
+      </w:r>
+    </w:p>
+    <w:p>
+      <w:pPr>
+        <w:rPr>
+          <w:rFonts w:ascii="Arial" w:hAnsi="Arial" w:cs="Arial"/>
+          <w:b/>
+        </w:rPr>
+      </w:pPr>
+    </w:p>
+    <w:p>
+      <w:pPr>
+        <w:rPr>
+          <w:rFonts w:ascii="Arial" w:hAnsi="Arial" w:cs="Arial"/>
+          <w:b/>
+        </w:rPr>
+      </w:pPr>
+    </w:p>
+    <w:p>
+      <w:pPr>
+        <w:rPr>
+          <w:rFonts w:ascii="Arial" w:hAnsi="Arial" w:cs="Arial"/>
+          <w:b/>
+        </w:rPr>
+      </w:pPr>
+      <w:r>
+        <w:rPr>
+          <w:rFonts w:ascii="Arial" w:hAnsi="Arial" w:cs="Arial"/>
+          <w:b/>
+        </w:rPr>
+        <w:lastRenderedPageBreak/>
+        <w:t>Order By Mode</w:t>
+      </w:r>
+    </w:p>
+    <w:p>
+      <w:pPr>
+        <w:rPr>
+          <w:rFonts w:ascii="Arial" w:hAnsi="Arial" w:cs="Arial"/>
+          <w:b/>
+        </w:rPr>
+      </w:pPr>
+    </w:p>
+    <w:p>
+      <w:pPr>
+        <w:rPr>
+          <w:rFonts w:ascii="Arial" w:hAnsi="Arial" w:cs="Arial"/>
+          <w:bCs/>
+        </w:rPr>
+      </w:pPr>
+      <w:r>
+        <w:rPr>
+          <w:rFonts w:ascii="Arial" w:hAnsi="Arial" w:cs="Arial"/>
+          <w:bCs/>
+        </w:rPr>
+        <w:t>Order By Mode is used to order your return results by multiple fields.</w:t>
+      </w:r>
+    </w:p>
+    <w:p>
+      <w:pPr>
+        <w:rPr>
+          <w:rFonts w:ascii="Arial" w:hAnsi="Arial" w:cs="Arial"/>
+          <w:bCs/>
+        </w:rPr>
+      </w:pPr>
+    </w:p>
+    <w:p>
+      <w:pPr>
+        <w:rPr>
+          <w:rFonts w:ascii="Arial" w:hAnsi="Arial" w:cs="Arial"/>
+          <w:b/>
+        </w:rPr>
+      </w:pPr>
+      <w:r>
+        <w:rPr>
+          <w:rFonts w:ascii="Arial" w:hAnsi="Arial" w:cs="Arial"/>
+          <w:b/>
+        </w:rPr>
+        <w:t>Custom Reader Mode</w:t>
+      </w:r>
+    </w:p>
+    <w:p>
+      <w:pPr>
+        <w:rPr>
+          <w:rFonts w:ascii="Arial" w:hAnsi="Arial" w:cs="Arial"/>
+          <w:b/>
+        </w:rPr>
+      </w:pPr>
+    </w:p>
+    <w:p>
+      <w:pPr>
+        <w:rPr>
+          <w:rFonts w:ascii="Arial" w:hAnsi="Arial" w:cs="Arial"/>
+          <w:bCs/>
+        </w:rPr>
+      </w:pPr>
+      <w:r>
+        <w:rPr>
+          <w:rFonts w:ascii="Arial" w:hAnsi="Arial" w:cs="Arial"/>
+          <w:bCs/>
+        </w:rPr>
+        <w:t>Custom Reader Mode is used to designate the fields returned in method using a custom reader.</w:t>
+      </w:r>
+    </w:p>
+    <w:p>
+      <w:pPr>
+        <w:rPr>
+          <w:rFonts w:ascii="Arial" w:hAnsi="Arial" w:cs="Arial"/>
+          <w:bCs/>
+        </w:rPr>
+      </w:pPr>
+    </w:p>
+    <w:p>
+      <w:pPr>
+        <w:rPr>
+          <w:rFonts w:ascii="Arial" w:hAnsi="Arial" w:cs="Arial"/>
+          <w:b/>
+        </w:rPr>
+      </w:pPr>
+      <w:r>
+        <w:rPr>
+          <w:rFonts w:ascii="Arial" w:hAnsi="Arial" w:cs="Arial"/>
+          <w:b/>
+        </w:rPr>
+        <w:t>The Order By Control</w:t>
+      </w:r>
+    </w:p>
+    <w:p>
+      <w:pPr>
+        <w:rPr>
+          <w:rFonts w:ascii="Arial" w:hAnsi="Arial" w:cs="Arial"/>
+          <w:b/>
+        </w:rPr>
+      </w:pPr>
+    </w:p>
+    <w:p>
+      <w:pPr>
+        <w:rPr>
+          <w:rFonts w:ascii="Arial" w:hAnsi="Arial" w:cs="Arial"/>
+          <w:bCs/>
+        </w:rPr>
+      </w:pPr>
+      <w:r>
+        <w:rPr>
+          <w:rFonts w:ascii="Arial" w:hAnsi="Arial" w:cs="Arial"/>
+          <w:bCs/>
+        </w:rPr>
+        <w:t xml:space="preserve">The Order By Control is used to designate which order the fields in </w:t>
+      </w:r>
+      <w:proofErr w:type="gramStart"/>
+      <w:r>
+        <w:rPr>
+          <w:rFonts w:ascii="Arial" w:hAnsi="Arial" w:cs="Arial"/>
+          <w:bCs/>
+        </w:rPr>
+        <w:t>a</w:t>
+      </w:r>
+      <w:proofErr w:type="gramEnd"/>
+      <w:r>
+        <w:rPr>
+          <w:rFonts w:ascii="Arial" w:hAnsi="Arial" w:cs="Arial"/>
+          <w:bCs/>
+        </w:rPr>
+        <w:t xml:space="preserve"> Order By Field Set are sorted.</w:t>
+      </w:r>
+    </w:p>
+    <w:p>
+      <w:pPr>
+        <w:rPr>
+          <w:rFonts w:ascii="Arial" w:hAnsi="Arial" w:cs="Arial"/>
+          <w:b/>
+        </w:rPr>
+      </w:pPr>
+    </w:p>
+    <w:p>
+      <w:pPr>
+        <w:rPr>
+          <w:rFonts w:ascii="Arial" w:hAnsi="Arial" w:cs="Arial"/>
+          <w:b/>
+        </w:rPr>
+      </w:pPr>
+      <w:r>
+        <w:rPr>
+          <w:rFonts w:ascii="Arial" w:hAnsi="Arial" w:cs="Arial"/>
+          <w:b/>
+          <w:noProof/>
+        </w:rPr>
+        <w:drawing>
+          <wp:inline distT="0" distB="0" distL="0" distR="0" wp14:anchorId="41CDE98D" wp14:editId="2EAEE665">
+            <wp:extent cx="5486400" cy="2234565"/>
+            <wp:effectExtent l="0" t="0" r="0" b="0"/>
+            <wp:docPr id="8" name="Picture 8" descr="A screenshot of a social media post&#10;&#10;Description automatically generated"/>
+            <wp:cNvGraphicFramePr>
+              <a:graphicFrameLocks xmlns:a="http://schemas.openxmlformats.org/drawingml/2006/main" noChangeAspect="1"/>
+            </wp:cNvGraphicFramePr>
+            <a:graphic xmlns:a="http://schemas.openxmlformats.org/drawingml/2006/main">
+              <a:graphicData uri="http://schemas.openxmlformats.org/drawingml/2006/picture">
+                <pic:pic xmlns:pic="http://schemas.openxmlformats.org/drawingml/2006/picture">
+                  <pic:nvPicPr>
+                    <pic:cNvPr id="8" name="Order By Control.png"/>
+                    <pic:cNvPicPr/>
+                  </pic:nvPicPr>
+                  <pic:blipFill>
+                    <a:blip r:embed="rId23">
+                      <a:extLst>
+                        <a:ext uri="{28A0092B-C50C-407E-A947-70E740481C1C}">
+                          <a14:useLocalDpi xmlns:a14="http://schemas.microsoft.com/office/drawing/2010/main" val="0"/>
+                        </a:ext>
+                      </a:extLst>
+                    </a:blip>
+                    <a:stretch>
+                      <a:fillRect/>
+                    </a:stretch>
+                  </pic:blipFill>
+                  <pic:spPr>
+                    <a:xfrm>
+                      <a:off x="0" y="0"/>
+                      <a:ext cx="5486400" cy="2234565"/>
+                    </a:xfrm>
+                    <a:prstGeom prst="rect">
+                      <a:avLst/>
+                    </a:prstGeom>
+                  </pic:spPr>
+                </pic:pic>
+              </a:graphicData>
+            </a:graphic>
+          </wp:inline>
+        </w:drawing>
+      </w:r>
+    </w:p>
+    <w:p>
+      <w:pPr>
+        <w:rPr>
+          <w:rFonts w:ascii="Arial" w:hAnsi="Arial" w:cs="Arial"/>
+          <w:b/>
+        </w:rPr>
+      </w:pPr>
+    </w:p>
+    <w:p>
+      <w:pPr>
+        <w:rPr>
+          <w:rFonts w:ascii="Arial" w:hAnsi="Arial" w:cs="Arial"/>
+          <w:bCs/>
+        </w:rPr>
+      </w:pPr>
+      <w:r>
+        <w:rPr>
+          <w:rFonts w:ascii="Arial" w:hAnsi="Arial" w:cs="Arial"/>
+          <w:bCs/>
+        </w:rPr>
+        <w:t xml:space="preserve">Click the name of the field to select it, and arrows appear to allow you to swap the order with a field adjacent to the selected field. </w:t>
+      </w:r>
+    </w:p>
+    <w:p>
+      <w:pPr>
+        <w:rPr>
+          <w:rFonts w:ascii="Arial" w:hAnsi="Arial" w:cs="Arial"/>
+          <w:bCs/>
+        </w:rPr>
+      </w:pPr>
+    </w:p>
+    <w:p>
+      <w:pPr>
+        <w:rPr>
+          <w:rFonts w:ascii="Arial" w:hAnsi="Arial" w:cs="Arial"/>
+          <w:b/>
+        </w:rPr>
+      </w:pPr>
+      <w:r>
+        <w:rPr>
+          <w:rFonts w:ascii="Arial" w:hAnsi="Arial" w:cs="Arial"/>
+          <w:b/>
+        </w:rPr>
+        <w:t xml:space="preserve">New 9.4.2019: </w:t>
+      </w:r>
+      <w:r>
+        <w:rPr>
+          <w:rFonts w:ascii="Arial" w:hAnsi="Arial" w:cs="Arial"/>
+          <w:b/>
+        </w:rPr>
+        <w:t>Descending Order Now Available</w:t>
+      </w:r>
+    </w:p>
+    <w:p>
+      <w:pPr>
+        <w:rPr>
+          <w:rFonts w:ascii="Arial" w:hAnsi="Arial" w:cs="Arial"/>
+          <w:b/>
+        </w:rPr>
+      </w:pPr>
+    </w:p>
+    <w:p>
+      <w:pPr>
+        <w:rPr>
+          <w:rFonts w:ascii="Arial" w:hAnsi="Arial" w:cs="Arial"/>
+          <w:bCs/>
+        </w:rPr>
+      </w:pPr>
+      <w:r>
+        <w:rPr>
+          <w:rFonts w:ascii="Arial" w:hAnsi="Arial" w:cs="Arial"/>
+          <w:bCs/>
+        </w:rPr>
+        <w:t xml:space="preserve">In the past when I did order by descending, I wasn’t using the new method editor and was performing this in the stored procedure manually. </w:t>
+      </w:r>
+    </w:p>
+    <w:p>
+      <w:pPr>
+        <w:rPr>
+          <w:rFonts w:ascii="Arial" w:hAnsi="Arial" w:cs="Arial"/>
+          <w:bCs/>
+        </w:rPr>
+      </w:pPr>
+    </w:p>
+    <w:p>
+      <w:pPr>
+        <w:rPr>
+          <w:rFonts w:ascii="Arial" w:hAnsi="Arial" w:cs="Arial"/>
+          <w:bCs/>
+        </w:rPr>
+      </w:pPr>
+      <w:r>
+        <w:rPr>
+          <w:rFonts w:ascii="Arial" w:hAnsi="Arial" w:cs="Arial"/>
+          <w:bCs/>
+          <w:highlight w:val="yellow"/>
+        </w:rPr>
+        <w:t>Right Click &gt; Switch To Descending or Switch To Ascending</w:t>
+      </w:r>
+    </w:p>
+    <w:p>
+      <w:pPr>
+        <w:rPr>
+          <w:rFonts w:ascii="Arial" w:hAnsi="Arial" w:cs="Arial"/>
+          <w:bCs/>
+        </w:rPr>
+      </w:pPr>
+    </w:p>
+    <w:p>
+      <w:pPr>
+        <w:rPr>
+          <w:rFonts w:ascii="Arial" w:hAnsi="Arial" w:cs="Arial"/>
+          <w:b/>
+        </w:rPr>
+      </w:pPr>
+      <w:r>
+        <w:rPr>
+          <w:rFonts w:ascii="Arial" w:hAnsi="Arial" w:cs="Arial"/>
+          <w:b/>
+          <w:noProof/>
+        </w:rPr>
+        <w:drawing>
+          <wp:inline distT="0" distB="0" distL="0" distR="0" wp14:anchorId="08CC7841" wp14:editId="02846DA4">
+            <wp:extent cx="3801005" cy="1038370"/>
+            <wp:effectExtent l="0" t="0" r="0" b="9525"/>
+            <wp:docPr id="19" name="Picture 19" descr="A screenshot of a social media post&#10;&#10;Description automatically generated"/>
+            <wp:cNvGraphicFramePr>
+              <a:graphicFrameLocks xmlns:a="http://schemas.openxmlformats.org/drawingml/2006/main" noChangeAspect="1"/>
+            </wp:cNvGraphicFramePr>
+            <a:graphic xmlns:a="http://schemas.openxmlformats.org/drawingml/2006/main">
+              <a:graphicData uri="http://schemas.openxmlformats.org/drawingml/2006/picture">
+                <pic:pic xmlns:pic="http://schemas.openxmlformats.org/drawingml/2006/picture">
+                  <pic:nvPicPr>
+                    <pic:cNvPr id="19" name="Toggle.png"/>
+                    <pic:cNvPicPr/>
+                  </pic:nvPicPr>
+                  <pic:blipFill>
+                    <a:blip r:embed="rId24">
+                      <a:extLst>
+                        <a:ext uri="{28A0092B-C50C-407E-A947-70E740481C1C}">
+                          <a14:useLocalDpi xmlns:a14="http://schemas.microsoft.com/office/drawing/2010/main" val="0"/>
+                        </a:ext>
+                      </a:extLst>
+                    </a:blip>
+                    <a:stretch>
+                      <a:fillRect/>
+                    </a:stretch>
+                  </pic:blipFill>
+                  <pic:spPr>
+                    <a:xfrm>
+                      <a:off x="0" y="0"/>
+                      <a:ext cx="3801005" cy="1038370"/>
+                    </a:xfrm>
+                    <a:prstGeom prst="rect">
+                      <a:avLst/>
+                    </a:prstGeom>
+                  </pic:spPr>
+                </pic:pic>
+              </a:graphicData>
+            </a:graphic>
+          </wp:inline>
+        </w:drawing>
+      </w:r>
+    </w:p>
+    <w:p>
+      <w:pPr>
+        <w:rPr>
+          <w:rFonts w:ascii="Arial" w:hAnsi="Arial" w:cs="Arial"/>
+          <w:b/>
+        </w:rPr>
+      </w:pPr>
+    </w:p>
+    <w:p>
+      <w:pPr>
+        <w:rPr>
+          <w:rFonts w:ascii="Arial" w:hAnsi="Arial" w:cs="Arial"/>
+          <w:bCs/>
+        </w:rPr>
+      </w:pPr>
+      <w:r>
+        <w:rPr>
+          <w:rFonts w:ascii="Arial" w:hAnsi="Arial" w:cs="Arial"/>
+          <w:bCs/>
+        </w:rPr>
+        <w:t xml:space="preserve">Picture </w:t>
+      </w:r>
+      <w:r>
+        <w:rPr>
+          <w:rFonts w:ascii="Arial" w:hAnsi="Arial" w:cs="Arial"/>
+          <w:bCs/>
+        </w:rPr>
+        <w:t>shown is a field currently set as Descending; if clicked it will switch to ascending. This isn’t the best editor I ever created, but it works.</w:t>
+      </w:r>
+    </w:p>
+    <w:p>
+      <w:pPr>
+        <w:rPr>
+          <w:rFonts w:ascii="Arial" w:hAnsi="Arial" w:cs="Arial"/>
+        </w:rPr>
+      </w:pPr>
+      <w:r>
+        <w:rPr>
+          <w:rFonts w:ascii="Arial" w:hAnsi="Arial" w:cs="Arial"/>
+          <w:b/>
+        </w:rPr>
+        <w:lastRenderedPageBreak/>
+        <w:t>Confirm Changes Control</w:t>
+      </w:r>
+    </w:p>
+    <w:p>
+      <w:pPr>
+        <w:rPr>
+          <w:rFonts w:ascii="Arial" w:hAnsi="Arial" w:cs="Arial"/>
+          <w:b/>
+        </w:rPr>
+      </w:pPr>
+    </w:p>
+    <w:p>
+      <w:pPr>
+        <w:rPr>
+          <w:rFonts w:ascii="Arial" w:hAnsi="Arial" w:cs="Arial"/>
+          <w:b/>
+        </w:rPr>
+      </w:pPr>
+      <w:bookmarkStart w:id="0" w:name="_GoBack"/>
+      <w:r>
+        <w:rPr>
+          <w:rFonts w:ascii="Arial" w:hAnsi="Arial" w:cs="Arial"/>
+          <w:b/>
+          <w:noProof/>
+        </w:rPr>
+        <w:drawing>
+          <wp:inline distT="0" distB="0" distL="0" distR="0" wp14:anchorId="7A502645" wp14:editId="57B36698">
+            <wp:extent cx="4913906" cy="2870427"/>
+            <wp:effectExtent l="0" t="0" r="1270" b="6350"/>
+            <wp:docPr id="14" name="Picture 14"/>
+            <wp:cNvGraphicFramePr>
+              <a:graphicFrameLocks xmlns:a="http://schemas.openxmlformats.org/drawingml/2006/main" noChangeAspect="1"/>
+            </wp:cNvGraphicFramePr>
+            <a:graphic xmlns:a="http://schemas.openxmlformats.org/drawingml/2006/main">
+              <a:graphicData uri="http://schemas.openxmlformats.org/drawingml/2006/picture">
+                <pic:pic xmlns:pic="http://schemas.openxmlformats.org/drawingml/2006/picture">
+                  <pic:nvPicPr>
+                    <pic:cNvPr id="14" name="Confirm Changes.png"/>
+                    <pic:cNvPicPr/>
+                  </pic:nvPicPr>
+                  <pic:blipFill>
+                    <a:blip r:embed="rId25">
+                      <a:extLst>
+                        <a:ext uri="{28A0092B-C50C-407E-A947-70E740481C1C}">
+                          <a14:useLocalDpi xmlns:a14="http://schemas.microsoft.com/office/drawing/2010/main" val="0"/>
+                        </a:ext>
+                      </a:extLst>
+                    </a:blip>
+                    <a:stretch>
+                      <a:fillRect/>
+                    </a:stretch>
+                  </pic:blipFill>
+                  <pic:spPr>
+                    <a:xfrm>
+                      <a:off x="0" y="0"/>
+                      <a:ext cx="5060539" cy="2956082"/>
+                    </a:xfrm>
+                    <a:prstGeom prst="rect">
+                      <a:avLst/>
+                    </a:prstGeom>
+                  </pic:spPr>
+                </pic:pic>
+              </a:graphicData>
+            </a:graphic>
+          </wp:inline>
+        </w:drawing>
+      </w:r>
+      <w:bookmarkEnd w:id="0"/>
     </w:p>
     <w:p>
       <w:pPr>
@@ -4480,7 +5199,7 @@
                     <pic:cNvPicPr/>
                   </pic:nvPicPr>
                   <pic:blipFill>
-                    <a:blip r:embed="rId22">
+                    <a:blip r:embed="rId26">
                       <a:extLst>
                         <a:ext uri="{28A0092B-C50C-407E-A947-70E740481C1C}">
                           <a14:useLocalDpi xmlns:a14="http://schemas.microsoft.com/office/drawing/2010/main" val="0"/>
@@ -4865,7 +5584,7 @@
                     <pic:cNvPicPr/>
                   </pic:nvPicPr>
                   <pic:blipFill>
-                    <a:blip r:embed="rId23">
+                    <a:blip r:embed="rId27">
                       <a:extLst>
                         <a:ext uri="{28A0092B-C50C-407E-A947-70E740481C1C}">
                           <a14:useLocalDpi xmlns:a14="http://schemas.microsoft.com/office/drawing/2010/main" val="0"/>
@@ -5222,7 +5941,7 @@
                     <pic:cNvPicPr/>
                   </pic:nvPicPr>
                   <pic:blipFill>
-                    <a:blip r:embed="rId24">
+                    <a:blip r:embed="rId28">
                       <a:extLst>
                         <a:ext uri="{28A0092B-C50C-407E-A947-70E740481C1C}">
                           <a14:useLocalDpi xmlns:a14="http://schemas.microsoft.com/office/drawing/2010/main" val="0"/>
@@ -5342,7 +6061,7 @@
                     <pic:cNvPicPr/>
                   </pic:nvPicPr>
                   <pic:blipFill>
-                    <a:blip r:embed="rId25">
+                    <a:blip r:embed="rId29">
                       <a:extLst>
                         <a:ext uri="{28A0092B-C50C-407E-A947-70E740481C1C}">
                           <a14:useLocalDpi xmlns:a14="http://schemas.microsoft.com/office/drawing/2010/main" val="0"/>
@@ -5481,7 +6200,7 @@
                     <pic:cNvPicPr/>
                   </pic:nvPicPr>
                   <pic:blipFill>
-                    <a:blip r:embed="rId26">
+                    <a:blip r:embed="rId30">
                       <a:extLst>
                         <a:ext uri="{28A0092B-C50C-407E-A947-70E740481C1C}">
                           <a14:useLocalDpi xmlns:a14="http://schemas.microsoft.com/office/drawing/2010/main" val="0"/>
@@ -5635,7 +6354,7 @@
                     <pic:cNvPicPr/>
                   </pic:nvPicPr>
                   <pic:blipFill>
-                    <a:blip r:embed="rId27">
+                    <a:blip r:embed="rId31">
                       <a:extLst>
                         <a:ext uri="{28A0092B-C50C-407E-A947-70E740481C1C}">
                           <a14:useLocalDpi xmlns:a14="http://schemas.microsoft.com/office/drawing/2010/main" val="0"/>
@@ -5791,8 +6510,6 @@
           <w:b/>
         </w:rPr>
       </w:pPr>
-      <w:bookmarkStart w:id="0" w:name="_GoBack"/>
-      <w:bookmarkEnd w:id="0"/>
       <w:r>
         <w:rPr>
           <w:rFonts w:ascii="Arial" w:hAnsi="Arial" w:cs="Arial"/>
@@ -6449,7 +7166,7 @@
                     <pic:cNvPicPr/>
                   </pic:nvPicPr>
                   <pic:blipFill>
-                    <a:blip r:embed="rId28">
+                    <a:blip r:embed="rId32">
                       <a:extLst>
                         <a:ext uri="{28A0092B-C50C-407E-A947-70E740481C1C}">
                           <a14:useLocalDpi xmlns:a14="http://schemas.microsoft.com/office/drawing/2010/main" val="0"/>
@@ -6582,7 +7299,7 @@
                     <pic:cNvPicPr/>
                   </pic:nvPicPr>
                   <pic:blipFill>
-                    <a:blip r:embed="rId29">
+                    <a:blip r:embed="rId33">
                       <a:extLst>
                         <a:ext uri="{28A0092B-C50C-407E-A947-70E740481C1C}">
                           <a14:useLocalDpi xmlns:a14="http://schemas.microsoft.com/office/drawing/2010/main" val="0"/>
@@ -6789,7 +7506,7 @@
       </w:pPr>
     </w:p>
     <w:p>
-      <w:hyperlink r:id="rId30" w:history="1">
+      <w:hyperlink r:id="rId34" w:history="1">
         <w:r>
           <w:rPr>
             <w:rStyle w:val="Hyperlink"/>
@@ -7458,7 +8175,7 @@
                     <pic:cNvPicPr/>
                   </pic:nvPicPr>
                   <pic:blipFill>
-                    <a:blip r:embed="rId31" cstate="print">
+                    <a:blip r:embed="rId35" cstate="print">
                       <a:extLst>
                         <a:ext uri="{28A0092B-C50C-407E-A947-70E740481C1C}">
                           <a14:useLocalDpi xmlns:a14="http://schemas.microsoft.com/office/drawing/2010/main" val="0"/>
@@ -7958,7 +8675,7 @@
                     <pic:cNvPicPr/>
                   </pic:nvPicPr>
                   <pic:blipFill>
-                    <a:blip r:embed="rId32" cstate="print">
+                    <a:blip r:embed="rId36" cstate="print">
                       <a:extLst>
                         <a:ext uri="{28A0092B-C50C-407E-A947-70E740481C1C}">
                           <a14:useLocalDpi xmlns:a14="http://schemas.microsoft.com/office/drawing/2010/main" val="0"/>
@@ -9456,7 +10173,7 @@
           <w:rFonts w:ascii="Arial" w:hAnsi="Arial" w:cs="Arial"/>
         </w:rPr>
       </w:pPr>
-      <w:hyperlink r:id="rId33" w:history="1">
+      <w:hyperlink r:id="rId37" w:history="1">
         <w:r>
           <w:rPr>
             <w:rStyle w:val="Hyperlink"/>
@@ -9506,7 +10223,7 @@
                     <pic:cNvPicPr/>
                   </pic:nvPicPr>
                   <pic:blipFill>
-                    <a:blip r:embed="rId34">
+                    <a:blip r:embed="rId38">
                       <a:extLst>
                         <a:ext uri="{28A0092B-C50C-407E-A947-70E740481C1C}">
                           <a14:useLocalDpi xmlns:a14="http://schemas.microsoft.com/office/drawing/2010/main" val="0"/>
@@ -9632,6 +10349,103 @@
 </w:footnotes>
 </file>
 
+<file path=word/numbering.xml><?xml version="1.0" encoding="utf-8"?>
+<w:numbering xmlns:wpc="http://schemas.microsoft.com/office/word/2010/wordprocessingCanvas" xmlns:cx="http://schemas.microsoft.com/office/drawing/2014/chartex" xmlns:cx1="http://schemas.microsoft.com/office/drawing/2015/9/8/chartex" xmlns:cx2="http://schemas.microsoft.com/office/drawing/2015/10/21/chartex" xmlns:cx3="http://schemas.microsoft.com/office/drawing/2016/5/9/chartex" xmlns:cx4="http://schemas.microsoft.com/office/drawing/2016/5/10/chartex" xmlns:cx5="http://schemas.microsoft.com/office/drawing/2016/5/11/chartex" xmlns:cx6="http://schemas.microsoft.com/office/drawing/2016/5/12/chartex" xmlns:cx7="http://schemas.microsoft.com/office/drawing/2016/5/13/chartex" xmlns:cx8="http://schemas.microsoft.com/office/drawing/2016/5/14/chartex" xmlns:mc="http://schemas.openxmlformats.org/markup-compatibility/2006" xmlns:aink="http://schemas.microsoft.com/office/drawing/2016/ink" xmlns:am3d="http://schemas.microsoft.com/office/drawing/2017/model3d" xmlns:o="urn:schemas-microsoft-com:office:office" xmlns:r="http://schemas.openxmlformats.org/officeDocument/2006/relationships" xmlns:m="http://schemas.openxmlformats.org/officeDocument/2006/math" xmlns:v="urn:schemas-microsoft-com:vml" xmlns:wp14="http://schemas.microsoft.com/office/word/2010/wordprocessingDrawing" xmlns:wp="http://schemas.openxmlformats.org/drawingml/2006/wordprocessingDrawing" xmlns:w10="urn:schemas-microsoft-com:office:word" xmlns:w="http://schemas.openxmlformats.org/wordprocessingml/2006/main" xmlns:w14="http://schemas.microsoft.com/office/word/2010/wordml" xmlns:w15="http://schemas.microsoft.com/office/word/2012/wordml" xmlns:w16cid="http://schemas.microsoft.com/office/word/2016/wordml/cid" xmlns:w16se="http://schemas.microsoft.com/office/word/2015/wordml/symex" xmlns:wpg="http://schemas.microsoft.com/office/word/2010/wordprocessingGroup" xmlns:wpi="http://schemas.microsoft.com/office/word/2010/wordprocessingInk" xmlns:wne="http://schemas.microsoft.com/office/word/2006/wordml" xmlns:wps="http://schemas.microsoft.com/office/word/2010/wordprocessingShape" mc:Ignorable="w14 w15 w16se w16cid wp14">
+  <w:abstractNum w:abstractNumId="0" w15:restartNumberingAfterBreak="0">
+    <w:nsid w:val="601E1E76"/>
+    <w:multiLevelType w:val="hybridMultilevel"/>
+    <w:tmpl w:val="80BE7CEC"/>
+    <w:lvl w:ilvl="0" w:tplc="0409000F">
+      <w:start w:val="1"/>
+      <w:numFmt w:val="decimal"/>
+      <w:lvlText w:val="%1."/>
+      <w:lvlJc w:val="left"/>
+      <w:pPr>
+        <w:ind w:left="720" w:hanging="360"/>
+      </w:pPr>
+      <w:rPr>
+        <w:rFonts w:hint="default"/>
+      </w:rPr>
+    </w:lvl>
+    <w:lvl w:ilvl="1" w:tplc="04090019" w:tentative="1">
+      <w:start w:val="1"/>
+      <w:numFmt w:val="lowerLetter"/>
+      <w:lvlText w:val="%2."/>
+      <w:lvlJc w:val="left"/>
+      <w:pPr>
+        <w:ind w:left="1440" w:hanging="360"/>
+      </w:pPr>
+    </w:lvl>
+    <w:lvl w:ilvl="2" w:tplc="0409001B" w:tentative="1">
+      <w:start w:val="1"/>
+      <w:numFmt w:val="lowerRoman"/>
+      <w:lvlText w:val="%3."/>
+      <w:lvlJc w:val="right"/>
+      <w:pPr>
+        <w:ind w:left="2160" w:hanging="180"/>
+      </w:pPr>
+    </w:lvl>
+    <w:lvl w:ilvl="3" w:tplc="0409000F" w:tentative="1">
+      <w:start w:val="1"/>
+      <w:numFmt w:val="decimal"/>
+      <w:lvlText w:val="%4."/>
+      <w:lvlJc w:val="left"/>
+      <w:pPr>
+        <w:ind w:left="2880" w:hanging="360"/>
+      </w:pPr>
+    </w:lvl>
+    <w:lvl w:ilvl="4" w:tplc="04090019" w:tentative="1">
+      <w:start w:val="1"/>
+      <w:numFmt w:val="lowerLetter"/>
+      <w:lvlText w:val="%5."/>
+      <w:lvlJc w:val="left"/>
+      <w:pPr>
+        <w:ind w:left="3600" w:hanging="360"/>
+      </w:pPr>
+    </w:lvl>
+    <w:lvl w:ilvl="5" w:tplc="0409001B" w:tentative="1">
+      <w:start w:val="1"/>
+      <w:numFmt w:val="lowerRoman"/>
+      <w:lvlText w:val="%6."/>
+      <w:lvlJc w:val="right"/>
+      <w:pPr>
+        <w:ind w:left="4320" w:hanging="180"/>
+      </w:pPr>
+    </w:lvl>
+    <w:lvl w:ilvl="6" w:tplc="0409000F" w:tentative="1">
+      <w:start w:val="1"/>
+      <w:numFmt w:val="decimal"/>
+      <w:lvlText w:val="%7."/>
+      <w:lvlJc w:val="left"/>
+      <w:pPr>
+        <w:ind w:left="5040" w:hanging="360"/>
+      </w:pPr>
+    </w:lvl>
+    <w:lvl w:ilvl="7" w:tplc="04090019" w:tentative="1">
+      <w:start w:val="1"/>
+      <w:numFmt w:val="lowerLetter"/>
+      <w:lvlText w:val="%8."/>
+      <w:lvlJc w:val="left"/>
+      <w:pPr>
+        <w:ind w:left="5760" w:hanging="360"/>
+      </w:pPr>
+    </w:lvl>
+    <w:lvl w:ilvl="8" w:tplc="0409001B" w:tentative="1">
+      <w:start w:val="1"/>
+      <w:numFmt w:val="lowerRoman"/>
+      <w:lvlText w:val="%9."/>
+      <w:lvlJc w:val="right"/>
+      <w:pPr>
+        <w:ind w:left="6480" w:hanging="180"/>
+      </w:pPr>
+    </w:lvl>
+  </w:abstractNum>
+  <w:num w:numId="1">
+    <w:abstractNumId w:val="0"/>
+  </w:num>
+</w:numbering>
+</file>
+
 <file path=word/styles.xml><?xml version="1.0" encoding="utf-8"?>
 <w:styles xmlns:mc="http://schemas.openxmlformats.org/markup-compatibility/2006" xmlns:r="http://schemas.openxmlformats.org/officeDocument/2006/relationships" xmlns:w="http://schemas.openxmlformats.org/wordprocessingml/2006/main" xmlns:w14="http://schemas.microsoft.com/office/word/2010/wordml" xmlns:w15="http://schemas.microsoft.com/office/word/2012/wordml" xmlns:w16cid="http://schemas.microsoft.com/office/word/2016/wordml/cid" xmlns:w16se="http://schemas.microsoft.com/office/word/2015/wordml/symex" mc:Ignorable="w14 w15 w16se w16cid">
   <w:docDefaults>
@@ -9643,7 +10457,7 @@
     </w:rPrDefault>
     <w:pPrDefault/>
   </w:docDefaults>
-  <w:latentStyles w:defLockedState="0" w:defUIPriority="0" w:defSemiHidden="0" w:defUnhideWhenUsed="0" w:defQFormat="0" w:count="376">
+  <w:latentStyles w:defLockedState="0" w:defUIPriority="0" w:defSemiHidden="0" w:defUnhideWhenUsed="0" w:defQFormat="0" w:count="377">
     <w:lsdException w:name="Normal" w:qFormat="1"/>
     <w:lsdException w:name="heading 1" w:qFormat="1"/>
     <w:lsdException w:name="heading 2" w:semiHidden="1" w:unhideWhenUsed="1" w:qFormat="1"/>
@@ -9929,6 +10743,7 @@
     <w:lsdException w:name="Hashtag" w:semiHidden="1" w:uiPriority="99" w:unhideWhenUsed="1"/>
     <w:lsdException w:name="Unresolved Mention" w:semiHidden="1" w:uiPriority="99" w:unhideWhenUsed="1"/>
     <w:lsdException w:name="Smart Link" w:semiHidden="1" w:uiPriority="99" w:unhideWhenUsed="1"/>
+    <w:lsdException w:name="Smart Link Error" w:semiHidden="1" w:uiPriority="99" w:unhideWhenUsed="1"/>
   </w:latentStyles>
   <w:style w:type="paragraph" w:default="1" w:styleId="Normal">
     <w:name w:val="Normal"/>
@@ -10336,7 +11151,7 @@
 </file>
 
 <file path=customXml/itemProps1.xml><?xml version="1.0" encoding="utf-8"?>
-<ds:datastoreItem xmlns:ds="http://schemas.openxmlformats.org/officeDocument/2006/customXml" ds:itemID="{9082897D-3C57-47F0-A582-CCCAC3E28B78}">
+<ds:datastoreItem xmlns:ds="http://schemas.openxmlformats.org/officeDocument/2006/customXml" ds:itemID="{B02C71AD-2936-4870-8469-2D05A7BF8C07}">
   <ds:schemaRefs>
     <ds:schemaRef ds:uri="http://schemas.openxmlformats.org/officeDocument/2006/bibliography"/>
   </ds:schemaRefs>

</xml_diff>

<commit_message>
I changed the version number to 2.2.1, and updated the User's Guide Word Document and PDF about the new OrderByFieldsListBox and the killing off of the OrderByControl and OrderByFieldControl.
</commit_message>
<xml_diff>
--- a/DataTier.Net/Class Room/Documents/DataTier.Net Users Guide.docx
+++ b/DataTier.Net/Class Room/Documents/DataTier.Net Users Guide.docx
@@ -833,10 +833,10 @@
           <w:noProof/>
         </w:rPr>
         <w:drawing>
-          <wp:inline distT="0" distB="0" distL="0" distR="0" wp14:anchorId="6CE6D018" wp14:editId="0B70A79C">
-            <wp:extent cx="3657600" cy="7889134"/>
-            <wp:effectExtent l="0" t="0" r="0" b="0"/>
-            <wp:docPr id="9" name="Picture 9"/>
+          <wp:inline distT="0" distB="0" distL="0" distR="0" wp14:anchorId="502EEF75" wp14:editId="76C29124">
+            <wp:extent cx="3093057" cy="8037809"/>
+            <wp:effectExtent l="0" t="0" r="0" b="1905"/>
+            <wp:docPr id="31" name="Picture 31" descr="A screenshot of a social media post&#10;&#10;Description automatically generated"/>
             <wp:cNvGraphicFramePr>
               <a:graphicFrameLocks xmlns:a="http://schemas.openxmlformats.org/drawingml/2006/main" noChangeAspect="1"/>
             </wp:cNvGraphicFramePr>
@@ -844,7 +844,7 @@
               <a:graphicData uri="http://schemas.openxmlformats.org/drawingml/2006/picture">
                 <pic:pic xmlns:pic="http://schemas.openxmlformats.org/drawingml/2006/picture">
                   <pic:nvPicPr>
-                    <pic:cNvPr id="9" name="Parse Data Type.png"/>
+                    <pic:cNvPr id="31" name="Parse Data Type.png"/>
                     <pic:cNvPicPr/>
                   </pic:nvPicPr>
                   <pic:blipFill>
@@ -862,7 +862,7 @@
                   <pic:spPr>
                     <a:xfrm>
                       <a:off x="0" y="0"/>
-                      <a:ext cx="3657600" cy="7889134"/>
+                      <a:ext cx="3093057" cy="8037809"/>
                     </a:xfrm>
                     <a:prstGeom prst="rect">
                       <a:avLst/>
@@ -889,7 +889,16 @@
           <w:b/>
         </w:rPr>
         <w:lastRenderedPageBreak/>
-        <w:t>Using the Gateway Class</w:t>
+        <w:t>Using the Gateway Clas</w:t>
+      </w:r>
+      <w:bookmarkStart w:id="0" w:name="_GoBack"/>
+      <w:bookmarkEnd w:id="0"/>
+      <w:r>
+        <w:rPr>
+          <w:rFonts w:ascii="Arial" w:hAnsi="Arial" w:cs="Arial"/>
+          <w:b/>
+        </w:rPr>
+        <w:t>s</w:t>
       </w:r>
     </w:p>
     <w:p>
@@ -4577,7 +4586,37 @@
           <w:rFonts w:ascii="Arial" w:hAnsi="Arial" w:cs="Arial"/>
           <w:b/>
         </w:rPr>
-        <w:t>The Order By Control</w:t>
+        <w:t>Order By Fields List Box</w:t>
+      </w:r>
+    </w:p>
+    <w:p>
+      <w:pPr>
+        <w:rPr>
+          <w:rFonts w:ascii="Arial" w:hAnsi="Arial" w:cs="Arial"/>
+          <w:b/>
+        </w:rPr>
+      </w:pPr>
+    </w:p>
+    <w:p>
+      <w:pPr>
+        <w:rPr>
+          <w:rFonts w:ascii="Arial" w:hAnsi="Arial" w:cs="Arial"/>
+          <w:b/>
+        </w:rPr>
+      </w:pPr>
+      <w:r>
+        <w:rPr>
+          <w:rFonts w:ascii="Arial" w:hAnsi="Arial" w:cs="Arial"/>
+          <w:b/>
+        </w:rPr>
+        <w:t xml:space="preserve">Update 10.10.2019: </w:t>
+      </w:r>
+      <w:r>
+        <w:rPr>
+          <w:rFonts w:ascii="Arial" w:hAnsi="Arial" w:cs="Arial"/>
+          <w:b/>
+        </w:rPr>
+        <w:t>Not All My Ideas Are Good Ones.</w:t>
       </w:r>
     </w:p>
     <w:p>
@@ -4600,31 +4639,15 @@
           <w:rFonts w:ascii="Arial" w:hAnsi="Arial" w:cs="Arial"/>
           <w:bCs/>
         </w:rPr>
-        <w:t xml:space="preserve">The Order By Control is used to designate which order the fields in </w:t>
-      </w:r>
-      <w:proofErr w:type="gramStart"/>
-      <w:r>
+        <w:t>I throughout the first order by control because it didn’t work, and now I added another list box to allow you to arrange the order of the order by fields:</w:t>
+      </w:r>
+    </w:p>
+    <w:p>
+      <w:pPr>
         <w:rPr>
           <w:rFonts w:ascii="Arial" w:hAnsi="Arial" w:cs="Arial"/>
           <w:bCs/>
         </w:rPr>
-        <w:t>a</w:t>
-      </w:r>
-      <w:proofErr w:type="gramEnd"/>
-      <w:r>
-        <w:rPr>
-          <w:rFonts w:ascii="Arial" w:hAnsi="Arial" w:cs="Arial"/>
-          <w:bCs/>
-        </w:rPr>
-        <w:t xml:space="preserve"> Order By Field Set are sorted.</w:t>
-      </w:r>
-    </w:p>
-    <w:p>
-      <w:pPr>
-        <w:rPr>
-          <w:rFonts w:ascii="Arial" w:hAnsi="Arial" w:cs="Arial"/>
-          <w:b/>
-        </w:rPr>
       </w:pPr>
     </w:p>
     <w:p>
@@ -4641,10 +4664,10 @@
           <w:noProof/>
         </w:rPr>
         <w:drawing>
-          <wp:inline distT="0" distB="0" distL="0" distR="0" wp14:anchorId="41CDE98D" wp14:editId="2EAEE665">
-            <wp:extent cx="5486400" cy="2234565"/>
-            <wp:effectExtent l="0" t="0" r="0" b="0"/>
-            <wp:docPr id="8" name="Picture 8" descr="A screenshot of a social media post&#10;&#10;Description automatically generated"/>
+          <wp:inline distT="0" distB="0" distL="0" distR="0" wp14:anchorId="2926AAAC" wp14:editId="7352180C">
+            <wp:extent cx="5882612" cy="3082925"/>
+            <wp:effectExtent l="0" t="0" r="4445" b="3175"/>
+            <wp:docPr id="30" name="Picture 30" descr="A screenshot of a social media post&#10;&#10;Description automatically generated"/>
             <wp:cNvGraphicFramePr>
               <a:graphicFrameLocks xmlns:a="http://schemas.openxmlformats.org/drawingml/2006/main" noChangeAspect="1"/>
             </wp:cNvGraphicFramePr>
@@ -4652,7 +4675,7 @@
               <a:graphicData uri="http://schemas.openxmlformats.org/drawingml/2006/picture">
                 <pic:pic xmlns:pic="http://schemas.openxmlformats.org/drawingml/2006/picture">
                   <pic:nvPicPr>
-                    <pic:cNvPr id="8" name="Order By Control.png"/>
+                    <pic:cNvPr id="30" name="Order By Fields.png"/>
                     <pic:cNvPicPr/>
                   </pic:nvPicPr>
                   <pic:blipFill>
@@ -4670,7 +4693,7 @@
                   <pic:spPr>
                     <a:xfrm>
                       <a:off x="0" y="0"/>
-                      <a:ext cx="5486400" cy="2234565"/>
+                      <a:ext cx="5981345" cy="3134669"/>
                     </a:xfrm>
                     <a:prstGeom prst="rect">
                       <a:avLst/>
@@ -4695,6 +4718,14 @@
       <w:pPr>
         <w:rPr>
           <w:rFonts w:ascii="Arial" w:hAnsi="Arial" w:cs="Arial"/>
+          <w:b/>
+        </w:rPr>
+      </w:pPr>
+    </w:p>
+    <w:p>
+      <w:pPr>
+        <w:rPr>
+          <w:rFonts w:ascii="Arial" w:hAnsi="Arial" w:cs="Arial"/>
           <w:bCs/>
         </w:rPr>
       </w:pPr>
@@ -4756,39 +4787,139 @@
           <w:rFonts w:ascii="Arial" w:hAnsi="Arial" w:cs="Arial"/>
           <w:bCs/>
         </w:rPr>
-        <w:t xml:space="preserve">In the past when I did order by descending, I wasn’t using the new method editor and was performing this in the stored procedure manually. </w:t>
-      </w:r>
-    </w:p>
-    <w:p>
-      <w:pPr>
+        <w:t xml:space="preserve">Picture </w:t>
+      </w:r>
+      <w:r>
         <w:rPr>
           <w:rFonts w:ascii="Arial" w:hAnsi="Arial" w:cs="Arial"/>
           <w:bCs/>
         </w:rPr>
-      </w:pPr>
-    </w:p>
-    <w:p>
-      <w:pPr>
+        <w:t xml:space="preserve">shown </w:t>
+      </w:r>
+      <w:r>
         <w:rPr>
           <w:rFonts w:ascii="Arial" w:hAnsi="Arial" w:cs="Arial"/>
           <w:bCs/>
         </w:rPr>
-      </w:pPr>
+        <w:t>has the Score f</w:t>
+      </w:r>
       <w:r>
         <w:rPr>
           <w:rFonts w:ascii="Arial" w:hAnsi="Arial" w:cs="Arial"/>
           <w:bCs/>
-          <w:highlight w:val="yellow"/>
-        </w:rPr>
-        <w:t>Right Click &gt; Switch To Descending or Switch To Ascending</w:t>
-      </w:r>
-    </w:p>
-    <w:p>
-      <w:pPr>
+        </w:rPr>
+        <w:t xml:space="preserve">ield currently set as Descending; </w:t>
+      </w:r>
+      <w:r>
         <w:rPr>
           <w:rFonts w:ascii="Arial" w:hAnsi="Arial" w:cs="Arial"/>
           <w:bCs/>
         </w:rPr>
+        <w:t xml:space="preserve">check or uncheck the box to </w:t>
+      </w:r>
+      <w:r>
+        <w:rPr>
+          <w:rFonts w:ascii="Arial" w:hAnsi="Arial" w:cs="Arial"/>
+          <w:bCs/>
+        </w:rPr>
+        <w:t xml:space="preserve">switch </w:t>
+      </w:r>
+      <w:r>
+        <w:rPr>
+          <w:rFonts w:ascii="Arial" w:hAnsi="Arial" w:cs="Arial"/>
+          <w:bCs/>
+        </w:rPr>
+        <w:t>from</w:t>
+      </w:r>
+      <w:r>
+        <w:rPr>
+          <w:rFonts w:ascii="Arial" w:hAnsi="Arial" w:cs="Arial"/>
+          <w:bCs/>
+        </w:rPr>
+        <w:t xml:space="preserve"> ascending</w:t>
+      </w:r>
+      <w:r>
+        <w:rPr>
+          <w:rFonts w:ascii="Arial" w:hAnsi="Arial" w:cs="Arial"/>
+          <w:bCs/>
+        </w:rPr>
+        <w:t xml:space="preserve"> to descending</w:t>
+      </w:r>
+      <w:r>
+        <w:rPr>
+          <w:rFonts w:ascii="Arial" w:hAnsi="Arial" w:cs="Arial"/>
+          <w:bCs/>
+        </w:rPr>
+        <w:t xml:space="preserve">. </w:t>
+      </w:r>
+    </w:p>
+    <w:p>
+      <w:pPr>
+        <w:rPr>
+          <w:rFonts w:ascii="Arial" w:hAnsi="Arial" w:cs="Arial"/>
+          <w:bCs/>
+        </w:rPr>
+      </w:pPr>
+    </w:p>
+    <w:p>
+      <w:pPr>
+        <w:rPr>
+          <w:rFonts w:ascii="Arial" w:hAnsi="Arial" w:cs="Arial"/>
+          <w:b/>
+        </w:rPr>
+      </w:pPr>
+      <w:r>
+        <w:rPr>
+          <w:rFonts w:ascii="Arial" w:hAnsi="Arial" w:cs="Arial"/>
+          <w:bCs/>
+        </w:rPr>
+        <w:t>The Order By Fields becomes enabled if Order By Mode is selected.</w:t>
+      </w:r>
+    </w:p>
+    <w:p>
+      <w:pPr>
+        <w:rPr>
+          <w:rFonts w:ascii="Arial" w:hAnsi="Arial" w:cs="Arial"/>
+          <w:b/>
+        </w:rPr>
+      </w:pPr>
+    </w:p>
+    <w:p>
+      <w:pPr>
+        <w:rPr>
+          <w:rFonts w:ascii="Arial" w:hAnsi="Arial" w:cs="Arial"/>
+          <w:b/>
+        </w:rPr>
+      </w:pPr>
+      <w:r>
+        <w:rPr>
+          <w:rFonts w:ascii="Arial" w:hAnsi="Arial" w:cs="Arial"/>
+          <w:b/>
+        </w:rPr>
+        <w:br w:type="page"/>
+      </w:r>
+    </w:p>
+    <w:p>
+      <w:pPr>
+        <w:rPr>
+          <w:rFonts w:ascii="Arial" w:hAnsi="Arial" w:cs="Arial"/>
+        </w:rPr>
+      </w:pPr>
+      <w:r>
+        <w:rPr>
+          <w:rFonts w:ascii="Arial" w:hAnsi="Arial" w:cs="Arial"/>
+          <w:b/>
+        </w:rPr>
+        <w:lastRenderedPageBreak/>
+        <w:t>Confirm Changes Control</w:t>
+      </w:r>
+    </w:p>
+    <w:p>
+      <w:pPr>
+        <w:rPr>
+          <w:rFonts w:ascii="Arial" w:hAnsi="Arial" w:cs="Arial"/>
+          <w:b/>
+        </w:rPr>
       </w:pPr>
     </w:p>
     <w:p>
@@ -4805,10 +4936,10 @@
           <w:noProof/>
         </w:rPr>
         <w:drawing>
-          <wp:inline distT="0" distB="0" distL="0" distR="0" wp14:anchorId="08CC7841" wp14:editId="02846DA4">
-            <wp:extent cx="3801005" cy="1038370"/>
-            <wp:effectExtent l="0" t="0" r="0" b="9525"/>
-            <wp:docPr id="19" name="Picture 19" descr="A screenshot of a social media post&#10;&#10;Description automatically generated"/>
+          <wp:inline distT="0" distB="0" distL="0" distR="0" wp14:anchorId="7A502645" wp14:editId="2E1A6B31">
+            <wp:extent cx="4826442" cy="2819335"/>
+            <wp:effectExtent l="0" t="0" r="0" b="635"/>
+            <wp:docPr id="14" name="Picture 14"/>
             <wp:cNvGraphicFramePr>
               <a:graphicFrameLocks xmlns:a="http://schemas.openxmlformats.org/drawingml/2006/main" noChangeAspect="1"/>
             </wp:cNvGraphicFramePr>
@@ -4816,7 +4947,7 @@
               <a:graphicData uri="http://schemas.openxmlformats.org/drawingml/2006/picture">
                 <pic:pic xmlns:pic="http://schemas.openxmlformats.org/drawingml/2006/picture">
                   <pic:nvPicPr>
-                    <pic:cNvPr id="19" name="Toggle.png"/>
+                    <pic:cNvPr id="14" name="Confirm Changes.png"/>
                     <pic:cNvPicPr/>
                   </pic:nvPicPr>
                   <pic:blipFill>
@@ -4834,7 +4965,7 @@
                   <pic:spPr>
                     <a:xfrm>
                       <a:off x="0" y="0"/>
-                      <a:ext cx="3801005" cy="1038370"/>
+                      <a:ext cx="5030726" cy="2938666"/>
                     </a:xfrm>
                     <a:prstGeom prst="rect">
                       <a:avLst/>
@@ -4846,117 +4977,6 @@
           </wp:inline>
         </w:drawing>
       </w:r>
-    </w:p>
-    <w:p>
-      <w:pPr>
-        <w:rPr>
-          <w:rFonts w:ascii="Arial" w:hAnsi="Arial" w:cs="Arial"/>
-          <w:b/>
-        </w:rPr>
-      </w:pPr>
-    </w:p>
-    <w:p>
-      <w:pPr>
-        <w:rPr>
-          <w:rFonts w:ascii="Arial" w:hAnsi="Arial" w:cs="Arial"/>
-          <w:bCs/>
-        </w:rPr>
-      </w:pPr>
-      <w:r>
-        <w:rPr>
-          <w:rFonts w:ascii="Arial" w:hAnsi="Arial" w:cs="Arial"/>
-          <w:bCs/>
-        </w:rPr>
-        <w:t xml:space="preserve">Picture </w:t>
-      </w:r>
-      <w:r>
-        <w:rPr>
-          <w:rFonts w:ascii="Arial" w:hAnsi="Arial" w:cs="Arial"/>
-          <w:bCs/>
-        </w:rPr>
-        <w:t>shown is a field currently set as Descending; if clicked it will switch to ascending. This isn’t the best editor I ever created, but it works.</w:t>
-      </w:r>
-    </w:p>
-    <w:p>
-      <w:pPr>
-        <w:rPr>
-          <w:rFonts w:ascii="Arial" w:hAnsi="Arial" w:cs="Arial"/>
-        </w:rPr>
-      </w:pPr>
-      <w:r>
-        <w:rPr>
-          <w:rFonts w:ascii="Arial" w:hAnsi="Arial" w:cs="Arial"/>
-          <w:b/>
-        </w:rPr>
-        <w:lastRenderedPageBreak/>
-        <w:t>Confirm Changes Control</w:t>
-      </w:r>
-    </w:p>
-    <w:p>
-      <w:pPr>
-        <w:rPr>
-          <w:rFonts w:ascii="Arial" w:hAnsi="Arial" w:cs="Arial"/>
-          <w:b/>
-        </w:rPr>
-      </w:pPr>
-    </w:p>
-    <w:p>
-      <w:pPr>
-        <w:rPr>
-          <w:rFonts w:ascii="Arial" w:hAnsi="Arial" w:cs="Arial"/>
-          <w:b/>
-        </w:rPr>
-      </w:pPr>
-      <w:bookmarkStart w:id="0" w:name="_GoBack"/>
-      <w:r>
-        <w:rPr>
-          <w:rFonts w:ascii="Arial" w:hAnsi="Arial" w:cs="Arial"/>
-          <w:b/>
-          <w:noProof/>
-        </w:rPr>
-        <w:drawing>
-          <wp:inline distT="0" distB="0" distL="0" distR="0" wp14:anchorId="7A502645" wp14:editId="57B36698">
-            <wp:extent cx="4913906" cy="2870427"/>
-            <wp:effectExtent l="0" t="0" r="1270" b="6350"/>
-            <wp:docPr id="14" name="Picture 14"/>
-            <wp:cNvGraphicFramePr>
-              <a:graphicFrameLocks xmlns:a="http://schemas.openxmlformats.org/drawingml/2006/main" noChangeAspect="1"/>
-            </wp:cNvGraphicFramePr>
-            <a:graphic xmlns:a="http://schemas.openxmlformats.org/drawingml/2006/main">
-              <a:graphicData uri="http://schemas.openxmlformats.org/drawingml/2006/picture">
-                <pic:pic xmlns:pic="http://schemas.openxmlformats.org/drawingml/2006/picture">
-                  <pic:nvPicPr>
-                    <pic:cNvPr id="14" name="Confirm Changes.png"/>
-                    <pic:cNvPicPr/>
-                  </pic:nvPicPr>
-                  <pic:blipFill>
-                    <a:blip r:embed="rId25">
-                      <a:extLst>
-                        <a:ext uri="{28A0092B-C50C-407E-A947-70E740481C1C}">
-                          <a14:useLocalDpi xmlns:a14="http://schemas.microsoft.com/office/drawing/2010/main" val="0"/>
-                        </a:ext>
-                      </a:extLst>
-                    </a:blip>
-                    <a:stretch>
-                      <a:fillRect/>
-                    </a:stretch>
-                  </pic:blipFill>
-                  <pic:spPr>
-                    <a:xfrm>
-                      <a:off x="0" y="0"/>
-                      <a:ext cx="5060539" cy="2956082"/>
-                    </a:xfrm>
-                    <a:prstGeom prst="rect">
-                      <a:avLst/>
-                    </a:prstGeom>
-                  </pic:spPr>
-                </pic:pic>
-              </a:graphicData>
-            </a:graphic>
-          </wp:inline>
-        </w:drawing>
-      </w:r>
-      <w:bookmarkEnd w:id="0"/>
     </w:p>
     <w:p>
       <w:pPr>
@@ -5199,7 +5219,7 @@
                     <pic:cNvPicPr/>
                   </pic:nvPicPr>
                   <pic:blipFill>
-                    <a:blip r:embed="rId26">
+                    <a:blip r:embed="rId25">
                       <a:extLst>
                         <a:ext uri="{28A0092B-C50C-407E-A947-70E740481C1C}">
                           <a14:useLocalDpi xmlns:a14="http://schemas.microsoft.com/office/drawing/2010/main" val="0"/>
@@ -5584,7 +5604,7 @@
                     <pic:cNvPicPr/>
                   </pic:nvPicPr>
                   <pic:blipFill>
-                    <a:blip r:embed="rId27">
+                    <a:blip r:embed="rId26">
                       <a:extLst>
                         <a:ext uri="{28A0092B-C50C-407E-A947-70E740481C1C}">
                           <a14:useLocalDpi xmlns:a14="http://schemas.microsoft.com/office/drawing/2010/main" val="0"/>
@@ -5941,7 +5961,7 @@
                     <pic:cNvPicPr/>
                   </pic:nvPicPr>
                   <pic:blipFill>
-                    <a:blip r:embed="rId28">
+                    <a:blip r:embed="rId27">
                       <a:extLst>
                         <a:ext uri="{28A0092B-C50C-407E-A947-70E740481C1C}">
                           <a14:useLocalDpi xmlns:a14="http://schemas.microsoft.com/office/drawing/2010/main" val="0"/>
@@ -6061,7 +6081,7 @@
                     <pic:cNvPicPr/>
                   </pic:nvPicPr>
                   <pic:blipFill>
-                    <a:blip r:embed="rId29">
+                    <a:blip r:embed="rId28">
                       <a:extLst>
                         <a:ext uri="{28A0092B-C50C-407E-A947-70E740481C1C}">
                           <a14:useLocalDpi xmlns:a14="http://schemas.microsoft.com/office/drawing/2010/main" val="0"/>
@@ -6200,7 +6220,7 @@
                     <pic:cNvPicPr/>
                   </pic:nvPicPr>
                   <pic:blipFill>
-                    <a:blip r:embed="rId30">
+                    <a:blip r:embed="rId29">
                       <a:extLst>
                         <a:ext uri="{28A0092B-C50C-407E-A947-70E740481C1C}">
                           <a14:useLocalDpi xmlns:a14="http://schemas.microsoft.com/office/drawing/2010/main" val="0"/>
@@ -6354,7 +6374,7 @@
                     <pic:cNvPicPr/>
                   </pic:nvPicPr>
                   <pic:blipFill>
-                    <a:blip r:embed="rId31">
+                    <a:blip r:embed="rId30">
                       <a:extLst>
                         <a:ext uri="{28A0092B-C50C-407E-A947-70E740481C1C}">
                           <a14:useLocalDpi xmlns:a14="http://schemas.microsoft.com/office/drawing/2010/main" val="0"/>
@@ -7166,7 +7186,7 @@
                     <pic:cNvPicPr/>
                   </pic:nvPicPr>
                   <pic:blipFill>
-                    <a:blip r:embed="rId32">
+                    <a:blip r:embed="rId31">
                       <a:extLst>
                         <a:ext uri="{28A0092B-C50C-407E-A947-70E740481C1C}">
                           <a14:useLocalDpi xmlns:a14="http://schemas.microsoft.com/office/drawing/2010/main" val="0"/>
@@ -7299,7 +7319,7 @@
                     <pic:cNvPicPr/>
                   </pic:nvPicPr>
                   <pic:blipFill>
-                    <a:blip r:embed="rId33">
+                    <a:blip r:embed="rId32">
                       <a:extLst>
                         <a:ext uri="{28A0092B-C50C-407E-A947-70E740481C1C}">
                           <a14:useLocalDpi xmlns:a14="http://schemas.microsoft.com/office/drawing/2010/main" val="0"/>
@@ -7506,7 +7526,7 @@
       </w:pPr>
     </w:p>
     <w:p>
-      <w:hyperlink r:id="rId34" w:history="1">
+      <w:hyperlink r:id="rId33" w:history="1">
         <w:r>
           <w:rPr>
             <w:rStyle w:val="Hyperlink"/>
@@ -8175,7 +8195,7 @@
                     <pic:cNvPicPr/>
                   </pic:nvPicPr>
                   <pic:blipFill>
-                    <a:blip r:embed="rId35" cstate="print">
+                    <a:blip r:embed="rId34" cstate="print">
                       <a:extLst>
                         <a:ext uri="{28A0092B-C50C-407E-A947-70E740481C1C}">
                           <a14:useLocalDpi xmlns:a14="http://schemas.microsoft.com/office/drawing/2010/main" val="0"/>
@@ -8675,7 +8695,7 @@
                     <pic:cNvPicPr/>
                   </pic:nvPicPr>
                   <pic:blipFill>
-                    <a:blip r:embed="rId36" cstate="print">
+                    <a:blip r:embed="rId35" cstate="print">
                       <a:extLst>
                         <a:ext uri="{28A0092B-C50C-407E-A947-70E740481C1C}">
                           <a14:useLocalDpi xmlns:a14="http://schemas.microsoft.com/office/drawing/2010/main" val="0"/>
@@ -10173,7 +10193,7 @@
           <w:rFonts w:ascii="Arial" w:hAnsi="Arial" w:cs="Arial"/>
         </w:rPr>
       </w:pPr>
-      <w:hyperlink r:id="rId37" w:history="1">
+      <w:hyperlink r:id="rId36" w:history="1">
         <w:r>
           <w:rPr>
             <w:rStyle w:val="Hyperlink"/>
@@ -10223,7 +10243,7 @@
                     <pic:cNvPicPr/>
                   </pic:nvPicPr>
                   <pic:blipFill>
-                    <a:blip r:embed="rId38">
+                    <a:blip r:embed="rId37">
                       <a:extLst>
                         <a:ext uri="{28A0092B-C50C-407E-A947-70E740481C1C}">
                           <a14:useLocalDpi xmlns:a14="http://schemas.microsoft.com/office/drawing/2010/main" val="0"/>
@@ -11151,7 +11171,7 @@
 </file>
 
 <file path=customXml/itemProps1.xml><?xml version="1.0" encoding="utf-8"?>
-<ds:datastoreItem xmlns:ds="http://schemas.openxmlformats.org/officeDocument/2006/customXml" ds:itemID="{B02C71AD-2936-4870-8469-2D05A7BF8C07}">
+<ds:datastoreItem xmlns:ds="http://schemas.openxmlformats.org/officeDocument/2006/customXml" ds:itemID="{876B10DA-D4A1-4236-8F92-DF3E791A321E}">
   <ds:schemaRefs>
     <ds:schemaRef ds:uri="http://schemas.openxmlformats.org/officeDocument/2006/bibliography"/>
   </ds:schemaRefs>

</xml_diff>

<commit_message>
Checking in with the User's Manual updated.
</commit_message>
<xml_diff>
--- a/DataTier.Net/Class Room/Documents/DataTier.Net Users Guide.docx
+++ b/DataTier.Net/Class Room/Documents/DataTier.Net Users Guide.docx
@@ -1,6 +1,6 @@
 
 <file path=word/document.xml><?xml version="1.0" encoding="utf-8"?>
-<w:document xmlns:wpc="http://schemas.microsoft.com/office/word/2010/wordprocessingCanvas" xmlns:cx="http://schemas.microsoft.com/office/drawing/2014/chartex" xmlns:cx1="http://schemas.microsoft.com/office/drawing/2015/9/8/chartex" xmlns:cx2="http://schemas.microsoft.com/office/drawing/2015/10/21/chartex" xmlns:cx3="http://schemas.microsoft.com/office/drawing/2016/5/9/chartex" xmlns:cx4="http://schemas.microsoft.com/office/drawing/2016/5/10/chartex" xmlns:cx5="http://schemas.microsoft.com/office/drawing/2016/5/11/chartex" xmlns:cx6="http://schemas.microsoft.com/office/drawing/2016/5/12/chartex" xmlns:cx7="http://schemas.microsoft.com/office/drawing/2016/5/13/chartex" xmlns:cx8="http://schemas.microsoft.com/office/drawing/2016/5/14/chartex" xmlns:mc="http://schemas.openxmlformats.org/markup-compatibility/2006" xmlns:aink="http://schemas.microsoft.com/office/drawing/2016/ink" xmlns:am3d="http://schemas.microsoft.com/office/drawing/2017/model3d" xmlns:o="urn:schemas-microsoft-com:office:office" xmlns:r="http://schemas.openxmlformats.org/officeDocument/2006/relationships" xmlns:m="http://schemas.openxmlformats.org/officeDocument/2006/math" xmlns:v="urn:schemas-microsoft-com:vml" xmlns:wp14="http://schemas.microsoft.com/office/word/2010/wordprocessingDrawing" xmlns:wp="http://schemas.openxmlformats.org/drawingml/2006/wordprocessingDrawing" xmlns:w10="urn:schemas-microsoft-com:office:word" xmlns:w="http://schemas.openxmlformats.org/wordprocessingml/2006/main" xmlns:w14="http://schemas.microsoft.com/office/word/2010/wordml" xmlns:w15="http://schemas.microsoft.com/office/word/2012/wordml" xmlns:w16cid="http://schemas.microsoft.com/office/word/2016/wordml/cid" xmlns:w16se="http://schemas.microsoft.com/office/word/2015/wordml/symex" xmlns:wpg="http://schemas.microsoft.com/office/word/2010/wordprocessingGroup" xmlns:wpi="http://schemas.microsoft.com/office/word/2010/wordprocessingInk" xmlns:wne="http://schemas.microsoft.com/office/word/2006/wordml" xmlns:wps="http://schemas.microsoft.com/office/word/2010/wordprocessingShape" mc:Ignorable="w14 w15 w16se w16cid wp14">
+<w:document xmlns:wpc="http://schemas.microsoft.com/office/word/2010/wordprocessingCanvas" xmlns:cx="http://schemas.microsoft.com/office/drawing/2014/chartex" xmlns:cx1="http://schemas.microsoft.com/office/drawing/2015/9/8/chartex" xmlns:cx2="http://schemas.microsoft.com/office/drawing/2015/10/21/chartex" xmlns:cx3="http://schemas.microsoft.com/office/drawing/2016/5/9/chartex" xmlns:cx4="http://schemas.microsoft.com/office/drawing/2016/5/10/chartex" xmlns:cx5="http://schemas.microsoft.com/office/drawing/2016/5/11/chartex" xmlns:cx6="http://schemas.microsoft.com/office/drawing/2016/5/12/chartex" xmlns:cx7="http://schemas.microsoft.com/office/drawing/2016/5/13/chartex" xmlns:cx8="http://schemas.microsoft.com/office/drawing/2016/5/14/chartex" xmlns:mc="http://schemas.openxmlformats.org/markup-compatibility/2006" xmlns:aink="http://schemas.microsoft.com/office/drawing/2016/ink" xmlns:am3d="http://schemas.microsoft.com/office/drawing/2017/model3d" xmlns:o="urn:schemas-microsoft-com:office:office" xmlns:r="http://schemas.openxmlformats.org/officeDocument/2006/relationships" xmlns:m="http://schemas.openxmlformats.org/officeDocument/2006/math" xmlns:v="urn:schemas-microsoft-com:vml" xmlns:wp14="http://schemas.microsoft.com/office/word/2010/wordprocessingDrawing" xmlns:wp="http://schemas.openxmlformats.org/drawingml/2006/wordprocessingDrawing" xmlns:w10="urn:schemas-microsoft-com:office:word" xmlns:w="http://schemas.openxmlformats.org/wordprocessingml/2006/main" xmlns:w14="http://schemas.microsoft.com/office/word/2010/wordml" xmlns:w15="http://schemas.microsoft.com/office/word/2012/wordml" xmlns:w16cex="http://schemas.microsoft.com/office/word/2018/wordml/cex" xmlns:w16cid="http://schemas.microsoft.com/office/word/2016/wordml/cid" xmlns:w16="http://schemas.microsoft.com/office/word/2018/wordml" xmlns:w16sdtdh="http://schemas.microsoft.com/office/word/2020/wordml/sdtdatahash" xmlns:w16se="http://schemas.microsoft.com/office/word/2015/wordml/symex" xmlns:wpg="http://schemas.microsoft.com/office/word/2010/wordprocessingGroup" xmlns:wpi="http://schemas.microsoft.com/office/word/2010/wordprocessingInk" xmlns:wne="http://schemas.microsoft.com/office/word/2006/wordml" xmlns:wps="http://schemas.microsoft.com/office/word/2010/wordprocessingShape" mc:Ignorable="w14 w15 w16se w16cid w16 w16cex w16sdtdh wp14">
   <w:body>
     <w:p>
       <w:pPr>
@@ -206,6 +206,52 @@
         </w:rPr>
         <w:t xml:space="preserve"> </w:t>
       </w:r>
+    </w:p>
+    <w:p>
+      <w:pPr>
+        <w:jc w:val="center"/>
+        <w:rPr>
+          <w:rFonts w:ascii="Arial" w:hAnsi="Arial" w:cs="Arial"/>
+          <w:sz w:val="44"/>
+          <w:szCs w:val="44"/>
+        </w:rPr>
+      </w:pPr>
+    </w:p>
+    <w:p>
+      <w:pPr>
+        <w:jc w:val="center"/>
+        <w:rPr>
+          <w:rFonts w:ascii="Arial" w:hAnsi="Arial" w:cs="Arial"/>
+          <w:sz w:val="36"/>
+          <w:szCs w:val="36"/>
+        </w:rPr>
+      </w:pPr>
+      <w:r>
+        <w:rPr>
+          <w:rFonts w:ascii="Arial" w:hAnsi="Arial" w:cs="Arial"/>
+          <w:sz w:val="36"/>
+          <w:szCs w:val="36"/>
+        </w:rPr>
+        <w:t>Version 3.2.0</w:t>
+      </w:r>
+    </w:p>
+    <w:p>
+      <w:pPr>
+        <w:jc w:val="center"/>
+        <w:rPr>
+          <w:rFonts w:ascii="Arial" w:hAnsi="Arial" w:cs="Arial"/>
+          <w:sz w:val="44"/>
+          <w:szCs w:val="44"/>
+        </w:rPr>
+      </w:pPr>
+      <w:r>
+        <w:rPr>
+          <w:rFonts w:ascii="Arial" w:hAnsi="Arial" w:cs="Arial"/>
+          <w:sz w:val="36"/>
+          <w:szCs w:val="36"/>
+        </w:rPr>
+        <w:t>Last Updated: 3.28.2022</w:t>
+      </w:r>
       <w:r>
         <w:rPr>
           <w:rFonts w:ascii="Arial" w:hAnsi="Arial" w:cs="Arial"/>
@@ -889,16 +935,7 @@
           <w:b/>
         </w:rPr>
         <w:lastRenderedPageBreak/>
-        <w:t>Using the Gateway Clas</w:t>
-      </w:r>
-      <w:bookmarkStart w:id="0" w:name="_GoBack"/>
-      <w:bookmarkEnd w:id="0"/>
-      <w:r>
-        <w:rPr>
-          <w:rFonts w:ascii="Arial" w:hAnsi="Arial" w:cs="Arial"/>
-          <w:b/>
-        </w:rPr>
-        <w:t>s</w:t>
+        <w:t>Using the Gateway Class</w:t>
       </w:r>
     </w:p>
     <w:p>
@@ -939,7 +976,41 @@
         <w:rPr>
           <w:rFonts w:ascii="Arial" w:hAnsi="Arial" w:cs="Arial"/>
         </w:rPr>
-        <w:t>The following code snipped creates a new instance of a Gateway class and loads  a collection of ‘FieldSet’ objects for the selected DTNTable.</w:t>
+        <w:t xml:space="preserve">The following code snipped creates a new instance of a Gateway class and loads  a collection of ‘FieldSet’ objects for the selected </w:t>
+      </w:r>
+      <w:proofErr w:type="spellStart"/>
+      <w:r>
+        <w:rPr>
+          <w:rFonts w:ascii="Arial" w:hAnsi="Arial" w:cs="Arial"/>
+        </w:rPr>
+        <w:t>DTNTable</w:t>
+      </w:r>
+      <w:proofErr w:type="spellEnd"/>
+      <w:r>
+        <w:rPr>
+          <w:rFonts w:ascii="Arial" w:hAnsi="Arial" w:cs="Arial"/>
+        </w:rPr>
+        <w:t>.</w:t>
+      </w:r>
+    </w:p>
+    <w:p>
+      <w:pPr>
+        <w:rPr>
+          <w:rFonts w:ascii="Arial" w:hAnsi="Arial" w:cs="Arial"/>
+        </w:rPr>
+      </w:pPr>
+    </w:p>
+    <w:p>
+      <w:pPr>
+        <w:rPr>
+          <w:rFonts w:ascii="Arial" w:hAnsi="Arial" w:cs="Arial"/>
+        </w:rPr>
+      </w:pPr>
+      <w:r>
+        <w:rPr>
+          <w:rFonts w:ascii="Arial" w:hAnsi="Arial" w:cs="Arial"/>
+        </w:rPr>
+        <w:t>Note: For .NET5 / .NET6, you must set the Connection name, which refers to an environment variable connection string.</w:t>
       </w:r>
     </w:p>
     <w:p>
@@ -1153,13 +1224,6 @@
           <w:rFonts w:ascii="Arial" w:hAnsi="Arial" w:cs="Arial"/>
         </w:rPr>
       </w:pPr>
-    </w:p>
-    <w:p>
-      <w:pPr>
-        <w:rPr>
-          <w:rFonts w:ascii="Arial" w:hAnsi="Arial" w:cs="Arial"/>
-        </w:rPr>
-      </w:pPr>
       <w:r>
         <w:rPr>
           <w:rFonts w:ascii="Arial" w:hAnsi="Arial" w:cs="Arial"/>
@@ -1186,9 +1250,9 @@
           <w:noProof/>
         </w:rPr>
         <w:drawing>
-          <wp:inline distT="0" distB="0" distL="0" distR="0" wp14:anchorId="5734B7BC" wp14:editId="6EEE4E5F">
-            <wp:extent cx="5136542" cy="3446694"/>
-            <wp:effectExtent l="0" t="0" r="6985" b="1905"/>
+          <wp:inline distT="0" distB="0" distL="0" distR="0" wp14:anchorId="5734B7BC" wp14:editId="06506183">
+            <wp:extent cx="4640424" cy="3113792"/>
+            <wp:effectExtent l="0" t="0" r="8255" b="0"/>
             <wp:docPr id="5" name="Picture 5"/>
             <wp:cNvGraphicFramePr>
               <a:graphicFrameLocks xmlns:a="http://schemas.openxmlformats.org/drawingml/2006/main" noChangeAspect="1"/>
@@ -1215,7 +1279,7 @@
                   <pic:spPr>
                     <a:xfrm>
                       <a:off x="0" y="0"/>
-                      <a:ext cx="5168135" cy="3467893"/>
+                      <a:ext cx="4680129" cy="3140434"/>
                     </a:xfrm>
                     <a:prstGeom prst="rect">
                       <a:avLst/>
@@ -1232,21 +1296,6 @@
       <w:pPr>
         <w:rPr>
           <w:rFonts w:ascii="Arial" w:hAnsi="Arial" w:cs="Arial"/>
-          <w:b/>
-        </w:rPr>
-      </w:pPr>
-      <w:r>
-        <w:rPr>
-          <w:rFonts w:ascii="Arial" w:hAnsi="Arial" w:cs="Arial"/>
-          <w:b/>
-        </w:rPr>
-        <w:br w:type="page"/>
-      </w:r>
-    </w:p>
-    <w:p>
-      <w:pPr>
-        <w:rPr>
-          <w:rFonts w:ascii="Arial" w:hAnsi="Arial" w:cs="Arial"/>
         </w:rPr>
       </w:pPr>
       <w:r>
@@ -1254,7 +1303,21 @@
           <w:rFonts w:ascii="Arial" w:hAnsi="Arial" w:cs="Arial"/>
         </w:rPr>
         <w:lastRenderedPageBreak/>
-        <w:t xml:space="preserve">The ‘TempMethod’ object passed in </w:t>
+        <w:t>The ‘</w:t>
+      </w:r>
+      <w:proofErr w:type="spellStart"/>
+      <w:r>
+        <w:rPr>
+          <w:rFonts w:ascii="Arial" w:hAnsi="Arial" w:cs="Arial"/>
+        </w:rPr>
+        <w:t>TempMethod</w:t>
+      </w:r>
+      <w:proofErr w:type="spellEnd"/>
+      <w:r>
+        <w:rPr>
+          <w:rFonts w:ascii="Arial" w:hAnsi="Arial" w:cs="Arial"/>
+        </w:rPr>
+        <w:t xml:space="preserve">’ object passed in </w:t>
       </w:r>
       <w:r>
         <w:rPr>
@@ -1751,13 +1814,12 @@
       <w:r>
         <w:rPr>
           <w:rFonts w:ascii="Arial" w:hAnsi="Arial" w:cs="Arial"/>
-          <w:noProof/>
         </w:rPr>
         <w:drawing>
-          <wp:inline distT="0" distB="0" distL="0" distR="0" wp14:anchorId="5E24FB93" wp14:editId="169589DD">
-            <wp:extent cx="4874149" cy="2663857"/>
-            <wp:effectExtent l="0" t="0" r="3175" b="3175"/>
-            <wp:docPr id="11" name="Picture 11"/>
+          <wp:inline distT="0" distB="0" distL="0" distR="0" wp14:anchorId="2EC4C573" wp14:editId="63C7C282">
+            <wp:extent cx="5486400" cy="2998470"/>
+            <wp:effectExtent l="0" t="0" r="0" b="0"/>
+            <wp:docPr id="8" name="Picture 8" descr="Graphical user interface, application&#10;&#10;Description automatically generated"/>
             <wp:cNvGraphicFramePr>
               <a:graphicFrameLocks xmlns:a="http://schemas.openxmlformats.org/drawingml/2006/main" noChangeAspect="1"/>
             </wp:cNvGraphicFramePr>
@@ -1765,17 +1827,11 @@
               <a:graphicData uri="http://schemas.openxmlformats.org/drawingml/2006/picture">
                 <pic:pic xmlns:pic="http://schemas.openxmlformats.org/drawingml/2006/picture">
                   <pic:nvPicPr>
-                    <pic:cNvPr id="11" name="Data Editor.png"/>
+                    <pic:cNvPr id="8" name="Picture 8" descr="Graphical user interface, application&#10;&#10;Description automatically generated"/>
                     <pic:cNvPicPr/>
                   </pic:nvPicPr>
                   <pic:blipFill>
-                    <a:blip r:embed="rId17">
-                      <a:extLst>
-                        <a:ext uri="{28A0092B-C50C-407E-A947-70E740481C1C}">
-                          <a14:useLocalDpi xmlns:a14="http://schemas.microsoft.com/office/drawing/2010/main" val="0"/>
-                        </a:ext>
-                      </a:extLst>
-                    </a:blip>
+                    <a:blip r:embed="rId17"/>
                     <a:stretch>
                       <a:fillRect/>
                     </a:stretch>
@@ -1783,7 +1839,7 @@
                   <pic:spPr>
                     <a:xfrm>
                       <a:off x="0" y="0"/>
-                      <a:ext cx="4949749" cy="2705175"/>
+                      <a:ext cx="5486400" cy="2998470"/>
                     </a:xfrm>
                     <a:prstGeom prst="rect">
                       <a:avLst/>
@@ -1815,13 +1871,29 @@
       <w:pPr>
         <w:rPr>
           <w:rFonts w:ascii="Arial" w:hAnsi="Arial" w:cs="Arial"/>
-        </w:rPr>
-      </w:pPr>
-      <w:r>
-        <w:rPr>
-          <w:rFonts w:ascii="Arial" w:hAnsi="Arial" w:cs="Arial"/>
-          <w:b/>
-        </w:rPr>
+          <w:b/>
+        </w:rPr>
+      </w:pPr>
+      <w:r>
+        <w:rPr>
+          <w:rFonts w:ascii="Arial" w:hAnsi="Arial" w:cs="Arial"/>
+          <w:b/>
+        </w:rPr>
+        <w:br w:type="page"/>
+      </w:r>
+    </w:p>
+    <w:p>
+      <w:pPr>
+        <w:rPr>
+          <w:rFonts w:ascii="Arial" w:hAnsi="Arial" w:cs="Arial"/>
+        </w:rPr>
+      </w:pPr>
+      <w:r>
+        <w:rPr>
+          <w:rFonts w:ascii="Arial" w:hAnsi="Arial" w:cs="Arial"/>
+          <w:b/>
+        </w:rPr>
+        <w:lastRenderedPageBreak/>
         <w:t>Data Juggler.Net</w:t>
       </w:r>
     </w:p>
@@ -1843,7 +1915,19 @@
         <w:rPr>
           <w:rFonts w:ascii="Arial" w:hAnsi="Arial" w:cs="Arial"/>
         </w:rPr>
-        <w:t>This is the engine that powers DataTier.Net, and the sample projects DB Compare and XML Mirror as well.</w:t>
+        <w:t xml:space="preserve">This is the </w:t>
+      </w:r>
+      <w:r>
+        <w:rPr>
+          <w:rFonts w:ascii="Arial" w:hAnsi="Arial" w:cs="Arial"/>
+        </w:rPr>
+        <w:t xml:space="preserve">Nuget package </w:t>
+      </w:r>
+      <w:r>
+        <w:rPr>
+          <w:rFonts w:ascii="Arial" w:hAnsi="Arial" w:cs="Arial"/>
+        </w:rPr>
+        <w:t>that powers DataTier.Net, and the DB Compare and XML Mirror as well.</w:t>
       </w:r>
     </w:p>
     <w:p>
@@ -1887,7 +1971,19 @@
         <w:rPr>
           <w:rFonts w:ascii="Arial" w:hAnsi="Arial" w:cs="Arial"/>
         </w:rPr>
-        <w:t xml:space="preserve">more tested compared to the new code in Data Editor Control. </w:t>
+        <w:t>more tested compared to the new code in</w:t>
+      </w:r>
+      <w:r>
+        <w:rPr>
+          <w:rFonts w:ascii="Arial" w:hAnsi="Arial" w:cs="Arial"/>
+        </w:rPr>
+        <w:t xml:space="preserve"> the</w:t>
+      </w:r>
+      <w:r>
+        <w:rPr>
+          <w:rFonts w:ascii="Arial" w:hAnsi="Arial" w:cs="Arial"/>
+        </w:rPr>
+        <w:t xml:space="preserve"> Data Editor Control. </w:t>
       </w:r>
     </w:p>
     <w:p>
@@ -2400,6 +2496,7 @@
           <w:rFonts w:ascii="Arial" w:hAnsi="Arial" w:cs="Arial"/>
           <w:b/>
         </w:rPr>
+        <w:lastRenderedPageBreak/>
         <w:t>A Word About Entity Framework</w:t>
       </w:r>
     </w:p>
@@ -2468,14 +2565,7 @@
         <w:rPr>
           <w:rFonts w:ascii="Arial" w:hAnsi="Arial" w:cs="Arial"/>
         </w:rPr>
-        <w:t xml:space="preserve">even </w:t>
-      </w:r>
-      <w:r>
-        <w:rPr>
-          <w:rFonts w:ascii="Arial" w:hAnsi="Arial" w:cs="Arial"/>
-        </w:rPr>
-        <w:lastRenderedPageBreak/>
-        <w:t xml:space="preserve">though ‘The World’ uses EF, is the amount of SQL that an EF app executes in a production environment, </w:t>
+        <w:t xml:space="preserve">even though ‘The World’ uses EF, is the amount of SQL that an EF app executes in a production environment, </w:t>
       </w:r>
       <w:r>
         <w:rPr>
@@ -2727,9 +2817,9 @@
           <w:noProof/>
         </w:rPr>
         <w:drawing>
-          <wp:inline distT="0" distB="0" distL="0" distR="0" wp14:anchorId="070A714F" wp14:editId="0759A36A">
-            <wp:extent cx="5074955" cy="3983604"/>
-            <wp:effectExtent l="0" t="0" r="0" b="0"/>
+          <wp:inline distT="0" distB="0" distL="0" distR="0" wp14:anchorId="070A714F" wp14:editId="2D1FD2BE">
+            <wp:extent cx="4419430" cy="3469047"/>
+            <wp:effectExtent l="0" t="0" r="635" b="0"/>
             <wp:docPr id="17" name="Picture 17"/>
             <wp:cNvGraphicFramePr>
               <a:graphicFrameLocks xmlns:a="http://schemas.openxmlformats.org/drawingml/2006/main" noChangeAspect="1"/>
@@ -2756,7 +2846,7 @@
                   <pic:spPr>
                     <a:xfrm>
                       <a:off x="0" y="0"/>
-                      <a:ext cx="5204761" cy="4085495"/>
+                      <a:ext cx="4544134" cy="3566934"/>
                     </a:xfrm>
                     <a:prstGeom prst="rect">
                       <a:avLst/>
@@ -2788,7 +2878,6 @@
           <w:rFonts w:ascii="Arial" w:hAnsi="Arial" w:cs="Arial"/>
           <w:b/>
         </w:rPr>
-        <w:lastRenderedPageBreak/>
         <w:t xml:space="preserve">Getting </w:t>
       </w:r>
       <w:r>
@@ -2916,7 +3005,19 @@
         <w:rPr>
           <w:rFonts w:ascii="Arial" w:hAnsi="Arial" w:cs="Arial"/>
         </w:rPr>
-        <w:t>Another advantage that I find useful, and you may or may not, is the fact that you can create an object</w:t>
+        <w:t>Another advantage that I find useful</w:t>
+      </w:r>
+      <w:r>
+        <w:rPr>
+          <w:rFonts w:ascii="Arial" w:hAnsi="Arial" w:cs="Arial"/>
+        </w:rPr>
+        <w:t xml:space="preserve"> </w:t>
+      </w:r>
+      <w:r>
+        <w:rPr>
+          <w:rFonts w:ascii="Arial" w:hAnsi="Arial" w:cs="Arial"/>
+        </w:rPr>
+        <w:t>is the fact that you can create an object</w:t>
       </w:r>
       <w:r>
         <w:rPr>
@@ -3290,7 +3391,6 @@
         <w:rPr>
           <w:rFonts w:ascii="Arial" w:hAnsi="Arial" w:cs="Arial"/>
         </w:rPr>
-        <w:lastRenderedPageBreak/>
         <w:t>As of the time of this writing, no one has heard of DataTier.Net but me</w:t>
       </w:r>
       <w:r>
@@ -6826,22 +6926,519 @@
       <w:pPr>
         <w:rPr>
           <w:rFonts w:ascii="Arial" w:hAnsi="Arial" w:cs="Arial"/>
-          <w:b/>
-        </w:rPr>
-      </w:pPr>
-    </w:p>
-    <w:p>
-      <w:pPr>
-        <w:rPr>
-          <w:rFonts w:ascii="Arial" w:hAnsi="Arial" w:cs="Arial"/>
-          <w:b/>
-        </w:rPr>
-      </w:pPr>
-      <w:r>
-        <w:rPr>
-          <w:rFonts w:ascii="Arial" w:hAnsi="Arial" w:cs="Arial"/>
-          <w:b/>
-        </w:rPr>
+        </w:rPr>
+      </w:pPr>
+    </w:p>
+    <w:p>
+      <w:pPr>
+        <w:rPr>
+          <w:rFonts w:ascii="Arial" w:hAnsi="Arial" w:cs="Arial"/>
+        </w:rPr>
+      </w:pPr>
+    </w:p>
+    <w:p>
+      <w:pPr>
+        <w:rPr>
+          <w:rFonts w:ascii="Arial" w:hAnsi="Arial" w:cs="Arial"/>
+          <w:b/>
+          <w:bCs/>
+        </w:rPr>
+      </w:pPr>
+      <w:r>
+        <w:rPr>
+          <w:rFonts w:ascii="Arial" w:hAnsi="Arial" w:cs="Arial"/>
+          <w:b/>
+          <w:bCs/>
+        </w:rPr>
+        <w:t>Blazor Data Services</w:t>
+      </w:r>
+    </w:p>
+    <w:p>
+      <w:pPr>
+        <w:rPr>
+          <w:rFonts w:ascii="Arial" w:hAnsi="Arial" w:cs="Arial"/>
+        </w:rPr>
+      </w:pPr>
+    </w:p>
+    <w:p>
+      <w:pPr>
+        <w:rPr>
+          <w:rFonts w:ascii="Arial" w:hAnsi="Arial" w:cs="Arial"/>
+        </w:rPr>
+      </w:pPr>
+      <w:r>
+        <w:rPr>
+          <w:rFonts w:ascii="Arial" w:hAnsi="Arial" w:cs="Arial"/>
+        </w:rPr>
+        <w:t>In the data editor, click ‘Create Blazor Services’ for a table, and two classes are created.</w:t>
+      </w:r>
+    </w:p>
+    <w:p>
+      <w:pPr>
+        <w:rPr>
+          <w:rFonts w:ascii="Arial" w:hAnsi="Arial" w:cs="Arial"/>
+        </w:rPr>
+      </w:pPr>
+    </w:p>
+    <w:p>
+      <w:pPr>
+        <w:rPr>
+          <w:rFonts w:ascii="Arial" w:hAnsi="Arial" w:cs="Arial"/>
+        </w:rPr>
+      </w:pPr>
+      <w:r>
+        <w:rPr>
+          <w:rFonts w:ascii="Arial" w:hAnsi="Arial" w:cs="Arial"/>
+        </w:rPr>
+        <w:t>[TableName]DataServices.cs</w:t>
+      </w:r>
+    </w:p>
+    <w:p>
+      <w:pPr>
+        <w:rPr>
+          <w:rFonts w:ascii="Arial" w:hAnsi="Arial" w:cs="Arial"/>
+        </w:rPr>
+      </w:pPr>
+      <w:r>
+        <w:rPr>
+          <w:rFonts w:ascii="Arial" w:hAnsi="Arial" w:cs="Arial"/>
+        </w:rPr>
+        <w:t>[TableName]</w:t>
+      </w:r>
+      <w:r>
+        <w:rPr>
+          <w:rFonts w:ascii="Arial" w:hAnsi="Arial" w:cs="Arial"/>
+        </w:rPr>
+        <w:t>DataWatcher.cs</w:t>
+      </w:r>
+    </w:p>
+    <w:p>
+      <w:pPr>
+        <w:rPr>
+          <w:rFonts w:ascii="Arial" w:hAnsi="Arial" w:cs="Arial"/>
+          <w:b/>
+        </w:rPr>
+      </w:pPr>
+      <w:r>
+        <w:rPr>
+          <w:rFonts w:ascii="Arial" w:hAnsi="Arial" w:cs="Arial"/>
+          <w:b/>
+        </w:rPr>
+        <w:lastRenderedPageBreak/>
+        <w:t>Blazor Data Services Files</w:t>
+      </w:r>
+    </w:p>
+    <w:p>
+      <w:pPr>
+        <w:rPr>
+          <w:rFonts w:ascii="Arial" w:hAnsi="Arial" w:cs="Arial"/>
+          <w:b/>
+        </w:rPr>
+      </w:pPr>
+    </w:p>
+    <w:p>
+      <w:pPr>
+        <w:rPr>
+          <w:rFonts w:ascii="Arial" w:hAnsi="Arial" w:cs="Arial"/>
+          <w:bCs/>
+        </w:rPr>
+      </w:pPr>
+      <w:r>
+        <w:rPr>
+          <w:rFonts w:ascii="Arial" w:hAnsi="Arial" w:cs="Arial"/>
+          <w:bCs/>
+        </w:rPr>
+        <w:t>Data Services are created under the Services folder of the Data Gateway project.</w:t>
+      </w:r>
+    </w:p>
+    <w:p>
+      <w:pPr>
+        <w:rPr>
+          <w:rFonts w:ascii="Arial" w:hAnsi="Arial" w:cs="Arial"/>
+          <w:b/>
+        </w:rPr>
+      </w:pPr>
+    </w:p>
+    <w:p>
+      <w:pPr>
+        <w:rPr>
+          <w:rFonts w:ascii="Arial" w:hAnsi="Arial" w:cs="Arial"/>
+          <w:b/>
+        </w:rPr>
+      </w:pPr>
+      <w:r>
+        <w:rPr>
+          <w:rFonts w:ascii="Arial" w:hAnsi="Arial" w:cs="Arial"/>
+          <w:b/>
+        </w:rPr>
+        <w:drawing>
+          <wp:inline distT="0" distB="0" distL="0" distR="0" wp14:anchorId="3ADEE21C" wp14:editId="13952E68">
+            <wp:extent cx="2953162" cy="3429479"/>
+            <wp:effectExtent l="0" t="0" r="0" b="0"/>
+            <wp:docPr id="9" name="Picture 9" descr="Graphical user interface, text&#10;&#10;Description automatically generated with medium confidence"/>
+            <wp:cNvGraphicFramePr>
+              <a:graphicFrameLocks xmlns:a="http://schemas.openxmlformats.org/drawingml/2006/main" noChangeAspect="1"/>
+            </wp:cNvGraphicFramePr>
+            <a:graphic xmlns:a="http://schemas.openxmlformats.org/drawingml/2006/main">
+              <a:graphicData uri="http://schemas.openxmlformats.org/drawingml/2006/picture">
+                <pic:pic xmlns:pic="http://schemas.openxmlformats.org/drawingml/2006/picture">
+                  <pic:nvPicPr>
+                    <pic:cNvPr id="9" name="Picture 9" descr="Graphical user interface, text&#10;&#10;Description automatically generated with medium confidence"/>
+                    <pic:cNvPicPr/>
+                  </pic:nvPicPr>
+                  <pic:blipFill>
+                    <a:blip r:embed="rId31"/>
+                    <a:stretch>
+                      <a:fillRect/>
+                    </a:stretch>
+                  </pic:blipFill>
+                  <pic:spPr>
+                    <a:xfrm>
+                      <a:off x="0" y="0"/>
+                      <a:ext cx="2953162" cy="3429479"/>
+                    </a:xfrm>
+                    <a:prstGeom prst="rect">
+                      <a:avLst/>
+                    </a:prstGeom>
+                  </pic:spPr>
+                </pic:pic>
+              </a:graphicData>
+            </a:graphic>
+          </wp:inline>
+        </w:drawing>
+      </w:r>
+    </w:p>
+    <w:p>
+      <w:pPr>
+        <w:rPr>
+          <w:rFonts w:ascii="Arial" w:hAnsi="Arial" w:cs="Arial"/>
+          <w:b/>
+        </w:rPr>
+      </w:pPr>
+    </w:p>
+    <w:p>
+      <w:pPr>
+        <w:rPr>
+          <w:rFonts w:ascii="Arial" w:hAnsi="Arial" w:cs="Arial"/>
+          <w:b/>
+        </w:rPr>
+      </w:pPr>
+      <w:r>
+        <w:rPr>
+          <w:rFonts w:ascii="Arial" w:hAnsi="Arial" w:cs="Arial"/>
+          <w:b/>
+        </w:rPr>
+        <w:t>Example of Data Service Class:</w:t>
+      </w:r>
+    </w:p>
+    <w:p>
+      <w:pPr>
+        <w:rPr>
+          <w:rFonts w:ascii="Arial" w:hAnsi="Arial" w:cs="Arial"/>
+          <w:b/>
+        </w:rPr>
+      </w:pPr>
+    </w:p>
+    <w:p>
+      <w:pPr>
+        <w:rPr>
+          <w:rFonts w:ascii="Arial" w:hAnsi="Arial" w:cs="Arial"/>
+          <w:b/>
+        </w:rPr>
+      </w:pPr>
+      <w:r>
+        <w:rPr>
+          <w:rFonts w:ascii="Arial" w:hAnsi="Arial" w:cs="Arial"/>
+          <w:b/>
+        </w:rPr>
+        <w:drawing>
+          <wp:inline distT="0" distB="0" distL="0" distR="0" wp14:anchorId="27CC5D0D" wp14:editId="57F6AA83">
+            <wp:extent cx="3348562" cy="3540330"/>
+            <wp:effectExtent l="0" t="0" r="4445" b="3175"/>
+            <wp:docPr id="19" name="Picture 19" descr="Graphical user interface, text, application&#10;&#10;Description automatically generated"/>
+            <wp:cNvGraphicFramePr>
+              <a:graphicFrameLocks xmlns:a="http://schemas.openxmlformats.org/drawingml/2006/main" noChangeAspect="1"/>
+            </wp:cNvGraphicFramePr>
+            <a:graphic xmlns:a="http://schemas.openxmlformats.org/drawingml/2006/main">
+              <a:graphicData uri="http://schemas.openxmlformats.org/drawingml/2006/picture">
+                <pic:pic xmlns:pic="http://schemas.openxmlformats.org/drawingml/2006/picture">
+                  <pic:nvPicPr>
+                    <pic:cNvPr id="19" name="Picture 19" descr="Graphical user interface, text, application&#10;&#10;Description automatically generated"/>
+                    <pic:cNvPicPr/>
+                  </pic:nvPicPr>
+                  <pic:blipFill>
+                    <a:blip r:embed="rId32"/>
+                    <a:stretch>
+                      <a:fillRect/>
+                    </a:stretch>
+                  </pic:blipFill>
+                  <pic:spPr>
+                    <a:xfrm>
+                      <a:off x="0" y="0"/>
+                      <a:ext cx="3352662" cy="3544665"/>
+                    </a:xfrm>
+                    <a:prstGeom prst="rect">
+                      <a:avLst/>
+                    </a:prstGeom>
+                  </pic:spPr>
+                </pic:pic>
+              </a:graphicData>
+            </a:graphic>
+          </wp:inline>
+        </w:drawing>
+      </w:r>
+    </w:p>
+    <w:p>
+      <w:pPr>
+        <w:rPr>
+          <w:rFonts w:ascii="Arial" w:hAnsi="Arial" w:cs="Arial"/>
+          <w:bCs/>
+        </w:rPr>
+      </w:pPr>
+      <w:r>
+        <w:rPr>
+          <w:rFonts w:ascii="Arial" w:hAnsi="Arial" w:cs="Arial"/>
+          <w:bCs/>
+        </w:rPr>
+        <w:lastRenderedPageBreak/>
+        <w:t>This example updates the FilesDownloaded count for a user, in a Blazor code behind file:</w:t>
+      </w:r>
+    </w:p>
+    <w:p>
+      <w:pPr>
+        <w:rPr>
+          <w:rFonts w:ascii="Arial" w:hAnsi="Arial" w:cs="Arial"/>
+          <w:bCs/>
+        </w:rPr>
+      </w:pPr>
+    </w:p>
+    <w:p>
+      <w:pPr>
+        <w:rPr>
+          <w:rFonts w:ascii="Arial" w:hAnsi="Arial" w:cs="Arial"/>
+          <w:bCs/>
+        </w:rPr>
+      </w:pPr>
+      <w:r>
+        <w:rPr>
+          <w:rFonts w:ascii="Arial" w:hAnsi="Arial" w:cs="Arial"/>
+          <w:bCs/>
+        </w:rPr>
+        <w:drawing>
+          <wp:inline distT="0" distB="0" distL="0" distR="0" wp14:anchorId="652E0058" wp14:editId="004D1920">
+            <wp:extent cx="3259252" cy="3083442"/>
+            <wp:effectExtent l="0" t="0" r="0" b="3175"/>
+            <wp:docPr id="32" name="Picture 32" descr="Graphical user interface, text, application, chat or text message&#10;&#10;Description automatically generated"/>
+            <wp:cNvGraphicFramePr>
+              <a:graphicFrameLocks xmlns:a="http://schemas.openxmlformats.org/drawingml/2006/main" noChangeAspect="1"/>
+            </wp:cNvGraphicFramePr>
+            <a:graphic xmlns:a="http://schemas.openxmlformats.org/drawingml/2006/main">
+              <a:graphicData uri="http://schemas.openxmlformats.org/drawingml/2006/picture">
+                <pic:pic xmlns:pic="http://schemas.openxmlformats.org/drawingml/2006/picture">
+                  <pic:nvPicPr>
+                    <pic:cNvPr id="32" name="Picture 32" descr="Graphical user interface, text, application, chat or text message&#10;&#10;Description automatically generated"/>
+                    <pic:cNvPicPr/>
+                  </pic:nvPicPr>
+                  <pic:blipFill>
+                    <a:blip r:embed="rId33"/>
+                    <a:stretch>
+                      <a:fillRect/>
+                    </a:stretch>
+                  </pic:blipFill>
+                  <pic:spPr>
+                    <a:xfrm>
+                      <a:off x="0" y="0"/>
+                      <a:ext cx="3265873" cy="3089706"/>
+                    </a:xfrm>
+                    <a:prstGeom prst="rect">
+                      <a:avLst/>
+                    </a:prstGeom>
+                  </pic:spPr>
+                </pic:pic>
+              </a:graphicData>
+            </a:graphic>
+          </wp:inline>
+        </w:drawing>
+      </w:r>
+    </w:p>
+    <w:p>
+      <w:pPr>
+        <w:rPr>
+          <w:rFonts w:ascii="Arial" w:hAnsi="Arial" w:cs="Arial"/>
+          <w:bCs/>
+        </w:rPr>
+      </w:pPr>
+    </w:p>
+    <w:p>
+      <w:pPr>
+        <w:rPr>
+          <w:rFonts w:ascii="Arial" w:hAnsi="Arial" w:cs="Arial"/>
+          <w:b/>
+        </w:rPr>
+      </w:pPr>
+      <w:r>
+        <w:rPr>
+          <w:rFonts w:ascii="Arial" w:hAnsi="Arial" w:cs="Arial"/>
+          <w:b/>
+        </w:rPr>
+        <w:t>Data Watchers</w:t>
+      </w:r>
+    </w:p>
+    <w:p>
+      <w:pPr>
+        <w:rPr>
+          <w:rFonts w:ascii="Arial" w:hAnsi="Arial" w:cs="Arial"/>
+          <w:b/>
+        </w:rPr>
+      </w:pPr>
+    </w:p>
+    <w:p>
+      <w:pPr>
+        <w:rPr>
+          <w:rFonts w:ascii="Arial" w:hAnsi="Arial" w:cs="Arial"/>
+          <w:bCs/>
+        </w:rPr>
+      </w:pPr>
+      <w:r>
+        <w:rPr>
+          <w:rFonts w:ascii="Arial" w:hAnsi="Arial" w:cs="Arial"/>
+          <w:bCs/>
+        </w:rPr>
+        <w:t xml:space="preserve">A data watcher is used to keep track of changes from your UI. If you want to save values or know there are changes to prompt the user, the data watcher adds a call back property to each data field in your table. </w:t>
+      </w:r>
+    </w:p>
+    <w:p>
+      <w:pPr>
+        <w:rPr>
+          <w:rFonts w:ascii="Arial" w:hAnsi="Arial" w:cs="Arial"/>
+          <w:bCs/>
+        </w:rPr>
+      </w:pPr>
+    </w:p>
+    <w:p>
+      <w:pPr>
+        <w:rPr>
+          <w:rFonts w:ascii="Arial" w:hAnsi="Arial" w:cs="Arial"/>
+          <w:bCs/>
+        </w:rPr>
+      </w:pPr>
+      <w:r>
+        <w:rPr>
+          <w:rFonts w:ascii="Arial" w:hAnsi="Arial" w:cs="Arial"/>
+          <w:bCs/>
+        </w:rPr>
+        <w:drawing>
+          <wp:inline distT="0" distB="0" distL="0" distR="0" wp14:anchorId="7D0A6A79" wp14:editId="4E3C923D">
+            <wp:extent cx="4486939" cy="2112600"/>
+            <wp:effectExtent l="0" t="0" r="0" b="2540"/>
+            <wp:docPr id="33" name="Picture 33" descr="Graphical user interface, text, application, email&#10;&#10;Description automatically generated"/>
+            <wp:cNvGraphicFramePr>
+              <a:graphicFrameLocks xmlns:a="http://schemas.openxmlformats.org/drawingml/2006/main" noChangeAspect="1"/>
+            </wp:cNvGraphicFramePr>
+            <a:graphic xmlns:a="http://schemas.openxmlformats.org/drawingml/2006/main">
+              <a:graphicData uri="http://schemas.openxmlformats.org/drawingml/2006/picture">
+                <pic:pic xmlns:pic="http://schemas.openxmlformats.org/drawingml/2006/picture">
+                  <pic:nvPicPr>
+                    <pic:cNvPr id="33" name="Picture 33" descr="Graphical user interface, text, application, email&#10;&#10;Description automatically generated"/>
+                    <pic:cNvPicPr/>
+                  </pic:nvPicPr>
+                  <pic:blipFill>
+                    <a:blip r:embed="rId34"/>
+                    <a:stretch>
+                      <a:fillRect/>
+                    </a:stretch>
+                  </pic:blipFill>
+                  <pic:spPr>
+                    <a:xfrm>
+                      <a:off x="0" y="0"/>
+                      <a:ext cx="4496512" cy="2117107"/>
+                    </a:xfrm>
+                    <a:prstGeom prst="rect">
+                      <a:avLst/>
+                    </a:prstGeom>
+                  </pic:spPr>
+                </pic:pic>
+              </a:graphicData>
+            </a:graphic>
+          </wp:inline>
+        </w:drawing>
+      </w:r>
+    </w:p>
+    <w:p>
+      <w:pPr>
+        <w:rPr>
+          <w:rFonts w:ascii="Arial" w:hAnsi="Arial" w:cs="Arial"/>
+          <w:bCs/>
+        </w:rPr>
+      </w:pPr>
+    </w:p>
+    <w:p>
+      <w:pPr>
+        <w:rPr>
+          <w:rFonts w:ascii="Arial" w:hAnsi="Arial" w:cs="Arial"/>
+          <w:bCs/>
+        </w:rPr>
+      </w:pPr>
+      <w:r>
+        <w:rPr>
+          <w:rFonts w:ascii="Arial" w:hAnsi="Arial" w:cs="Arial"/>
+          <w:bCs/>
+        </w:rPr>
+        <w:t>This enables you to save changes as the user makes data entry changes.</w:t>
+      </w:r>
+    </w:p>
+    <w:p>
+      <w:pPr>
+        <w:rPr>
+          <w:rFonts w:ascii="Arial" w:hAnsi="Arial" w:cs="Arial"/>
+          <w:bCs/>
+        </w:rPr>
+      </w:pPr>
+    </w:p>
+    <w:p>
+      <w:pPr>
+        <w:rPr>
+          <w:rFonts w:ascii="Arial" w:hAnsi="Arial" w:cs="Arial"/>
+          <w:bCs/>
+        </w:rPr>
+      </w:pPr>
+    </w:p>
+    <w:p>
+      <w:pPr>
+        <w:rPr>
+          <w:rFonts w:ascii="Arial" w:hAnsi="Arial" w:cs="Arial"/>
+          <w:bCs/>
+        </w:rPr>
+      </w:pPr>
+    </w:p>
+    <w:p>
+      <w:pPr>
+        <w:rPr>
+          <w:rFonts w:ascii="Arial" w:hAnsi="Arial" w:cs="Arial"/>
+          <w:bCs/>
+        </w:rPr>
+      </w:pPr>
+    </w:p>
+    <w:p>
+      <w:pPr>
+        <w:rPr>
+          <w:rFonts w:ascii="Arial" w:hAnsi="Arial" w:cs="Arial"/>
+          <w:b/>
+        </w:rPr>
+      </w:pPr>
+    </w:p>
+    <w:p>
+      <w:pPr>
+        <w:rPr>
+          <w:rFonts w:ascii="Arial" w:hAnsi="Arial" w:cs="Arial"/>
+        </w:rPr>
+      </w:pPr>
+      <w:r>
+        <w:rPr>
+          <w:rFonts w:ascii="Arial" w:hAnsi="Arial" w:cs="Arial"/>
+          <w:b/>
+        </w:rPr>
+        <w:lastRenderedPageBreak/>
         <w:t>Troubleshooting</w:t>
       </w:r>
     </w:p>
@@ -6888,7 +7485,6 @@
         <w:rPr>
           <w:rFonts w:ascii="Arial" w:hAnsi="Arial" w:cs="Arial"/>
         </w:rPr>
-        <w:lastRenderedPageBreak/>
         <w:t>If anything goes wrong with the building and including or removal of files, Visual Studio will notify you of the file(s) missing.</w:t>
       </w:r>
     </w:p>
@@ -7037,22 +7633,20 @@
         <w:rPr>
           <w:rFonts w:ascii="Arial" w:hAnsi="Arial" w:cs="Arial"/>
         </w:rPr>
-        <w:t xml:space="preserve">build and then add it back again. and build </w:t>
-      </w:r>
-      <w:proofErr w:type="gramStart"/>
-      <w:r>
-        <w:rPr>
-          <w:rFonts w:ascii="Arial" w:hAnsi="Arial" w:cs="Arial"/>
-        </w:rPr>
-        <w:t>again.</w:t>
-      </w:r>
-      <w:r>
-        <w:rPr>
-          <w:rFonts w:ascii="Arial" w:hAnsi="Arial" w:cs="Arial"/>
-        </w:rPr>
-        <w:t>.</w:t>
-      </w:r>
-      <w:proofErr w:type="gramEnd"/>
+        <w:t xml:space="preserve">build and then add it back again. </w:t>
+      </w:r>
+      <w:r>
+        <w:rPr>
+          <w:rFonts w:ascii="Arial" w:hAnsi="Arial" w:cs="Arial"/>
+        </w:rPr>
+        <w:t>Make sure to</w:t>
+      </w:r>
+      <w:r>
+        <w:rPr>
+          <w:rFonts w:ascii="Arial" w:hAnsi="Arial" w:cs="Arial"/>
+        </w:rPr>
+        <w:t xml:space="preserve"> build again.</w:t>
+      </w:r>
       <w:r>
         <w:rPr>
           <w:rFonts w:ascii="Arial" w:hAnsi="Arial" w:cs="Arial"/>
@@ -7186,7 +7780,7 @@
                     <pic:cNvPicPr/>
                   </pic:nvPicPr>
                   <pic:blipFill>
-                    <a:blip r:embed="rId31">
+                    <a:blip r:embed="rId35">
                       <a:extLst>
                         <a:ext uri="{28A0092B-C50C-407E-A947-70E740481C1C}">
                           <a14:useLocalDpi xmlns:a14="http://schemas.microsoft.com/office/drawing/2010/main" val="0"/>
@@ -7319,7 +7913,7 @@
                     <pic:cNvPicPr/>
                   </pic:nvPicPr>
                   <pic:blipFill>
-                    <a:blip r:embed="rId32">
+                    <a:blip r:embed="rId36">
                       <a:extLst>
                         <a:ext uri="{28A0092B-C50C-407E-A947-70E740481C1C}">
                           <a14:useLocalDpi xmlns:a14="http://schemas.microsoft.com/office/drawing/2010/main" val="0"/>
@@ -7526,7 +8120,7 @@
       </w:pPr>
     </w:p>
     <w:p>
-      <w:hyperlink r:id="rId33" w:history="1">
+      <w:hyperlink r:id="rId37" w:history="1">
         <w:r>
           <w:rPr>
             <w:rStyle w:val="Hyperlink"/>
@@ -7665,7 +8259,6 @@
         <w:rPr>
           <w:rFonts w:ascii="Arial" w:hAnsi="Arial" w:cs="Arial"/>
         </w:rPr>
-        <w:lastRenderedPageBreak/>
         <w:t>Data Tier.Net</w:t>
       </w:r>
       <w:r>
@@ -8195,7 +8788,7 @@
                     <pic:cNvPicPr/>
                   </pic:nvPicPr>
                   <pic:blipFill>
-                    <a:blip r:embed="rId34" cstate="print">
+                    <a:blip r:embed="rId38" cstate="print">
                       <a:extLst>
                         <a:ext uri="{28A0092B-C50C-407E-A947-70E740481C1C}">
                           <a14:useLocalDpi xmlns:a14="http://schemas.microsoft.com/office/drawing/2010/main" val="0"/>
@@ -8695,7 +9288,7 @@
                     <pic:cNvPicPr/>
                   </pic:nvPicPr>
                   <pic:blipFill>
-                    <a:blip r:embed="rId35" cstate="print">
+                    <a:blip r:embed="rId39" cstate="print">
                       <a:extLst>
                         <a:ext uri="{28A0092B-C50C-407E-A947-70E740481C1C}">
                           <a14:useLocalDpi xmlns:a14="http://schemas.microsoft.com/office/drawing/2010/main" val="0"/>
@@ -10193,7 +10786,7 @@
           <w:rFonts w:ascii="Arial" w:hAnsi="Arial" w:cs="Arial"/>
         </w:rPr>
       </w:pPr>
-      <w:hyperlink r:id="rId36" w:history="1">
+      <w:hyperlink r:id="rId40" w:history="1">
         <w:r>
           <w:rPr>
             <w:rStyle w:val="Hyperlink"/>
@@ -10243,7 +10836,7 @@
                     <pic:cNvPicPr/>
                   </pic:nvPicPr>
                   <pic:blipFill>
-                    <a:blip r:embed="rId37">
+                    <a:blip r:embed="rId41">
                       <a:extLst>
                         <a:ext uri="{28A0092B-C50C-407E-A947-70E740481C1C}">
                           <a14:useLocalDpi xmlns:a14="http://schemas.microsoft.com/office/drawing/2010/main" val="0"/>
@@ -10332,7 +10925,7 @@
 </file>
 
 <file path=word/endnotes.xml><?xml version="1.0" encoding="utf-8"?>
-<w:endnotes xmlns:wpc="http://schemas.microsoft.com/office/word/2010/wordprocessingCanvas" xmlns:cx="http://schemas.microsoft.com/office/drawing/2014/chartex" xmlns:cx1="http://schemas.microsoft.com/office/drawing/2015/9/8/chartex" xmlns:cx2="http://schemas.microsoft.com/office/drawing/2015/10/21/chartex" xmlns:cx3="http://schemas.microsoft.com/office/drawing/2016/5/9/chartex" xmlns:cx4="http://schemas.microsoft.com/office/drawing/2016/5/10/chartex" xmlns:cx5="http://schemas.microsoft.com/office/drawing/2016/5/11/chartex" xmlns:cx6="http://schemas.microsoft.com/office/drawing/2016/5/12/chartex" xmlns:cx7="http://schemas.microsoft.com/office/drawing/2016/5/13/chartex" xmlns:cx8="http://schemas.microsoft.com/office/drawing/2016/5/14/chartex" xmlns:mc="http://schemas.openxmlformats.org/markup-compatibility/2006" xmlns:aink="http://schemas.microsoft.com/office/drawing/2016/ink" xmlns:am3d="http://schemas.microsoft.com/office/drawing/2017/model3d" xmlns:o="urn:schemas-microsoft-com:office:office" xmlns:r="http://schemas.openxmlformats.org/officeDocument/2006/relationships" xmlns:m="http://schemas.openxmlformats.org/officeDocument/2006/math" xmlns:v="urn:schemas-microsoft-com:vml" xmlns:wp14="http://schemas.microsoft.com/office/word/2010/wordprocessingDrawing" xmlns:wp="http://schemas.openxmlformats.org/drawingml/2006/wordprocessingDrawing" xmlns:w10="urn:schemas-microsoft-com:office:word" xmlns:w="http://schemas.openxmlformats.org/wordprocessingml/2006/main" xmlns:w14="http://schemas.microsoft.com/office/word/2010/wordml" xmlns:w15="http://schemas.microsoft.com/office/word/2012/wordml" xmlns:w16cid="http://schemas.microsoft.com/office/word/2016/wordml/cid" xmlns:w16se="http://schemas.microsoft.com/office/word/2015/wordml/symex" xmlns:wpg="http://schemas.microsoft.com/office/word/2010/wordprocessingGroup" xmlns:wpi="http://schemas.microsoft.com/office/word/2010/wordprocessingInk" xmlns:wne="http://schemas.microsoft.com/office/word/2006/wordml" xmlns:wps="http://schemas.microsoft.com/office/word/2010/wordprocessingShape" mc:Ignorable="w14 w15 w16se w16cid wp14">
+<w:endnotes xmlns:wpc="http://schemas.microsoft.com/office/word/2010/wordprocessingCanvas" xmlns:cx="http://schemas.microsoft.com/office/drawing/2014/chartex" xmlns:cx1="http://schemas.microsoft.com/office/drawing/2015/9/8/chartex" xmlns:cx2="http://schemas.microsoft.com/office/drawing/2015/10/21/chartex" xmlns:cx3="http://schemas.microsoft.com/office/drawing/2016/5/9/chartex" xmlns:cx4="http://schemas.microsoft.com/office/drawing/2016/5/10/chartex" xmlns:cx5="http://schemas.microsoft.com/office/drawing/2016/5/11/chartex" xmlns:cx6="http://schemas.microsoft.com/office/drawing/2016/5/12/chartex" xmlns:cx7="http://schemas.microsoft.com/office/drawing/2016/5/13/chartex" xmlns:cx8="http://schemas.microsoft.com/office/drawing/2016/5/14/chartex" xmlns:mc="http://schemas.openxmlformats.org/markup-compatibility/2006" xmlns:aink="http://schemas.microsoft.com/office/drawing/2016/ink" xmlns:am3d="http://schemas.microsoft.com/office/drawing/2017/model3d" xmlns:o="urn:schemas-microsoft-com:office:office" xmlns:r="http://schemas.openxmlformats.org/officeDocument/2006/relationships" xmlns:m="http://schemas.openxmlformats.org/officeDocument/2006/math" xmlns:v="urn:schemas-microsoft-com:vml" xmlns:wp14="http://schemas.microsoft.com/office/word/2010/wordprocessingDrawing" xmlns:wp="http://schemas.openxmlformats.org/drawingml/2006/wordprocessingDrawing" xmlns:w10="urn:schemas-microsoft-com:office:word" xmlns:w="http://schemas.openxmlformats.org/wordprocessingml/2006/main" xmlns:w14="http://schemas.microsoft.com/office/word/2010/wordml" xmlns:w15="http://schemas.microsoft.com/office/word/2012/wordml" xmlns:w16cex="http://schemas.microsoft.com/office/word/2018/wordml/cex" xmlns:w16cid="http://schemas.microsoft.com/office/word/2016/wordml/cid" xmlns:w16="http://schemas.microsoft.com/office/word/2018/wordml" xmlns:w16sdtdh="http://schemas.microsoft.com/office/word/2020/wordml/sdtdatahash" xmlns:w16se="http://schemas.microsoft.com/office/word/2015/wordml/symex" xmlns:wpg="http://schemas.microsoft.com/office/word/2010/wordprocessingGroup" xmlns:wpi="http://schemas.microsoft.com/office/word/2010/wordprocessingInk" xmlns:wne="http://schemas.microsoft.com/office/word/2006/wordml" xmlns:wps="http://schemas.microsoft.com/office/word/2010/wordprocessingShape" mc:Ignorable="w14 w15 w16se w16cid w16 w16cex w16sdtdh wp14">
   <w:endnote w:type="separator" w:id="-1">
     <w:p>
       <w:r>
@@ -10351,7 +10944,7 @@
 </file>
 
 <file path=word/footnotes.xml><?xml version="1.0" encoding="utf-8"?>
-<w:footnotes xmlns:wpc="http://schemas.microsoft.com/office/word/2010/wordprocessingCanvas" xmlns:cx="http://schemas.microsoft.com/office/drawing/2014/chartex" xmlns:cx1="http://schemas.microsoft.com/office/drawing/2015/9/8/chartex" xmlns:cx2="http://schemas.microsoft.com/office/drawing/2015/10/21/chartex" xmlns:cx3="http://schemas.microsoft.com/office/drawing/2016/5/9/chartex" xmlns:cx4="http://schemas.microsoft.com/office/drawing/2016/5/10/chartex" xmlns:cx5="http://schemas.microsoft.com/office/drawing/2016/5/11/chartex" xmlns:cx6="http://schemas.microsoft.com/office/drawing/2016/5/12/chartex" xmlns:cx7="http://schemas.microsoft.com/office/drawing/2016/5/13/chartex" xmlns:cx8="http://schemas.microsoft.com/office/drawing/2016/5/14/chartex" xmlns:mc="http://schemas.openxmlformats.org/markup-compatibility/2006" xmlns:aink="http://schemas.microsoft.com/office/drawing/2016/ink" xmlns:am3d="http://schemas.microsoft.com/office/drawing/2017/model3d" xmlns:o="urn:schemas-microsoft-com:office:office" xmlns:r="http://schemas.openxmlformats.org/officeDocument/2006/relationships" xmlns:m="http://schemas.openxmlformats.org/officeDocument/2006/math" xmlns:v="urn:schemas-microsoft-com:vml" xmlns:wp14="http://schemas.microsoft.com/office/word/2010/wordprocessingDrawing" xmlns:wp="http://schemas.openxmlformats.org/drawingml/2006/wordprocessingDrawing" xmlns:w10="urn:schemas-microsoft-com:office:word" xmlns:w="http://schemas.openxmlformats.org/wordprocessingml/2006/main" xmlns:w14="http://schemas.microsoft.com/office/word/2010/wordml" xmlns:w15="http://schemas.microsoft.com/office/word/2012/wordml" xmlns:w16cid="http://schemas.microsoft.com/office/word/2016/wordml/cid" xmlns:w16se="http://schemas.microsoft.com/office/word/2015/wordml/symex" xmlns:wpg="http://schemas.microsoft.com/office/word/2010/wordprocessingGroup" xmlns:wpi="http://schemas.microsoft.com/office/word/2010/wordprocessingInk" xmlns:wne="http://schemas.microsoft.com/office/word/2006/wordml" xmlns:wps="http://schemas.microsoft.com/office/word/2010/wordprocessingShape" mc:Ignorable="w14 w15 w16se w16cid wp14">
+<w:footnotes xmlns:wpc="http://schemas.microsoft.com/office/word/2010/wordprocessingCanvas" xmlns:cx="http://schemas.microsoft.com/office/drawing/2014/chartex" xmlns:cx1="http://schemas.microsoft.com/office/drawing/2015/9/8/chartex" xmlns:cx2="http://schemas.microsoft.com/office/drawing/2015/10/21/chartex" xmlns:cx3="http://schemas.microsoft.com/office/drawing/2016/5/9/chartex" xmlns:cx4="http://schemas.microsoft.com/office/drawing/2016/5/10/chartex" xmlns:cx5="http://schemas.microsoft.com/office/drawing/2016/5/11/chartex" xmlns:cx6="http://schemas.microsoft.com/office/drawing/2016/5/12/chartex" xmlns:cx7="http://schemas.microsoft.com/office/drawing/2016/5/13/chartex" xmlns:cx8="http://schemas.microsoft.com/office/drawing/2016/5/14/chartex" xmlns:mc="http://schemas.openxmlformats.org/markup-compatibility/2006" xmlns:aink="http://schemas.microsoft.com/office/drawing/2016/ink" xmlns:am3d="http://schemas.microsoft.com/office/drawing/2017/model3d" xmlns:o="urn:schemas-microsoft-com:office:office" xmlns:r="http://schemas.openxmlformats.org/officeDocument/2006/relationships" xmlns:m="http://schemas.openxmlformats.org/officeDocument/2006/math" xmlns:v="urn:schemas-microsoft-com:vml" xmlns:wp14="http://schemas.microsoft.com/office/word/2010/wordprocessingDrawing" xmlns:wp="http://schemas.openxmlformats.org/drawingml/2006/wordprocessingDrawing" xmlns:w10="urn:schemas-microsoft-com:office:word" xmlns:w="http://schemas.openxmlformats.org/wordprocessingml/2006/main" xmlns:w14="http://schemas.microsoft.com/office/word/2010/wordml" xmlns:w15="http://schemas.microsoft.com/office/word/2012/wordml" xmlns:w16cex="http://schemas.microsoft.com/office/word/2018/wordml/cex" xmlns:w16cid="http://schemas.microsoft.com/office/word/2016/wordml/cid" xmlns:w16="http://schemas.microsoft.com/office/word/2018/wordml" xmlns:w16sdtdh="http://schemas.microsoft.com/office/word/2020/wordml/sdtdatahash" xmlns:w16se="http://schemas.microsoft.com/office/word/2015/wordml/symex" xmlns:wpg="http://schemas.microsoft.com/office/word/2010/wordprocessingGroup" xmlns:wpi="http://schemas.microsoft.com/office/word/2010/wordprocessingInk" xmlns:wne="http://schemas.microsoft.com/office/word/2006/wordml" xmlns:wps="http://schemas.microsoft.com/office/word/2010/wordprocessingShape" mc:Ignorable="w14 w15 w16se w16cid w16 w16cex w16sdtdh wp14">
   <w:footnote w:type="separator" w:id="-1">
     <w:p>
       <w:r>
@@ -10370,7 +10963,7 @@
 </file>
 
 <file path=word/numbering.xml><?xml version="1.0" encoding="utf-8"?>
-<w:numbering xmlns:wpc="http://schemas.microsoft.com/office/word/2010/wordprocessingCanvas" xmlns:cx="http://schemas.microsoft.com/office/drawing/2014/chartex" xmlns:cx1="http://schemas.microsoft.com/office/drawing/2015/9/8/chartex" xmlns:cx2="http://schemas.microsoft.com/office/drawing/2015/10/21/chartex" xmlns:cx3="http://schemas.microsoft.com/office/drawing/2016/5/9/chartex" xmlns:cx4="http://schemas.microsoft.com/office/drawing/2016/5/10/chartex" xmlns:cx5="http://schemas.microsoft.com/office/drawing/2016/5/11/chartex" xmlns:cx6="http://schemas.microsoft.com/office/drawing/2016/5/12/chartex" xmlns:cx7="http://schemas.microsoft.com/office/drawing/2016/5/13/chartex" xmlns:cx8="http://schemas.microsoft.com/office/drawing/2016/5/14/chartex" xmlns:mc="http://schemas.openxmlformats.org/markup-compatibility/2006" xmlns:aink="http://schemas.microsoft.com/office/drawing/2016/ink" xmlns:am3d="http://schemas.microsoft.com/office/drawing/2017/model3d" xmlns:o="urn:schemas-microsoft-com:office:office" xmlns:r="http://schemas.openxmlformats.org/officeDocument/2006/relationships" xmlns:m="http://schemas.openxmlformats.org/officeDocument/2006/math" xmlns:v="urn:schemas-microsoft-com:vml" xmlns:wp14="http://schemas.microsoft.com/office/word/2010/wordprocessingDrawing" xmlns:wp="http://schemas.openxmlformats.org/drawingml/2006/wordprocessingDrawing" xmlns:w10="urn:schemas-microsoft-com:office:word" xmlns:w="http://schemas.openxmlformats.org/wordprocessingml/2006/main" xmlns:w14="http://schemas.microsoft.com/office/word/2010/wordml" xmlns:w15="http://schemas.microsoft.com/office/word/2012/wordml" xmlns:w16cid="http://schemas.microsoft.com/office/word/2016/wordml/cid" xmlns:w16se="http://schemas.microsoft.com/office/word/2015/wordml/symex" xmlns:wpg="http://schemas.microsoft.com/office/word/2010/wordprocessingGroup" xmlns:wpi="http://schemas.microsoft.com/office/word/2010/wordprocessingInk" xmlns:wne="http://schemas.microsoft.com/office/word/2006/wordml" xmlns:wps="http://schemas.microsoft.com/office/word/2010/wordprocessingShape" mc:Ignorable="w14 w15 w16se w16cid wp14">
+<w:numbering xmlns:wpc="http://schemas.microsoft.com/office/word/2010/wordprocessingCanvas" xmlns:cx="http://schemas.microsoft.com/office/drawing/2014/chartex" xmlns:cx1="http://schemas.microsoft.com/office/drawing/2015/9/8/chartex" xmlns:cx2="http://schemas.microsoft.com/office/drawing/2015/10/21/chartex" xmlns:cx3="http://schemas.microsoft.com/office/drawing/2016/5/9/chartex" xmlns:cx4="http://schemas.microsoft.com/office/drawing/2016/5/10/chartex" xmlns:cx5="http://schemas.microsoft.com/office/drawing/2016/5/11/chartex" xmlns:cx6="http://schemas.microsoft.com/office/drawing/2016/5/12/chartex" xmlns:cx7="http://schemas.microsoft.com/office/drawing/2016/5/13/chartex" xmlns:cx8="http://schemas.microsoft.com/office/drawing/2016/5/14/chartex" xmlns:mc="http://schemas.openxmlformats.org/markup-compatibility/2006" xmlns:aink="http://schemas.microsoft.com/office/drawing/2016/ink" xmlns:am3d="http://schemas.microsoft.com/office/drawing/2017/model3d" xmlns:o="urn:schemas-microsoft-com:office:office" xmlns:r="http://schemas.openxmlformats.org/officeDocument/2006/relationships" xmlns:m="http://schemas.openxmlformats.org/officeDocument/2006/math" xmlns:v="urn:schemas-microsoft-com:vml" xmlns:wp14="http://schemas.microsoft.com/office/word/2010/wordprocessingDrawing" xmlns:wp="http://schemas.openxmlformats.org/drawingml/2006/wordprocessingDrawing" xmlns:w10="urn:schemas-microsoft-com:office:word" xmlns:w="http://schemas.openxmlformats.org/wordprocessingml/2006/main" xmlns:w14="http://schemas.microsoft.com/office/word/2010/wordml" xmlns:w15="http://schemas.microsoft.com/office/word/2012/wordml" xmlns:w16cex="http://schemas.microsoft.com/office/word/2018/wordml/cex" xmlns:w16cid="http://schemas.microsoft.com/office/word/2016/wordml/cid" xmlns:w16="http://schemas.microsoft.com/office/word/2018/wordml" xmlns:w16sdtdh="http://schemas.microsoft.com/office/word/2020/wordml/sdtdatahash" xmlns:w16se="http://schemas.microsoft.com/office/word/2015/wordml/symex" xmlns:wpg="http://schemas.microsoft.com/office/word/2010/wordprocessingGroup" xmlns:wpi="http://schemas.microsoft.com/office/word/2010/wordprocessingInk" xmlns:wne="http://schemas.microsoft.com/office/word/2006/wordml" xmlns:wps="http://schemas.microsoft.com/office/word/2010/wordprocessingShape" mc:Ignorable="w14 w15 w16se w16cid w16 w16cex w16sdtdh wp14">
   <w:abstractNum w:abstractNumId="0" w15:restartNumberingAfterBreak="0">
     <w:nsid w:val="601E1E76"/>
     <w:multiLevelType w:val="hybridMultilevel"/>
@@ -10467,7 +11060,7 @@
 </file>
 
 <file path=word/styles.xml><?xml version="1.0" encoding="utf-8"?>
-<w:styles xmlns:mc="http://schemas.openxmlformats.org/markup-compatibility/2006" xmlns:r="http://schemas.openxmlformats.org/officeDocument/2006/relationships" xmlns:w="http://schemas.openxmlformats.org/wordprocessingml/2006/main" xmlns:w14="http://schemas.microsoft.com/office/word/2010/wordml" xmlns:w15="http://schemas.microsoft.com/office/word/2012/wordml" xmlns:w16cid="http://schemas.microsoft.com/office/word/2016/wordml/cid" xmlns:w16se="http://schemas.microsoft.com/office/word/2015/wordml/symex" mc:Ignorable="w14 w15 w16se w16cid">
+<w:styles xmlns:mc="http://schemas.openxmlformats.org/markup-compatibility/2006" xmlns:r="http://schemas.openxmlformats.org/officeDocument/2006/relationships" xmlns:w="http://schemas.openxmlformats.org/wordprocessingml/2006/main" xmlns:w14="http://schemas.microsoft.com/office/word/2010/wordml" xmlns:w15="http://schemas.microsoft.com/office/word/2012/wordml" xmlns:w16cex="http://schemas.microsoft.com/office/word/2018/wordml/cex" xmlns:w16cid="http://schemas.microsoft.com/office/word/2016/wordml/cid" xmlns:w16="http://schemas.microsoft.com/office/word/2018/wordml" xmlns:w16sdtdh="http://schemas.microsoft.com/office/word/2020/wordml/sdtdatahash" xmlns:w16se="http://schemas.microsoft.com/office/word/2015/wordml/symex" mc:Ignorable="w14 w15 w16se w16cid w16 w16cex w16sdtdh">
   <w:docDefaults>
     <w:rPrDefault>
       <w:rPr>
@@ -10477,7 +11070,7 @@
     </w:rPrDefault>
     <w:pPrDefault/>
   </w:docDefaults>
-  <w:latentStyles w:defLockedState="0" w:defUIPriority="0" w:defSemiHidden="0" w:defUnhideWhenUsed="0" w:defQFormat="0" w:count="377">
+  <w:latentStyles w:defLockedState="0" w:defUIPriority="0" w:defSemiHidden="0" w:defUnhideWhenUsed="0" w:defQFormat="0" w:count="376">
     <w:lsdException w:name="Normal" w:qFormat="1"/>
     <w:lsdException w:name="heading 1" w:qFormat="1"/>
     <w:lsdException w:name="heading 2" w:semiHidden="1" w:unhideWhenUsed="1" w:qFormat="1"/>
@@ -10763,7 +11356,6 @@
     <w:lsdException w:name="Hashtag" w:semiHidden="1" w:uiPriority="99" w:unhideWhenUsed="1"/>
     <w:lsdException w:name="Unresolved Mention" w:semiHidden="1" w:uiPriority="99" w:unhideWhenUsed="1"/>
     <w:lsdException w:name="Smart Link" w:semiHidden="1" w:uiPriority="99" w:unhideWhenUsed="1"/>
-    <w:lsdException w:name="Smart Link Error" w:semiHidden="1" w:uiPriority="99" w:unhideWhenUsed="1"/>
   </w:latentStyles>
   <w:style w:type="paragraph" w:default="1" w:styleId="Normal">
     <w:name w:val="Normal"/>

</xml_diff>

<commit_message>
Checking in with All References property removed from the Project Wizard.
</commit_message>
<xml_diff>
--- a/DataTier.Net/Class Room/Documents/DataTier.Net Users Guide.docx
+++ b/DataTier.Net/Class Room/Documents/DataTier.Net Users Guide.docx
@@ -1,6 +1,6 @@
 
 <file path=word/document.xml><?xml version="1.0" encoding="utf-8"?>
-<w:document xmlns:wpc="http://schemas.microsoft.com/office/word/2010/wordprocessingCanvas" xmlns:cx="http://schemas.microsoft.com/office/drawing/2014/chartex" xmlns:cx1="http://schemas.microsoft.com/office/drawing/2015/9/8/chartex" xmlns:cx2="http://schemas.microsoft.com/office/drawing/2015/10/21/chartex" xmlns:cx3="http://schemas.microsoft.com/office/drawing/2016/5/9/chartex" xmlns:cx4="http://schemas.microsoft.com/office/drawing/2016/5/10/chartex" xmlns:cx5="http://schemas.microsoft.com/office/drawing/2016/5/11/chartex" xmlns:cx6="http://schemas.microsoft.com/office/drawing/2016/5/12/chartex" xmlns:cx7="http://schemas.microsoft.com/office/drawing/2016/5/13/chartex" xmlns:cx8="http://schemas.microsoft.com/office/drawing/2016/5/14/chartex" xmlns:mc="http://schemas.openxmlformats.org/markup-compatibility/2006" xmlns:aink="http://schemas.microsoft.com/office/drawing/2016/ink" xmlns:am3d="http://schemas.microsoft.com/office/drawing/2017/model3d" xmlns:o="urn:schemas-microsoft-com:office:office" xmlns:oel="http://schemas.microsoft.com/office/2019/extlst" xmlns:r="http://schemas.openxmlformats.org/officeDocument/2006/relationships" xmlns:m="http://schemas.openxmlformats.org/officeDocument/2006/math" xmlns:v="urn:schemas-microsoft-com:vml" xmlns:wp14="http://schemas.microsoft.com/office/word/2010/wordprocessingDrawing" xmlns:wp="http://schemas.openxmlformats.org/drawingml/2006/wordprocessingDrawing" xmlns:w10="urn:schemas-microsoft-com:office:word" xmlns:w="http://schemas.openxmlformats.org/wordprocessingml/2006/main" xmlns:w14="http://schemas.microsoft.com/office/word/2010/wordml" xmlns:w15="http://schemas.microsoft.com/office/word/2012/wordml" xmlns:w16cex="http://schemas.microsoft.com/office/word/2018/wordml/cex" xmlns:w16cid="http://schemas.microsoft.com/office/word/2016/wordml/cid" xmlns:w16="http://schemas.microsoft.com/office/word/2018/wordml" xmlns:w16sdtdh="http://schemas.microsoft.com/office/word/2020/wordml/sdtdatahash" xmlns:w16se="http://schemas.microsoft.com/office/word/2015/wordml/symex" xmlns:wpg="http://schemas.microsoft.com/office/word/2010/wordprocessingGroup" xmlns:wpi="http://schemas.microsoft.com/office/word/2010/wordprocessingInk" xmlns:wne="http://schemas.microsoft.com/office/word/2006/wordml" xmlns:wps="http://schemas.microsoft.com/office/word/2010/wordprocessingShape" mc:Ignorable="w14 w15 w16se w16cid w16 w16cex w16sdtdh wp14">
+<w:document xmlns:wpc="http://schemas.microsoft.com/office/word/2010/wordprocessingCanvas" xmlns:cx="http://schemas.microsoft.com/office/drawing/2014/chartex" xmlns:cx1="http://schemas.microsoft.com/office/drawing/2015/9/8/chartex" xmlns:cx2="http://schemas.microsoft.com/office/drawing/2015/10/21/chartex" xmlns:cx3="http://schemas.microsoft.com/office/drawing/2016/5/9/chartex" xmlns:cx4="http://schemas.microsoft.com/office/drawing/2016/5/10/chartex" xmlns:cx5="http://schemas.microsoft.com/office/drawing/2016/5/11/chartex" xmlns:cx6="http://schemas.microsoft.com/office/drawing/2016/5/12/chartex" xmlns:cx7="http://schemas.microsoft.com/office/drawing/2016/5/13/chartex" xmlns:cx8="http://schemas.microsoft.com/office/drawing/2016/5/14/chartex" xmlns:mc="http://schemas.openxmlformats.org/markup-compatibility/2006" xmlns:aink="http://schemas.microsoft.com/office/drawing/2016/ink" xmlns:am3d="http://schemas.microsoft.com/office/drawing/2017/model3d" xmlns:o="urn:schemas-microsoft-com:office:office" xmlns:oel="http://schemas.microsoft.com/office/2019/extlst" xmlns:r="http://schemas.openxmlformats.org/officeDocument/2006/relationships" xmlns:m="http://schemas.openxmlformats.org/officeDocument/2006/math" xmlns:v="urn:schemas-microsoft-com:vml" xmlns:wp14="http://schemas.microsoft.com/office/word/2010/wordprocessingDrawing" xmlns:wp="http://schemas.openxmlformats.org/drawingml/2006/wordprocessingDrawing" xmlns:w10="urn:schemas-microsoft-com:office:word" xmlns:w="http://schemas.openxmlformats.org/wordprocessingml/2006/main" xmlns:w14="http://schemas.microsoft.com/office/word/2010/wordml" xmlns:w15="http://schemas.microsoft.com/office/word/2012/wordml" xmlns:w16cex="http://schemas.microsoft.com/office/word/2018/wordml/cex" xmlns:w16cid="http://schemas.microsoft.com/office/word/2016/wordml/cid" xmlns:w16="http://schemas.microsoft.com/office/word/2018/wordml" xmlns:w16du="http://schemas.microsoft.com/office/word/2023/wordml/word16du" xmlns:w16sdtdh="http://schemas.microsoft.com/office/word/2020/wordml/sdtdatahash" xmlns:w16sdtfl="http://schemas.microsoft.com/office/word/2024/wordml/sdtformatlock" xmlns:w16se="http://schemas.microsoft.com/office/word/2015/wordml/symex" xmlns:wpg="http://schemas.microsoft.com/office/word/2010/wordprocessingGroup" xmlns:wpi="http://schemas.microsoft.com/office/word/2010/wordprocessingInk" xmlns:wne="http://schemas.microsoft.com/office/word/2006/wordml" xmlns:wps="http://schemas.microsoft.com/office/word/2010/wordprocessingShape" mc:Ignorable="w14 w15 w16se w16cid w16 w16cex w16sdtdh w16sdtfl w16du wp14">
   <w:body>
     <w:p>
       <w:pPr>
@@ -240,7 +240,7 @@
           <w:sz w:val="36"/>
           <w:szCs w:val="36"/>
         </w:rPr>
-        <w:t>4.</w:t>
+        <w:t>6</w:t>
       </w:r>
       <w:r>
         <w:rPr>
@@ -248,33 +248,89 @@
           <w:sz w:val="36"/>
           <w:szCs w:val="36"/>
         </w:rPr>
-        <w:t>9.0</w:t>
-      </w:r>
-    </w:p>
-    <w:p>
-      <w:pPr>
-        <w:jc w:val="center"/>
+        <w:t>.</w:t>
+      </w:r>
+      <w:r>
         <w:rPr>
           <w:rFonts w:ascii="Arial" w:hAnsi="Arial" w:cs="Arial"/>
           <w:sz w:val="36"/>
           <w:szCs w:val="36"/>
         </w:rPr>
-      </w:pPr>
+        <w:t>0</w:t>
+      </w:r>
       <w:r>
         <w:rPr>
           <w:rFonts w:ascii="Arial" w:hAnsi="Arial" w:cs="Arial"/>
           <w:sz w:val="36"/>
           <w:szCs w:val="36"/>
         </w:rPr>
-        <w:t xml:space="preserve">Last Updated: </w:t>
-      </w:r>
-      <w:r>
+        <w:t>.0</w:t>
+      </w:r>
+    </w:p>
+    <w:p>
+      <w:pPr>
+        <w:jc w:val="center"/>
         <w:rPr>
           <w:rFonts w:ascii="Arial" w:hAnsi="Arial" w:cs="Arial"/>
           <w:sz w:val="36"/>
           <w:szCs w:val="36"/>
         </w:rPr>
-        <w:t>1.4.2024</w:t>
+      </w:pPr>
+      <w:r>
+        <w:rPr>
+          <w:rFonts w:ascii="Arial" w:hAnsi="Arial" w:cs="Arial"/>
+          <w:sz w:val="36"/>
+          <w:szCs w:val="36"/>
+        </w:rPr>
+        <w:t xml:space="preserve">Last Updated: </w:t>
+      </w:r>
+      <w:r>
+        <w:rPr>
+          <w:rFonts w:ascii="Arial" w:hAnsi="Arial" w:cs="Arial"/>
+          <w:sz w:val="36"/>
+          <w:szCs w:val="36"/>
+        </w:rPr>
+        <w:t>1</w:t>
+      </w:r>
+      <w:r>
+        <w:rPr>
+          <w:rFonts w:ascii="Arial" w:hAnsi="Arial" w:cs="Arial"/>
+          <w:sz w:val="36"/>
+          <w:szCs w:val="36"/>
+        </w:rPr>
+        <w:t>2</w:t>
+      </w:r>
+      <w:r>
+        <w:rPr>
+          <w:rFonts w:ascii="Arial" w:hAnsi="Arial" w:cs="Arial"/>
+          <w:sz w:val="36"/>
+          <w:szCs w:val="36"/>
+        </w:rPr>
+        <w:t>.</w:t>
+      </w:r>
+      <w:r>
+        <w:rPr>
+          <w:rFonts w:ascii="Arial" w:hAnsi="Arial" w:cs="Arial"/>
+          <w:sz w:val="36"/>
+          <w:szCs w:val="36"/>
+        </w:rPr>
+        <w:t>21</w:t>
+      </w:r>
+      <w:r>
+        <w:rPr>
+          <w:rFonts w:ascii="Arial" w:hAnsi="Arial" w:cs="Arial"/>
+          <w:sz w:val="36"/>
+          <w:szCs w:val="36"/>
+        </w:rPr>
+        <w:t>.202</w:t>
+      </w:r>
+      <w:r>
+        <w:rPr>
+          <w:rFonts w:ascii="Arial" w:hAnsi="Arial" w:cs="Arial"/>
+          <w:sz w:val="36"/>
+          <w:szCs w:val="36"/>
+        </w:rPr>
+        <w:t>5</w:t>
       </w:r>
     </w:p>
     <w:p>
@@ -1284,87 +1340,23 @@
           <w:sz w:val="28"/>
           <w:szCs w:val="28"/>
         </w:rPr>
-        <w:t>Note: For .NET</w:t>
-      </w:r>
-      <w:r>
-        <w:rPr>
-          <w:rFonts w:ascii="Arial" w:hAnsi="Arial" w:cs="Arial"/>
-          <w:sz w:val="28"/>
-          <w:szCs w:val="28"/>
-        </w:rPr>
-        <w:t xml:space="preserve"> </w:t>
-      </w:r>
-      <w:r>
-        <w:rPr>
-          <w:rFonts w:ascii="Arial" w:hAnsi="Arial" w:cs="Arial"/>
-          <w:sz w:val="28"/>
-          <w:szCs w:val="28"/>
-        </w:rPr>
-        <w:t>5</w:t>
-      </w:r>
-      <w:r>
-        <w:rPr>
-          <w:rFonts w:ascii="Arial" w:hAnsi="Arial" w:cs="Arial"/>
-          <w:sz w:val="28"/>
-          <w:szCs w:val="28"/>
-        </w:rPr>
-        <w:t>,</w:t>
-      </w:r>
-      <w:r>
-        <w:rPr>
-          <w:rFonts w:ascii="Arial" w:hAnsi="Arial" w:cs="Arial"/>
-          <w:sz w:val="28"/>
-          <w:szCs w:val="28"/>
-        </w:rPr>
-        <w:t xml:space="preserve"> .NET</w:t>
-      </w:r>
-      <w:r>
-        <w:rPr>
-          <w:rFonts w:ascii="Arial" w:hAnsi="Arial" w:cs="Arial"/>
-          <w:sz w:val="28"/>
-          <w:szCs w:val="28"/>
-        </w:rPr>
-        <w:t xml:space="preserve"> </w:t>
-      </w:r>
-      <w:r>
-        <w:rPr>
-          <w:rFonts w:ascii="Arial" w:hAnsi="Arial" w:cs="Arial"/>
-          <w:sz w:val="28"/>
-          <w:szCs w:val="28"/>
-        </w:rPr>
-        <w:t>6</w:t>
-      </w:r>
-      <w:r>
-        <w:rPr>
-          <w:rFonts w:ascii="Arial" w:hAnsi="Arial" w:cs="Arial"/>
-          <w:sz w:val="28"/>
-          <w:szCs w:val="28"/>
-        </w:rPr>
-        <w:t xml:space="preserve">, </w:t>
-      </w:r>
-      <w:r>
-        <w:rPr>
-          <w:rFonts w:ascii="Arial" w:hAnsi="Arial" w:cs="Arial"/>
-          <w:sz w:val="28"/>
-          <w:szCs w:val="28"/>
-        </w:rPr>
-        <w:t>.NET 7</w:t>
-      </w:r>
-      <w:r>
-        <w:rPr>
-          <w:rFonts w:ascii="Arial" w:hAnsi="Arial" w:cs="Arial"/>
-          <w:sz w:val="28"/>
-          <w:szCs w:val="28"/>
-        </w:rPr>
-        <w:t xml:space="preserve"> and .NET 8</w:t>
-      </w:r>
-      <w:r>
-        <w:rPr>
-          <w:rFonts w:ascii="Arial" w:hAnsi="Arial" w:cs="Arial"/>
-          <w:sz w:val="28"/>
-          <w:szCs w:val="28"/>
-        </w:rPr>
-        <w:t xml:space="preserve"> you must set the Connection </w:t>
+        <w:t>Note: For</w:t>
+      </w:r>
+      <w:r>
+        <w:rPr>
+          <w:rFonts w:ascii="Arial" w:hAnsi="Arial" w:cs="Arial"/>
+          <w:sz w:val="28"/>
+          <w:szCs w:val="28"/>
+        </w:rPr>
+        <w:t xml:space="preserve"> .NET Core Projects, .NET5 - .NET10, </w:t>
+      </w:r>
+      <w:r>
+        <w:rPr>
+          <w:rFonts w:ascii="Arial" w:hAnsi="Arial" w:cs="Arial"/>
+          <w:sz w:val="28"/>
+          <w:szCs w:val="28"/>
+        </w:rPr>
+        <w:t xml:space="preserve">you must set the Connection </w:t>
       </w:r>
       <w:r>
         <w:rPr>
@@ -1409,10 +1401,10 @@
           <w:szCs w:val="28"/>
         </w:rPr>
         <w:drawing>
-          <wp:inline distT="0" distB="0" distL="0" distR="0" wp14:anchorId="6503B521" wp14:editId="7ADBA58B">
-            <wp:extent cx="5486400" cy="998220"/>
+          <wp:inline distT="0" distB="0" distL="0" distR="0" wp14:anchorId="49694E60" wp14:editId="7AFDE378">
+            <wp:extent cx="5486400" cy="1132205"/>
             <wp:effectExtent l="0" t="0" r="0" b="0"/>
-            <wp:docPr id="1546765314" name="Picture 1"/>
+            <wp:docPr id="1881166265" name="Picture 1"/>
             <wp:cNvGraphicFramePr>
               <a:graphicFrameLocks xmlns:a="http://schemas.openxmlformats.org/drawingml/2006/main" noChangeAspect="1"/>
             </wp:cNvGraphicFramePr>
@@ -1420,7 +1412,7 @@
               <a:graphicData uri="http://schemas.openxmlformats.org/drawingml/2006/picture">
                 <pic:pic xmlns:pic="http://schemas.openxmlformats.org/drawingml/2006/picture">
                   <pic:nvPicPr>
-                    <pic:cNvPr id="1546765314" name=""/>
+                    <pic:cNvPr id="1881166265" name=""/>
                     <pic:cNvPicPr/>
                   </pic:nvPicPr>
                   <pic:blipFill>
@@ -1432,7 +1424,7 @@
                   <pic:spPr>
                     <a:xfrm>
                       <a:off x="0" y="0"/>
-                      <a:ext cx="5486400" cy="998220"/>
+                      <a:ext cx="5486400" cy="1132205"/>
                     </a:xfrm>
                     <a:prstGeom prst="rect">
                       <a:avLst/>
@@ -1449,6 +1441,7 @@
       <w:pPr>
         <w:rPr>
           <w:rFonts w:ascii="Arial" w:hAnsi="Arial" w:cs="Arial"/>
+          <w:noProof/>
           <w:sz w:val="28"/>
           <w:szCs w:val="28"/>
         </w:rPr>
@@ -1470,7 +1463,25 @@
           <w:sz w:val="28"/>
           <w:szCs w:val="28"/>
         </w:rPr>
-        <w:t>(the screen shot above is a Custom Method, but it works the same for standard methods).</w:t>
+        <w:t>T</w:t>
+      </w:r>
+      <w:r>
+        <w:rPr>
+          <w:rFonts w:ascii="Arial" w:hAnsi="Arial" w:cs="Arial"/>
+          <w:color w:val="808080" w:themeColor="background1" w:themeShade="80"/>
+          <w:sz w:val="28"/>
+          <w:szCs w:val="28"/>
+        </w:rPr>
+        <w:t xml:space="preserve">he screen shot above is </w:t>
+      </w:r>
+      <w:r>
+        <w:rPr>
+          <w:rFonts w:ascii="Arial" w:hAnsi="Arial" w:cs="Arial"/>
+          <w:color w:val="808080" w:themeColor="background1" w:themeShade="80"/>
+          <w:sz w:val="28"/>
+          <w:szCs w:val="28"/>
+        </w:rPr>
+        <w:t>from DataTier.NET, which is used to build DataTier.NET.</w:t>
       </w:r>
     </w:p>
     <w:p>
@@ -1561,7 +1572,23 @@
           <w:sz w:val="28"/>
           <w:szCs w:val="28"/>
         </w:rPr>
-        <w:t>methods per table: Delete, Find, FetchAll, and Save.</w:t>
+        <w:t xml:space="preserve">methods per table: Delete, Find, </w:t>
+      </w:r>
+      <w:r>
+        <w:rPr>
+          <w:rFonts w:ascii="Arial" w:hAnsi="Arial" w:cs="Arial"/>
+          <w:sz w:val="28"/>
+          <w:szCs w:val="28"/>
+        </w:rPr>
+        <w:t>Load</w:t>
+      </w:r>
+      <w:r>
+        <w:rPr>
+          <w:rFonts w:ascii="Arial" w:hAnsi="Arial" w:cs="Arial"/>
+          <w:sz w:val="28"/>
+          <w:szCs w:val="28"/>
+        </w:rPr>
+        <w:t>, and Save.</w:t>
       </w:r>
     </w:p>
     <w:p>
@@ -2389,14 +2416,13 @@
       </w:pPr>
       <w:r>
         <w:rPr>
-          <w:rFonts w:ascii="Arial" w:hAnsi="Arial" w:cs="Arial"/>
           <w:noProof/>
         </w:rPr>
         <w:drawing>
-          <wp:inline distT="0" distB="0" distL="0" distR="0" wp14:anchorId="2EC4C573" wp14:editId="63C7C282">
+          <wp:inline distT="0" distB="0" distL="0" distR="0" wp14:anchorId="1537F18F" wp14:editId="234C98A6">
             <wp:extent cx="5486400" cy="2998470"/>
             <wp:effectExtent l="0" t="0" r="0" b="0"/>
-            <wp:docPr id="8" name="Picture 8" descr="Graphical user interface, application&#10;&#10;Description automatically generated"/>
+            <wp:docPr id="1579414346" name="Picture 1"/>
             <wp:cNvGraphicFramePr>
               <a:graphicFrameLocks xmlns:a="http://schemas.openxmlformats.org/drawingml/2006/main" noChangeAspect="1"/>
             </wp:cNvGraphicFramePr>
@@ -2404,7 +2430,7 @@
               <a:graphicData uri="http://schemas.openxmlformats.org/drawingml/2006/picture">
                 <pic:pic xmlns:pic="http://schemas.openxmlformats.org/drawingml/2006/picture">
                   <pic:nvPicPr>
-                    <pic:cNvPr id="8" name="Picture 8" descr="Graphical user interface, application&#10;&#10;Description automatically generated"/>
+                    <pic:cNvPr id="1579414346" name=""/>
                     <pic:cNvPicPr/>
                   </pic:nvPicPr>
                   <pic:blipFill>
@@ -2562,55 +2588,32 @@
           <w:sz w:val="28"/>
           <w:szCs w:val="28"/>
         </w:rPr>
-        <w:t xml:space="preserve">years. I am not stating this code is bug </w:t>
-      </w:r>
-      <w:r>
-        <w:rPr>
-          <w:rFonts w:ascii="Arial" w:hAnsi="Arial" w:cs="Arial"/>
-          <w:sz w:val="28"/>
-          <w:szCs w:val="28"/>
-        </w:rPr>
-        <w:t xml:space="preserve">free by any measure, </w:t>
-      </w:r>
-      <w:r>
-        <w:rPr>
-          <w:rFonts w:ascii="Arial" w:hAnsi="Arial" w:cs="Arial"/>
-          <w:sz w:val="28"/>
-          <w:szCs w:val="28"/>
-        </w:rPr>
-        <w:t xml:space="preserve">just </w:t>
-      </w:r>
-      <w:r>
-        <w:rPr>
-          <w:rFonts w:ascii="Arial" w:hAnsi="Arial" w:cs="Arial"/>
-          <w:sz w:val="28"/>
-          <w:szCs w:val="28"/>
-        </w:rPr>
-        <w:t xml:space="preserve">much </w:t>
-      </w:r>
-      <w:r>
-        <w:rPr>
-          <w:rFonts w:ascii="Arial" w:hAnsi="Arial" w:cs="Arial"/>
-          <w:sz w:val="28"/>
-          <w:szCs w:val="28"/>
-        </w:rPr>
-        <w:t>more tested compared to the new code in</w:t>
-      </w:r>
-      <w:r>
-        <w:rPr>
-          <w:rFonts w:ascii="Arial" w:hAnsi="Arial" w:cs="Arial"/>
-          <w:sz w:val="28"/>
-          <w:szCs w:val="28"/>
-        </w:rPr>
-        <w:t xml:space="preserve"> the</w:t>
-      </w:r>
-      <w:r>
-        <w:rPr>
-          <w:rFonts w:ascii="Arial" w:hAnsi="Arial" w:cs="Arial"/>
-          <w:sz w:val="28"/>
-          <w:szCs w:val="28"/>
-        </w:rPr>
-        <w:t xml:space="preserve"> Data Editor Control. </w:t>
+        <w:t xml:space="preserve">years. </w:t>
+      </w:r>
+      <w:r>
+        <w:rPr>
+          <w:rFonts w:ascii="Arial" w:hAnsi="Arial" w:cs="Arial"/>
+          <w:sz w:val="28"/>
+          <w:szCs w:val="28"/>
+        </w:rPr>
+        <w:t xml:space="preserve">Since DataTier.NET is stuck in .NET Framework, this project uses NuGet package DataJuggler.NET. Projects created with DataTier.NET use a specific version for version 5 – 9. DataJuggler.NET5 for .NET5, DataJuggler.NET6 for .NET6, etc. I got tired of creating new versions since Microsoft has a new version every year, so I created DataJuggler.NET.Data for .NET10 onward. </w:t>
+      </w:r>
+      <w:r>
+        <w:rPr>
+          <w:rFonts w:ascii="Arial" w:hAnsi="Arial" w:cs="Arial"/>
+          <w:sz w:val="28"/>
+          <w:szCs w:val="28"/>
+        </w:rPr>
+        <w:t xml:space="preserve"> </w:t>
+      </w:r>
+      <w:r>
+        <w:rPr>
+          <w:rFonts w:ascii="Arial" w:hAnsi="Arial" w:cs="Arial"/>
+          <w:sz w:val="28"/>
+          <w:szCs w:val="28"/>
+        </w:rPr>
+        <w:br/>
+        <w:t>This will make upgrading much simpler. All new projects should use .NET10 and DataJuggler.NET.Data if possible. All new development will be done on DataTier.NET.Data.</w:t>
       </w:r>
     </w:p>
     <w:p>
@@ -2713,7 +2716,23 @@
           <w:sz w:val="28"/>
           <w:szCs w:val="28"/>
         </w:rPr>
-        <w:t xml:space="preserve">I have had to adapt the code a few times. A few years ago, I had to modify DataTier.Net to support tables </w:t>
+        <w:t xml:space="preserve">I have had to adapt the code a few times. </w:t>
+      </w:r>
+      <w:r>
+        <w:rPr>
+          <w:rFonts w:ascii="Arial" w:hAnsi="Arial" w:cs="Arial"/>
+          <w:sz w:val="28"/>
+          <w:szCs w:val="28"/>
+        </w:rPr>
+        <w:t>Ten</w:t>
+      </w:r>
+      <w:r>
+        <w:rPr>
+          <w:rFonts w:ascii="Arial" w:hAnsi="Arial" w:cs="Arial"/>
+          <w:sz w:val="28"/>
+          <w:szCs w:val="28"/>
+        </w:rPr>
+        <w:t xml:space="preserve"> years ago, I had to modify DataTier.Net to support tables </w:t>
       </w:r>
       <w:r>
         <w:rPr>
@@ -2949,13 +2968,44 @@
           <w:szCs w:val="28"/>
         </w:rPr>
       </w:pPr>
-      <w:r>
-        <w:rPr>
-          <w:rFonts w:ascii="Arial" w:hAnsi="Arial" w:cs="Arial"/>
-          <w:b/>
-          <w:sz w:val="28"/>
-          <w:szCs w:val="28"/>
-        </w:rPr>
+    </w:p>
+    <w:p>
+      <w:pPr>
+        <w:rPr>
+          <w:rFonts w:ascii="Arial" w:hAnsi="Arial" w:cs="Arial"/>
+          <w:b/>
+          <w:sz w:val="28"/>
+          <w:szCs w:val="28"/>
+        </w:rPr>
+      </w:pPr>
+    </w:p>
+    <w:p>
+      <w:pPr>
+        <w:rPr>
+          <w:rFonts w:ascii="Arial" w:hAnsi="Arial" w:cs="Arial"/>
+          <w:b/>
+          <w:sz w:val="28"/>
+          <w:szCs w:val="28"/>
+        </w:rPr>
+      </w:pPr>
+    </w:p>
+    <w:p>
+      <w:pPr>
+        <w:rPr>
+          <w:rFonts w:ascii="Arial" w:hAnsi="Arial" w:cs="Arial"/>
+          <w:b/>
+          <w:sz w:val="28"/>
+          <w:szCs w:val="28"/>
+        </w:rPr>
+      </w:pPr>
+      <w:r>
+        <w:rPr>
+          <w:rFonts w:ascii="Arial" w:hAnsi="Arial" w:cs="Arial"/>
+          <w:b/>
+          <w:sz w:val="28"/>
+          <w:szCs w:val="28"/>
+        </w:rPr>
+        <w:lastRenderedPageBreak/>
         <w:t>Why the Custom Method Editor Is Needed?</w:t>
       </w:r>
     </w:p>
@@ -3057,7 +3107,6 @@
           <w:sz w:val="28"/>
           <w:szCs w:val="28"/>
         </w:rPr>
-        <w:lastRenderedPageBreak/>
         <w:t xml:space="preserve">I never found </w:t>
       </w:r>
       <w:r>
@@ -3196,75 +3245,81 @@
           <w:sz w:val="28"/>
           <w:szCs w:val="28"/>
         </w:rPr>
-        <w:t>Custom Stored Procedures Are Now Updated When You Build</w:t>
-      </w:r>
-    </w:p>
-    <w:p>
-      <w:pPr>
-        <w:rPr>
-          <w:rFonts w:ascii="Arial" w:hAnsi="Arial" w:cs="Arial"/>
-          <w:sz w:val="28"/>
-          <w:szCs w:val="28"/>
-        </w:rPr>
-      </w:pPr>
-    </w:p>
-    <w:p>
-      <w:pPr>
-        <w:rPr>
-          <w:rFonts w:ascii="Arial" w:hAnsi="Arial" w:cs="Arial"/>
-          <w:sz w:val="28"/>
-          <w:szCs w:val="28"/>
-        </w:rPr>
-      </w:pPr>
-      <w:r>
-        <w:rPr>
-          <w:rFonts w:ascii="Arial" w:hAnsi="Arial" w:cs="Arial"/>
-          <w:sz w:val="28"/>
-          <w:szCs w:val="28"/>
-        </w:rPr>
-        <w:t xml:space="preserve">Another Epic new feature in this version that </w:t>
-      </w:r>
-      <w:r>
-        <w:rPr>
-          <w:rFonts w:ascii="Arial" w:hAnsi="Arial" w:cs="Arial"/>
-          <w:sz w:val="28"/>
-          <w:szCs w:val="28"/>
-        </w:rPr>
-        <w:t>accompanies</w:t>
-      </w:r>
-      <w:r>
-        <w:rPr>
-          <w:rFonts w:ascii="Arial" w:hAnsi="Arial" w:cs="Arial"/>
-          <w:sz w:val="28"/>
-          <w:szCs w:val="28"/>
-        </w:rPr>
-        <w:t xml:space="preserve"> Custom Methods</w:t>
-      </w:r>
-      <w:r>
-        <w:rPr>
-          <w:rFonts w:ascii="Arial" w:hAnsi="Arial" w:cs="Arial"/>
-          <w:sz w:val="28"/>
-          <w:szCs w:val="28"/>
-        </w:rPr>
-        <w:t xml:space="preserve">, is that now when you rebuild your project DataTier.Net, the file stored procedures.sql will update any custom procs with ‘Update </w:t>
-      </w:r>
-      <w:proofErr w:type="gramStart"/>
-      <w:r>
-        <w:rPr>
-          <w:rFonts w:ascii="Arial" w:hAnsi="Arial" w:cs="Arial"/>
-          <w:sz w:val="28"/>
-          <w:szCs w:val="28"/>
-        </w:rPr>
-        <w:t>On</w:t>
-      </w:r>
-      <w:proofErr w:type="gramEnd"/>
-      <w:r>
-        <w:rPr>
-          <w:rFonts w:ascii="Arial" w:hAnsi="Arial" w:cs="Arial"/>
-          <w:sz w:val="28"/>
-          <w:szCs w:val="28"/>
-        </w:rPr>
-        <w:t xml:space="preserve"> Build’ set to true. </w:t>
+        <w:t>Custom Stored Procedures Are Updated When You Build</w:t>
+      </w:r>
+    </w:p>
+    <w:p>
+      <w:pPr>
+        <w:rPr>
+          <w:rFonts w:ascii="Arial" w:hAnsi="Arial" w:cs="Arial"/>
+          <w:sz w:val="28"/>
+          <w:szCs w:val="28"/>
+        </w:rPr>
+      </w:pPr>
+    </w:p>
+    <w:p>
+      <w:pPr>
+        <w:rPr>
+          <w:rFonts w:ascii="Arial" w:hAnsi="Arial" w:cs="Arial"/>
+          <w:sz w:val="28"/>
+          <w:szCs w:val="28"/>
+        </w:rPr>
+      </w:pPr>
+      <w:r>
+        <w:rPr>
+          <w:rFonts w:ascii="Arial" w:hAnsi="Arial" w:cs="Arial"/>
+          <w:sz w:val="28"/>
+          <w:szCs w:val="28"/>
+        </w:rPr>
+        <w:t>Custom Methods</w:t>
+      </w:r>
+      <w:r>
+        <w:rPr>
+          <w:rFonts w:ascii="Arial" w:hAnsi="Arial" w:cs="Arial"/>
+          <w:sz w:val="28"/>
+          <w:szCs w:val="28"/>
+        </w:rPr>
+        <w:t xml:space="preserve"> are updated w</w:t>
+      </w:r>
+      <w:r>
+        <w:rPr>
+          <w:rFonts w:ascii="Arial" w:hAnsi="Arial" w:cs="Arial"/>
+          <w:sz w:val="28"/>
+          <w:szCs w:val="28"/>
+        </w:rPr>
+        <w:t>hen you rebuild your project</w:t>
+      </w:r>
+      <w:r>
+        <w:rPr>
+          <w:rFonts w:ascii="Arial" w:hAnsi="Arial" w:cs="Arial"/>
+          <w:sz w:val="28"/>
+          <w:szCs w:val="28"/>
+        </w:rPr>
+        <w:t xml:space="preserve"> with </w:t>
+      </w:r>
+      <w:r>
+        <w:rPr>
+          <w:rFonts w:ascii="Arial" w:hAnsi="Arial" w:cs="Arial"/>
+          <w:sz w:val="28"/>
+          <w:szCs w:val="28"/>
+        </w:rPr>
+        <w:t xml:space="preserve">DataTier.Net, the file stored procedures.sql will update any custom procs </w:t>
+      </w:r>
+      <w:r>
+        <w:rPr>
+          <w:rFonts w:ascii="Arial" w:hAnsi="Arial" w:cs="Arial"/>
+          <w:sz w:val="28"/>
+          <w:szCs w:val="28"/>
+        </w:rPr>
+        <w:t>that have</w:t>
+      </w:r>
+      <w:r>
+        <w:rPr>
+          <w:rFonts w:ascii="Arial" w:hAnsi="Arial" w:cs="Arial"/>
+          <w:sz w:val="28"/>
+          <w:szCs w:val="28"/>
+        </w:rPr>
+        <w:t xml:space="preserve"> ‘Update On Build’ set to true. </w:t>
       </w:r>
     </w:p>
     <w:p>
@@ -3550,28 +3605,6 @@
           <w:rFonts w:ascii="Arial" w:hAnsi="Arial" w:cs="Arial"/>
         </w:rPr>
       </w:pPr>
-    </w:p>
-    <w:p>
-      <w:pPr>
-        <w:rPr>
-          <w:rFonts w:ascii="Arial" w:hAnsi="Arial" w:cs="Arial"/>
-        </w:rPr>
-      </w:pPr>
-    </w:p>
-    <w:p>
-      <w:pPr>
-        <w:rPr>
-          <w:rFonts w:ascii="Arial" w:hAnsi="Arial" w:cs="Arial"/>
-          <w:b/>
-        </w:rPr>
-      </w:pPr>
-      <w:r>
-        <w:rPr>
-          <w:rFonts w:ascii="Arial" w:hAnsi="Arial" w:cs="Arial"/>
-          <w:b/>
-        </w:rPr>
-        <w:br w:type="page"/>
-      </w:r>
     </w:p>
     <w:p>
       <w:pPr>
@@ -4018,11 +4051,10 @@
       <w:r>
         <w:rPr>
           <w:rFonts w:ascii="Arial" w:hAnsi="Arial" w:cs="Arial"/>
-          <w:b/>
-          <w:sz w:val="28"/>
-          <w:szCs w:val="28"/>
-        </w:rPr>
-        <w:t xml:space="preserve">XML Mirror </w:t>
+          <w:sz w:val="28"/>
+          <w:szCs w:val="28"/>
+        </w:rPr>
+        <w:t xml:space="preserve">Json or Xml </w:t>
       </w:r>
       <w:r>
         <w:rPr>
@@ -4064,33 +4096,85 @@
         </w:rPr>
         <w:t xml:space="preserve"> in DataTier.Net.</w:t>
       </w:r>
-    </w:p>
-    <w:p>
-      <w:pPr>
-        <w:rPr>
-          <w:rFonts w:ascii="Arial" w:hAnsi="Arial" w:cs="Arial"/>
-          <w:sz w:val="28"/>
-          <w:szCs w:val="28"/>
-        </w:rPr>
-      </w:pPr>
-    </w:p>
-    <w:p>
-      <w:pPr>
-        <w:rPr>
-          <w:rFonts w:ascii="Arial" w:hAnsi="Arial" w:cs="Arial"/>
-          <w:b/>
-          <w:sz w:val="28"/>
-          <w:szCs w:val="28"/>
-        </w:rPr>
-      </w:pPr>
-      <w:r>
-        <w:rPr>
-          <w:rFonts w:ascii="Arial" w:hAnsi="Arial" w:cs="Arial"/>
-          <w:b/>
-          <w:sz w:val="28"/>
-          <w:szCs w:val="28"/>
-        </w:rPr>
-        <w:t>Entity Framework Is More Tested</w:t>
+      <w:r>
+        <w:rPr>
+          <w:rFonts w:ascii="Arial" w:hAnsi="Arial" w:cs="Arial"/>
+          <w:sz w:val="28"/>
+          <w:szCs w:val="28"/>
+        </w:rPr>
+        <w:t xml:space="preserve"> The one in DataTier.NET was created using my project XML Mirror:</w:t>
+      </w:r>
+    </w:p>
+    <w:p>
+      <w:pPr>
+        <w:rPr>
+          <w:rFonts w:ascii="Arial" w:hAnsi="Arial" w:cs="Arial"/>
+          <w:sz w:val="28"/>
+          <w:szCs w:val="28"/>
+        </w:rPr>
+      </w:pPr>
+    </w:p>
+    <w:p>
+      <w:pPr>
+        <w:rPr>
+          <w:rFonts w:ascii="Arial" w:hAnsi="Arial" w:cs="Arial"/>
+          <w:sz w:val="28"/>
+          <w:szCs w:val="28"/>
+        </w:rPr>
+      </w:pPr>
+      <w:r>
+        <w:rPr>
+          <w:rFonts w:ascii="Arial" w:hAnsi="Arial" w:cs="Arial"/>
+          <w:sz w:val="28"/>
+          <w:szCs w:val="28"/>
+        </w:rPr>
+        <w:t>https://github.com/Datajuggler/XMLMirror</w:t>
+      </w:r>
+    </w:p>
+    <w:p>
+      <w:pPr>
+        <w:rPr>
+          <w:rFonts w:ascii="Arial" w:hAnsi="Arial" w:cs="Arial"/>
+          <w:sz w:val="28"/>
+          <w:szCs w:val="28"/>
+        </w:rPr>
+      </w:pPr>
+    </w:p>
+    <w:p>
+      <w:pPr>
+        <w:rPr>
+          <w:rFonts w:ascii="Arial" w:hAnsi="Arial" w:cs="Arial"/>
+          <w:b/>
+          <w:sz w:val="28"/>
+          <w:szCs w:val="28"/>
+        </w:rPr>
+      </w:pPr>
+      <w:r>
+        <w:rPr>
+          <w:rFonts w:ascii="Arial" w:hAnsi="Arial" w:cs="Arial"/>
+          <w:b/>
+          <w:sz w:val="28"/>
+          <w:szCs w:val="28"/>
+        </w:rPr>
+        <w:t xml:space="preserve">Entity Framework Is </w:t>
+      </w:r>
+      <w:r>
+        <w:rPr>
+          <w:rFonts w:ascii="Arial" w:hAnsi="Arial" w:cs="Arial"/>
+          <w:b/>
+          <w:sz w:val="28"/>
+          <w:szCs w:val="28"/>
+        </w:rPr>
+        <w:t xml:space="preserve">(slightly) </w:t>
+      </w:r>
+      <w:r>
+        <w:rPr>
+          <w:rFonts w:ascii="Arial" w:hAnsi="Arial" w:cs="Arial"/>
+          <w:b/>
+          <w:sz w:val="28"/>
+          <w:szCs w:val="28"/>
+        </w:rPr>
+        <w:t>More Tested</w:t>
       </w:r>
     </w:p>
     <w:p>
@@ -4500,7 +4584,6 @@
           <w:sz w:val="28"/>
           <w:szCs w:val="28"/>
         </w:rPr>
-        <w:lastRenderedPageBreak/>
         <w:t xml:space="preserve">DataTier.Net Is Not </w:t>
       </w:r>
       <w:r>
@@ -4587,15 +4670,59 @@
           <w:sz w:val="28"/>
           <w:szCs w:val="28"/>
         </w:rPr>
-        <w:t>learn to love, or at least act like you do</w:t>
-      </w:r>
-      <w:r>
-        <w:rPr>
-          <w:rFonts w:ascii="Arial" w:hAnsi="Arial" w:cs="Arial"/>
-          <w:sz w:val="28"/>
-          <w:szCs w:val="28"/>
-        </w:rPr>
-        <w:t xml:space="preserve"> just like I do</w:t>
+        <w:t xml:space="preserve">learn to love, or at least act like </w:t>
+      </w:r>
+      <w:proofErr w:type="gramStart"/>
+      <w:r>
+        <w:rPr>
+          <w:rFonts w:ascii="Arial" w:hAnsi="Arial" w:cs="Arial"/>
+          <w:sz w:val="28"/>
+          <w:szCs w:val="28"/>
+        </w:rPr>
+        <w:t>you</w:t>
+      </w:r>
+      <w:proofErr w:type="gramEnd"/>
+      <w:r>
+        <w:rPr>
+          <w:rFonts w:ascii="Arial" w:hAnsi="Arial" w:cs="Arial"/>
+          <w:sz w:val="28"/>
+          <w:szCs w:val="28"/>
+        </w:rPr>
+        <w:t xml:space="preserve"> </w:t>
+      </w:r>
+      <w:proofErr w:type="spellStart"/>
+      <w:r>
+        <w:rPr>
+          <w:rFonts w:ascii="Arial" w:hAnsi="Arial" w:cs="Arial"/>
+          <w:sz w:val="28"/>
+          <w:szCs w:val="28"/>
+        </w:rPr>
+        <w:t>do</w:t>
+      </w:r>
+      <w:r>
+        <w:rPr>
+          <w:rFonts w:ascii="Arial" w:hAnsi="Arial" w:cs="Arial"/>
+          <w:sz w:val="28"/>
+          <w:szCs w:val="28"/>
+        </w:rPr>
+        <w:t>m</w:t>
+      </w:r>
+      <w:proofErr w:type="spellEnd"/>
+      <w:r>
+        <w:rPr>
+          <w:rFonts w:ascii="Arial" w:hAnsi="Arial" w:cs="Arial"/>
+          <w:sz w:val="28"/>
+          <w:szCs w:val="28"/>
+        </w:rPr>
+        <w:t xml:space="preserve"> </w:t>
+      </w:r>
+      <w:r>
+        <w:rPr>
+          <w:rFonts w:ascii="Arial" w:hAnsi="Arial" w:cs="Arial"/>
+          <w:sz w:val="28"/>
+          <w:szCs w:val="28"/>
+        </w:rPr>
+        <w:t>just like I do</w:t>
       </w:r>
       <w:r>
         <w:rPr>
@@ -4612,86 +4739,6 @@
           <w:rFonts w:ascii="Arial" w:hAnsi="Arial" w:cs="Arial"/>
           <w:sz w:val="28"/>
           <w:szCs w:val="28"/>
-        </w:rPr>
-      </w:pPr>
-    </w:p>
-    <w:p>
-      <w:pPr>
-        <w:rPr>
-          <w:rFonts w:ascii="Arial" w:hAnsi="Arial" w:cs="Arial"/>
-          <w:sz w:val="28"/>
-          <w:szCs w:val="28"/>
-        </w:rPr>
-      </w:pPr>
-      <w:r>
-        <w:rPr>
-          <w:rFonts w:ascii="Arial" w:hAnsi="Arial" w:cs="Arial"/>
-          <w:sz w:val="28"/>
-          <w:szCs w:val="28"/>
-        </w:rPr>
-        <w:t xml:space="preserve">Being EF is so much easier than the old way I was using RAD Studio Code Generation Toolkit, </w:t>
-      </w:r>
-      <w:r>
-        <w:rPr>
-          <w:rFonts w:ascii="Arial" w:hAnsi="Arial" w:cs="Arial"/>
-          <w:sz w:val="28"/>
-          <w:szCs w:val="28"/>
-        </w:rPr>
-        <w:t>instead</w:t>
-      </w:r>
-      <w:r>
-        <w:rPr>
-          <w:rFonts w:ascii="Arial" w:hAnsi="Arial" w:cs="Arial"/>
-          <w:sz w:val="28"/>
-          <w:szCs w:val="28"/>
-        </w:rPr>
-        <w:t xml:space="preserve"> of just porting my old code from Code Plex over, I knew I had to step the game </w:t>
-      </w:r>
-      <w:r>
-        <w:rPr>
-          <w:rFonts w:ascii="Arial" w:hAnsi="Arial" w:cs="Arial"/>
-          <w:sz w:val="28"/>
-          <w:szCs w:val="28"/>
-        </w:rPr>
-        <w:t>for</w:t>
-      </w:r>
-      <w:r>
-        <w:rPr>
-          <w:rFonts w:ascii="Arial" w:hAnsi="Arial" w:cs="Arial"/>
-          <w:sz w:val="28"/>
-          <w:szCs w:val="28"/>
-        </w:rPr>
-        <w:t xml:space="preserve"> DataTier.Net up a </w:t>
-      </w:r>
-      <w:r>
-        <w:rPr>
-          <w:rFonts w:ascii="Arial" w:hAnsi="Arial" w:cs="Arial"/>
-          <w:sz w:val="28"/>
-          <w:szCs w:val="28"/>
-        </w:rPr>
-        <w:t>few levels to compete</w:t>
-      </w:r>
-      <w:r>
-        <w:rPr>
-          <w:rFonts w:ascii="Arial" w:hAnsi="Arial" w:cs="Arial"/>
-          <w:sz w:val="28"/>
-          <w:szCs w:val="28"/>
-        </w:rPr>
-        <w:t>.</w:t>
-      </w:r>
-      <w:r>
-        <w:rPr>
-          <w:rFonts w:ascii="Arial" w:hAnsi="Arial" w:cs="Arial"/>
-          <w:sz w:val="28"/>
-          <w:szCs w:val="28"/>
-        </w:rPr>
-        <w:t xml:space="preserve"> Now more than ever, I prefer DataTier.Net over EF.</w:t>
-      </w:r>
-    </w:p>
-    <w:p>
-      <w:pPr>
-        <w:rPr>
-          <w:rFonts w:ascii="Arial" w:hAnsi="Arial" w:cs="Arial"/>
         </w:rPr>
       </w:pPr>
     </w:p>
@@ -4879,7 +4926,16 @@
           <w:sz w:val="28"/>
           <w:szCs w:val="28"/>
         </w:rPr>
-        <w:t xml:space="preserve">I will admit this is not an unbreakable editor. As you select each field, if you decide you want to change anything previously selected, start over if it doesn’t behave properly. </w:t>
+        <w:t xml:space="preserve">I will admit this is not an unbreakable editor. As you select each field, if you decide you want to change anything previously selected, start </w:t>
+      </w:r>
+      <w:r>
+        <w:rPr>
+          <w:rFonts w:ascii="Arial" w:hAnsi="Arial" w:cs="Arial"/>
+          <w:sz w:val="28"/>
+          <w:szCs w:val="28"/>
+        </w:rPr>
+        <w:lastRenderedPageBreak/>
+        <w:t xml:space="preserve">over if it doesn’t behave properly. </w:t>
       </w:r>
       <w:r>
         <w:rPr>
@@ -11757,7 +11813,7 @@
 </file>
 
 <file path=word/endnotes.xml><?xml version="1.0" encoding="utf-8"?>
-<w:endnotes xmlns:wpc="http://schemas.microsoft.com/office/word/2010/wordprocessingCanvas" xmlns:cx="http://schemas.microsoft.com/office/drawing/2014/chartex" xmlns:cx1="http://schemas.microsoft.com/office/drawing/2015/9/8/chartex" xmlns:cx2="http://schemas.microsoft.com/office/drawing/2015/10/21/chartex" xmlns:cx3="http://schemas.microsoft.com/office/drawing/2016/5/9/chartex" xmlns:cx4="http://schemas.microsoft.com/office/drawing/2016/5/10/chartex" xmlns:cx5="http://schemas.microsoft.com/office/drawing/2016/5/11/chartex" xmlns:cx6="http://schemas.microsoft.com/office/drawing/2016/5/12/chartex" xmlns:cx7="http://schemas.microsoft.com/office/drawing/2016/5/13/chartex" xmlns:cx8="http://schemas.microsoft.com/office/drawing/2016/5/14/chartex" xmlns:mc="http://schemas.openxmlformats.org/markup-compatibility/2006" xmlns:aink="http://schemas.microsoft.com/office/drawing/2016/ink" xmlns:am3d="http://schemas.microsoft.com/office/drawing/2017/model3d" xmlns:o="urn:schemas-microsoft-com:office:office" xmlns:oel="http://schemas.microsoft.com/office/2019/extlst" xmlns:r="http://schemas.openxmlformats.org/officeDocument/2006/relationships" xmlns:m="http://schemas.openxmlformats.org/officeDocument/2006/math" xmlns:v="urn:schemas-microsoft-com:vml" xmlns:wp14="http://schemas.microsoft.com/office/word/2010/wordprocessingDrawing" xmlns:wp="http://schemas.openxmlformats.org/drawingml/2006/wordprocessingDrawing" xmlns:w10="urn:schemas-microsoft-com:office:word" xmlns:w="http://schemas.openxmlformats.org/wordprocessingml/2006/main" xmlns:w14="http://schemas.microsoft.com/office/word/2010/wordml" xmlns:w15="http://schemas.microsoft.com/office/word/2012/wordml" xmlns:w16cex="http://schemas.microsoft.com/office/word/2018/wordml/cex" xmlns:w16cid="http://schemas.microsoft.com/office/word/2016/wordml/cid" xmlns:w16="http://schemas.microsoft.com/office/word/2018/wordml" xmlns:w16sdtdh="http://schemas.microsoft.com/office/word/2020/wordml/sdtdatahash" xmlns:w16se="http://schemas.microsoft.com/office/word/2015/wordml/symex" xmlns:wpg="http://schemas.microsoft.com/office/word/2010/wordprocessingGroup" xmlns:wpi="http://schemas.microsoft.com/office/word/2010/wordprocessingInk" xmlns:wne="http://schemas.microsoft.com/office/word/2006/wordml" xmlns:wps="http://schemas.microsoft.com/office/word/2010/wordprocessingShape" mc:Ignorable="w14 w15 w16se w16cid w16 w16cex w16sdtdh wp14">
+<w:endnotes xmlns:wpc="http://schemas.microsoft.com/office/word/2010/wordprocessingCanvas" xmlns:cx="http://schemas.microsoft.com/office/drawing/2014/chartex" xmlns:cx1="http://schemas.microsoft.com/office/drawing/2015/9/8/chartex" xmlns:cx2="http://schemas.microsoft.com/office/drawing/2015/10/21/chartex" xmlns:cx3="http://schemas.microsoft.com/office/drawing/2016/5/9/chartex" xmlns:cx4="http://schemas.microsoft.com/office/drawing/2016/5/10/chartex" xmlns:cx5="http://schemas.microsoft.com/office/drawing/2016/5/11/chartex" xmlns:cx6="http://schemas.microsoft.com/office/drawing/2016/5/12/chartex" xmlns:cx7="http://schemas.microsoft.com/office/drawing/2016/5/13/chartex" xmlns:cx8="http://schemas.microsoft.com/office/drawing/2016/5/14/chartex" xmlns:mc="http://schemas.openxmlformats.org/markup-compatibility/2006" xmlns:aink="http://schemas.microsoft.com/office/drawing/2016/ink" xmlns:am3d="http://schemas.microsoft.com/office/drawing/2017/model3d" xmlns:o="urn:schemas-microsoft-com:office:office" xmlns:oel="http://schemas.microsoft.com/office/2019/extlst" xmlns:r="http://schemas.openxmlformats.org/officeDocument/2006/relationships" xmlns:m="http://schemas.openxmlformats.org/officeDocument/2006/math" xmlns:v="urn:schemas-microsoft-com:vml" xmlns:wp14="http://schemas.microsoft.com/office/word/2010/wordprocessingDrawing" xmlns:wp="http://schemas.openxmlformats.org/drawingml/2006/wordprocessingDrawing" xmlns:w10="urn:schemas-microsoft-com:office:word" xmlns:w="http://schemas.openxmlformats.org/wordprocessingml/2006/main" xmlns:w14="http://schemas.microsoft.com/office/word/2010/wordml" xmlns:w15="http://schemas.microsoft.com/office/word/2012/wordml" xmlns:w16cex="http://schemas.microsoft.com/office/word/2018/wordml/cex" xmlns:w16cid="http://schemas.microsoft.com/office/word/2016/wordml/cid" xmlns:w16="http://schemas.microsoft.com/office/word/2018/wordml" xmlns:w16du="http://schemas.microsoft.com/office/word/2023/wordml/word16du" xmlns:w16sdtdh="http://schemas.microsoft.com/office/word/2020/wordml/sdtdatahash" xmlns:w16sdtfl="http://schemas.microsoft.com/office/word/2024/wordml/sdtformatlock" xmlns:w16se="http://schemas.microsoft.com/office/word/2015/wordml/symex" xmlns:wpg="http://schemas.microsoft.com/office/word/2010/wordprocessingGroup" xmlns:wpi="http://schemas.microsoft.com/office/word/2010/wordprocessingInk" xmlns:wne="http://schemas.microsoft.com/office/word/2006/wordml" xmlns:wps="http://schemas.microsoft.com/office/word/2010/wordprocessingShape" mc:Ignorable="w14 w15 w16se w16cid w16 w16cex w16sdtdh w16sdtfl w16du wp14">
   <w:endnote w:type="separator" w:id="-1">
     <w:p>
       <w:r>
@@ -11776,7 +11832,7 @@
 </file>
 
 <file path=word/footnotes.xml><?xml version="1.0" encoding="utf-8"?>
-<w:footnotes xmlns:wpc="http://schemas.microsoft.com/office/word/2010/wordprocessingCanvas" xmlns:cx="http://schemas.microsoft.com/office/drawing/2014/chartex" xmlns:cx1="http://schemas.microsoft.com/office/drawing/2015/9/8/chartex" xmlns:cx2="http://schemas.microsoft.com/office/drawing/2015/10/21/chartex" xmlns:cx3="http://schemas.microsoft.com/office/drawing/2016/5/9/chartex" xmlns:cx4="http://schemas.microsoft.com/office/drawing/2016/5/10/chartex" xmlns:cx5="http://schemas.microsoft.com/office/drawing/2016/5/11/chartex" xmlns:cx6="http://schemas.microsoft.com/office/drawing/2016/5/12/chartex" xmlns:cx7="http://schemas.microsoft.com/office/drawing/2016/5/13/chartex" xmlns:cx8="http://schemas.microsoft.com/office/drawing/2016/5/14/chartex" xmlns:mc="http://schemas.openxmlformats.org/markup-compatibility/2006" xmlns:aink="http://schemas.microsoft.com/office/drawing/2016/ink" xmlns:am3d="http://schemas.microsoft.com/office/drawing/2017/model3d" xmlns:o="urn:schemas-microsoft-com:office:office" xmlns:oel="http://schemas.microsoft.com/office/2019/extlst" xmlns:r="http://schemas.openxmlformats.org/officeDocument/2006/relationships" xmlns:m="http://schemas.openxmlformats.org/officeDocument/2006/math" xmlns:v="urn:schemas-microsoft-com:vml" xmlns:wp14="http://schemas.microsoft.com/office/word/2010/wordprocessingDrawing" xmlns:wp="http://schemas.openxmlformats.org/drawingml/2006/wordprocessingDrawing" xmlns:w10="urn:schemas-microsoft-com:office:word" xmlns:w="http://schemas.openxmlformats.org/wordprocessingml/2006/main" xmlns:w14="http://schemas.microsoft.com/office/word/2010/wordml" xmlns:w15="http://schemas.microsoft.com/office/word/2012/wordml" xmlns:w16cex="http://schemas.microsoft.com/office/word/2018/wordml/cex" xmlns:w16cid="http://schemas.microsoft.com/office/word/2016/wordml/cid" xmlns:w16="http://schemas.microsoft.com/office/word/2018/wordml" xmlns:w16sdtdh="http://schemas.microsoft.com/office/word/2020/wordml/sdtdatahash" xmlns:w16se="http://schemas.microsoft.com/office/word/2015/wordml/symex" xmlns:wpg="http://schemas.microsoft.com/office/word/2010/wordprocessingGroup" xmlns:wpi="http://schemas.microsoft.com/office/word/2010/wordprocessingInk" xmlns:wne="http://schemas.microsoft.com/office/word/2006/wordml" xmlns:wps="http://schemas.microsoft.com/office/word/2010/wordprocessingShape" mc:Ignorable="w14 w15 w16se w16cid w16 w16cex w16sdtdh wp14">
+<w:footnotes xmlns:wpc="http://schemas.microsoft.com/office/word/2010/wordprocessingCanvas" xmlns:cx="http://schemas.microsoft.com/office/drawing/2014/chartex" xmlns:cx1="http://schemas.microsoft.com/office/drawing/2015/9/8/chartex" xmlns:cx2="http://schemas.microsoft.com/office/drawing/2015/10/21/chartex" xmlns:cx3="http://schemas.microsoft.com/office/drawing/2016/5/9/chartex" xmlns:cx4="http://schemas.microsoft.com/office/drawing/2016/5/10/chartex" xmlns:cx5="http://schemas.microsoft.com/office/drawing/2016/5/11/chartex" xmlns:cx6="http://schemas.microsoft.com/office/drawing/2016/5/12/chartex" xmlns:cx7="http://schemas.microsoft.com/office/drawing/2016/5/13/chartex" xmlns:cx8="http://schemas.microsoft.com/office/drawing/2016/5/14/chartex" xmlns:mc="http://schemas.openxmlformats.org/markup-compatibility/2006" xmlns:aink="http://schemas.microsoft.com/office/drawing/2016/ink" xmlns:am3d="http://schemas.microsoft.com/office/drawing/2017/model3d" xmlns:o="urn:schemas-microsoft-com:office:office" xmlns:oel="http://schemas.microsoft.com/office/2019/extlst" xmlns:r="http://schemas.openxmlformats.org/officeDocument/2006/relationships" xmlns:m="http://schemas.openxmlformats.org/officeDocument/2006/math" xmlns:v="urn:schemas-microsoft-com:vml" xmlns:wp14="http://schemas.microsoft.com/office/word/2010/wordprocessingDrawing" xmlns:wp="http://schemas.openxmlformats.org/drawingml/2006/wordprocessingDrawing" xmlns:w10="urn:schemas-microsoft-com:office:word" xmlns:w="http://schemas.openxmlformats.org/wordprocessingml/2006/main" xmlns:w14="http://schemas.microsoft.com/office/word/2010/wordml" xmlns:w15="http://schemas.microsoft.com/office/word/2012/wordml" xmlns:w16cex="http://schemas.microsoft.com/office/word/2018/wordml/cex" xmlns:w16cid="http://schemas.microsoft.com/office/word/2016/wordml/cid" xmlns:w16="http://schemas.microsoft.com/office/word/2018/wordml" xmlns:w16du="http://schemas.microsoft.com/office/word/2023/wordml/word16du" xmlns:w16sdtdh="http://schemas.microsoft.com/office/word/2020/wordml/sdtdatahash" xmlns:w16sdtfl="http://schemas.microsoft.com/office/word/2024/wordml/sdtformatlock" xmlns:w16se="http://schemas.microsoft.com/office/word/2015/wordml/symex" xmlns:wpg="http://schemas.microsoft.com/office/word/2010/wordprocessingGroup" xmlns:wpi="http://schemas.microsoft.com/office/word/2010/wordprocessingInk" xmlns:wne="http://schemas.microsoft.com/office/word/2006/wordml" xmlns:wps="http://schemas.microsoft.com/office/word/2010/wordprocessingShape" mc:Ignorable="w14 w15 w16se w16cid w16 w16cex w16sdtdh w16sdtfl w16du wp14">
   <w:footnote w:type="separator" w:id="-1">
     <w:p>
       <w:r>
@@ -11795,7 +11851,7 @@
 </file>
 
 <file path=word/numbering.xml><?xml version="1.0" encoding="utf-8"?>
-<w:numbering xmlns:wpc="http://schemas.microsoft.com/office/word/2010/wordprocessingCanvas" xmlns:cx="http://schemas.microsoft.com/office/drawing/2014/chartex" xmlns:cx1="http://schemas.microsoft.com/office/drawing/2015/9/8/chartex" xmlns:cx2="http://schemas.microsoft.com/office/drawing/2015/10/21/chartex" xmlns:cx3="http://schemas.microsoft.com/office/drawing/2016/5/9/chartex" xmlns:cx4="http://schemas.microsoft.com/office/drawing/2016/5/10/chartex" xmlns:cx5="http://schemas.microsoft.com/office/drawing/2016/5/11/chartex" xmlns:cx6="http://schemas.microsoft.com/office/drawing/2016/5/12/chartex" xmlns:cx7="http://schemas.microsoft.com/office/drawing/2016/5/13/chartex" xmlns:cx8="http://schemas.microsoft.com/office/drawing/2016/5/14/chartex" xmlns:mc="http://schemas.openxmlformats.org/markup-compatibility/2006" xmlns:aink="http://schemas.microsoft.com/office/drawing/2016/ink" xmlns:am3d="http://schemas.microsoft.com/office/drawing/2017/model3d" xmlns:o="urn:schemas-microsoft-com:office:office" xmlns:oel="http://schemas.microsoft.com/office/2019/extlst" xmlns:r="http://schemas.openxmlformats.org/officeDocument/2006/relationships" xmlns:m="http://schemas.openxmlformats.org/officeDocument/2006/math" xmlns:v="urn:schemas-microsoft-com:vml" xmlns:wp14="http://schemas.microsoft.com/office/word/2010/wordprocessingDrawing" xmlns:wp="http://schemas.openxmlformats.org/drawingml/2006/wordprocessingDrawing" xmlns:w10="urn:schemas-microsoft-com:office:word" xmlns:w="http://schemas.openxmlformats.org/wordprocessingml/2006/main" xmlns:w14="http://schemas.microsoft.com/office/word/2010/wordml" xmlns:w15="http://schemas.microsoft.com/office/word/2012/wordml" xmlns:w16cex="http://schemas.microsoft.com/office/word/2018/wordml/cex" xmlns:w16cid="http://schemas.microsoft.com/office/word/2016/wordml/cid" xmlns:w16="http://schemas.microsoft.com/office/word/2018/wordml" xmlns:w16sdtdh="http://schemas.microsoft.com/office/word/2020/wordml/sdtdatahash" xmlns:w16se="http://schemas.microsoft.com/office/word/2015/wordml/symex" xmlns:wpg="http://schemas.microsoft.com/office/word/2010/wordprocessingGroup" xmlns:wpi="http://schemas.microsoft.com/office/word/2010/wordprocessingInk" xmlns:wne="http://schemas.microsoft.com/office/word/2006/wordml" xmlns:wps="http://schemas.microsoft.com/office/word/2010/wordprocessingShape" mc:Ignorable="w14 w15 w16se w16cid w16 w16cex w16sdtdh wp14">
+<w:numbering xmlns:wpc="http://schemas.microsoft.com/office/word/2010/wordprocessingCanvas" xmlns:cx="http://schemas.microsoft.com/office/drawing/2014/chartex" xmlns:cx1="http://schemas.microsoft.com/office/drawing/2015/9/8/chartex" xmlns:cx2="http://schemas.microsoft.com/office/drawing/2015/10/21/chartex" xmlns:cx3="http://schemas.microsoft.com/office/drawing/2016/5/9/chartex" xmlns:cx4="http://schemas.microsoft.com/office/drawing/2016/5/10/chartex" xmlns:cx5="http://schemas.microsoft.com/office/drawing/2016/5/11/chartex" xmlns:cx6="http://schemas.microsoft.com/office/drawing/2016/5/12/chartex" xmlns:cx7="http://schemas.microsoft.com/office/drawing/2016/5/13/chartex" xmlns:cx8="http://schemas.microsoft.com/office/drawing/2016/5/14/chartex" xmlns:mc="http://schemas.openxmlformats.org/markup-compatibility/2006" xmlns:aink="http://schemas.microsoft.com/office/drawing/2016/ink" xmlns:am3d="http://schemas.microsoft.com/office/drawing/2017/model3d" xmlns:o="urn:schemas-microsoft-com:office:office" xmlns:oel="http://schemas.microsoft.com/office/2019/extlst" xmlns:r="http://schemas.openxmlformats.org/officeDocument/2006/relationships" xmlns:m="http://schemas.openxmlformats.org/officeDocument/2006/math" xmlns:v="urn:schemas-microsoft-com:vml" xmlns:wp14="http://schemas.microsoft.com/office/word/2010/wordprocessingDrawing" xmlns:wp="http://schemas.openxmlformats.org/drawingml/2006/wordprocessingDrawing" xmlns:w10="urn:schemas-microsoft-com:office:word" xmlns:w="http://schemas.openxmlformats.org/wordprocessingml/2006/main" xmlns:w14="http://schemas.microsoft.com/office/word/2010/wordml" xmlns:w15="http://schemas.microsoft.com/office/word/2012/wordml" xmlns:w16cex="http://schemas.microsoft.com/office/word/2018/wordml/cex" xmlns:w16cid="http://schemas.microsoft.com/office/word/2016/wordml/cid" xmlns:w16="http://schemas.microsoft.com/office/word/2018/wordml" xmlns:w16du="http://schemas.microsoft.com/office/word/2023/wordml/word16du" xmlns:w16sdtdh="http://schemas.microsoft.com/office/word/2020/wordml/sdtdatahash" xmlns:w16sdtfl="http://schemas.microsoft.com/office/word/2024/wordml/sdtformatlock" xmlns:w16se="http://schemas.microsoft.com/office/word/2015/wordml/symex" xmlns:wpg="http://schemas.microsoft.com/office/word/2010/wordprocessingGroup" xmlns:wpi="http://schemas.microsoft.com/office/word/2010/wordprocessingInk" xmlns:wne="http://schemas.microsoft.com/office/word/2006/wordml" xmlns:wps="http://schemas.microsoft.com/office/word/2010/wordprocessingShape" mc:Ignorable="w14 w15 w16se w16cid w16 w16cex w16sdtdh w16sdtfl w16du wp14">
   <w:abstractNum w:abstractNumId="0" w15:restartNumberingAfterBreak="0">
     <w:nsid w:val="601E1E76"/>
     <w:multiLevelType w:val="hybridMultilevel"/>
@@ -11892,7 +11948,7 @@
 </file>
 
 <file path=word/styles.xml><?xml version="1.0" encoding="utf-8"?>
-<w:styles xmlns:mc="http://schemas.openxmlformats.org/markup-compatibility/2006" xmlns:r="http://schemas.openxmlformats.org/officeDocument/2006/relationships" xmlns:w="http://schemas.openxmlformats.org/wordprocessingml/2006/main" xmlns:w14="http://schemas.microsoft.com/office/word/2010/wordml" xmlns:w15="http://schemas.microsoft.com/office/word/2012/wordml" xmlns:w16cex="http://schemas.microsoft.com/office/word/2018/wordml/cex" xmlns:w16cid="http://schemas.microsoft.com/office/word/2016/wordml/cid" xmlns:w16="http://schemas.microsoft.com/office/word/2018/wordml" xmlns:w16sdtdh="http://schemas.microsoft.com/office/word/2020/wordml/sdtdatahash" xmlns:w16se="http://schemas.microsoft.com/office/word/2015/wordml/symex" mc:Ignorable="w14 w15 w16se w16cid w16 w16cex w16sdtdh">
+<w:styles xmlns:mc="http://schemas.openxmlformats.org/markup-compatibility/2006" xmlns:r="http://schemas.openxmlformats.org/officeDocument/2006/relationships" xmlns:w="http://schemas.openxmlformats.org/wordprocessingml/2006/main" xmlns:w14="http://schemas.microsoft.com/office/word/2010/wordml" xmlns:w15="http://schemas.microsoft.com/office/word/2012/wordml" xmlns:w16cex="http://schemas.microsoft.com/office/word/2018/wordml/cex" xmlns:w16cid="http://schemas.microsoft.com/office/word/2016/wordml/cid" xmlns:w16="http://schemas.microsoft.com/office/word/2018/wordml" xmlns:w16du="http://schemas.microsoft.com/office/word/2023/wordml/word16du" xmlns:w16sdtdh="http://schemas.microsoft.com/office/word/2020/wordml/sdtdatahash" xmlns:w16sdtfl="http://schemas.microsoft.com/office/word/2024/wordml/sdtformatlock" xmlns:w16se="http://schemas.microsoft.com/office/word/2015/wordml/symex" mc:Ignorable="w14 w15 w16se w16cid w16 w16cex w16sdtdh w16sdtfl w16du">
   <w:docDefaults>
     <w:rPrDefault>
       <w:rPr>

</xml_diff>